<commit_message>
update tabel sarana pendukung
</commit_message>
<xml_diff>
--- a/Main.docx
+++ b/Main.docx
@@ -7531,24 +7531,14 @@
       <w:r>
         <w:t xml:space="preserve">Tabel </w:t>
       </w:r>
-      <w:r>
-        <w:fldChar w:fldCharType="begin"/>
-      </w:r>
-      <w:r>
-        <w:instrText xml:space="preserve"> SEQ Tabel \* ARABIC </w:instrText>
-      </w:r>
-      <w:r>
-        <w:fldChar w:fldCharType="separate"/>
-      </w:r>
-      <w:r>
-        <w:rPr>
-          <w:noProof/>
-        </w:rPr>
-        <w:t>1</w:t>
-      </w:r>
-      <w:r>
-        <w:fldChar w:fldCharType="end"/>
-      </w:r>
+      <w:fldSimple w:instr=" SEQ Tabel \* ARABIC ">
+        <w:r>
+          <w:rPr>
+            <w:noProof/>
+          </w:rPr>
+          <w:t>1</w:t>
+        </w:r>
+      </w:fldSimple>
       <w:r>
         <w:rPr>
           <w:lang w:val="en-AS"/>
@@ -9716,7 +9706,43 @@
         <w:jc w:val="both"/>
       </w:pPr>
       <w:r>
-        <w:t>Dalam penelitian ini, pembuatan aplikasi mengharuskan adanya sarana pendukung, yaitu berbagai perangkat lunak dan perangkat keras yang membantu menyelesaikan aplikasi. Berikut adalah daftar sarana pendukung yang digunakan dalam penelitian ini.</w:t>
+        <w:t xml:space="preserve">Dalam penelitian ini, pembuatan aplikasi </w:t>
+      </w:r>
+      <w:r>
+        <w:t>membutuhkan</w:t>
+      </w:r>
+      <w:r>
+        <w:t xml:space="preserve"> adanya sarana pendukung</w:t>
+      </w:r>
+      <w:r>
+        <w:rPr>
+          <w:lang w:val="en-AS"/>
+        </w:rPr>
+        <w:t xml:space="preserve"> </w:t>
+      </w:r>
+      <w:r>
+        <w:t>yang dapat membantu proses pembuatan aplikasi</w:t>
+      </w:r>
+      <w:r>
+        <w:t>, yaitu berbagai perangkat lunak dan perangkat keras yang membantu menyelesaikan aplikasi.</w:t>
+      </w:r>
+      <w:r>
+        <w:rPr>
+          <w:lang w:val="en-AS"/>
+        </w:rPr>
+        <w:t xml:space="preserve"> </w:t>
+      </w:r>
+      <w:r>
+        <w:t>Kedua jenis perangkat ini sangat penting bagi kelancaran dan kesuksesan proses pembuatan aplikasi. Perangkat lunak yang digunakan sebagai sarana pendukung akan membantu dalam mempermudah proses pembuatan aplikasi, seperti pengembangan, pengujian dan pemeliharaan aplikasi. Sedangkan perangkat keras yang digunakan sebagai sarana pendukung akan membantu dalam menjalankan aplikasi yang dibangun.</w:t>
+      </w:r>
+      <w:r>
+        <w:rPr>
+          <w:lang w:val="en-AS"/>
+        </w:rPr>
+        <w:t xml:space="preserve"> </w:t>
+      </w:r>
+      <w:r>
+        <w:t>Berikut adalah daftar sarana pendukung yang digunakan dalam penelitian ini.</w:t>
       </w:r>
     </w:p>
     <w:p>
@@ -9734,6 +9760,7 @@
         <w:rPr>
           <w:lang w:val="en-AS"/>
         </w:rPr>
+        <w:lastRenderedPageBreak/>
         <w:t>Perangkat Keras</w:t>
       </w:r>
     </w:p>
@@ -9741,14 +9768,26 @@
       <w:pPr>
         <w:jc w:val="center"/>
         <w:rPr>
-          <w:lang w:val="en-AS"/>
-        </w:rPr>
-      </w:pPr>
-      <w:r>
-        <w:rPr>
+          <w:b/>
+          <w:bCs/>
+          <w:lang w:val="en-AS"/>
+        </w:rPr>
+      </w:pPr>
+      <w:r>
+        <w:rPr>
+          <w:b/>
+          <w:bCs/>
           <w:lang w:val="en-AS"/>
         </w:rPr>
         <w:t>Tabel 3.3.1</w:t>
+      </w:r>
+      <w:r>
+        <w:rPr>
+          <w:b/>
+          <w:bCs/>
+          <w:lang w:val="en-AS"/>
+        </w:rPr>
+        <w:t xml:space="preserve"> Sarana Perangkat Keras</w:t>
       </w:r>
     </w:p>
     <w:tbl>
@@ -10116,6 +10155,24 @@
         <w:t>Perangkat Lunak</w:t>
       </w:r>
     </w:p>
+    <w:p>
+      <w:pPr>
+        <w:jc w:val="center"/>
+        <w:rPr>
+          <w:b/>
+          <w:bCs/>
+          <w:lang w:val="en-AS"/>
+        </w:rPr>
+      </w:pPr>
+      <w:r>
+        <w:rPr>
+          <w:b/>
+          <w:bCs/>
+          <w:lang w:val="en-AS"/>
+        </w:rPr>
+        <w:t>Tabel 3.3.2 Sarana Perangkat Lunak</w:t>
+      </w:r>
+    </w:p>
     <w:tbl>
       <w:tblPr>
         <w:tblStyle w:val="TableGrid"/>
@@ -10370,6 +10427,131 @@
           </w:p>
         </w:tc>
       </w:tr>
+      <w:tr>
+        <w:tc>
+          <w:tcPr>
+            <w:tcW w:w="805" w:type="dxa"/>
+          </w:tcPr>
+          <w:p>
+            <w:pPr>
+              <w:pStyle w:val="ListParagraph"/>
+              <w:numPr>
+                <w:ilvl w:val="0"/>
+                <w:numId w:val="33"/>
+              </w:numPr>
+              <w:rPr>
+                <w:lang w:val="en-AS"/>
+              </w:rPr>
+            </w:pPr>
+          </w:p>
+        </w:tc>
+        <w:tc>
+          <w:tcPr>
+            <w:tcW w:w="7407" w:type="dxa"/>
+          </w:tcPr>
+          <w:p>
+            <w:pPr>
+              <w:rPr>
+                <w:lang w:val="en-AS"/>
+              </w:rPr>
+            </w:pPr>
+            <w:r>
+              <w:rPr>
+                <w:lang w:val="en-AS"/>
+              </w:rPr>
+              <w:t>Microsoft Word</w:t>
+            </w:r>
+          </w:p>
+        </w:tc>
+      </w:tr>
+      <w:tr>
+        <w:tc>
+          <w:tcPr>
+            <w:tcW w:w="805" w:type="dxa"/>
+          </w:tcPr>
+          <w:p>
+            <w:pPr>
+              <w:pStyle w:val="ListParagraph"/>
+              <w:numPr>
+                <w:ilvl w:val="0"/>
+                <w:numId w:val="33"/>
+              </w:numPr>
+              <w:rPr>
+                <w:lang w:val="en-AS"/>
+              </w:rPr>
+            </w:pPr>
+          </w:p>
+        </w:tc>
+        <w:tc>
+          <w:tcPr>
+            <w:tcW w:w="7407" w:type="dxa"/>
+          </w:tcPr>
+          <w:p>
+            <w:pPr>
+              <w:rPr>
+                <w:lang w:val="en-AS"/>
+              </w:rPr>
+            </w:pPr>
+            <w:r>
+              <w:rPr>
+                <w:lang w:val="en-AS"/>
+              </w:rPr>
+              <w:t xml:space="preserve">Just </w:t>
+            </w:r>
+            <w:proofErr w:type="spellStart"/>
+            <w:r>
+              <w:rPr>
+                <w:lang w:val="en-AS"/>
+              </w:rPr>
+              <w:t>Color</w:t>
+            </w:r>
+            <w:proofErr w:type="spellEnd"/>
+            <w:r>
+              <w:rPr>
+                <w:lang w:val="en-AS"/>
+              </w:rPr>
+              <w:t xml:space="preserve"> Picker</w:t>
+            </w:r>
+          </w:p>
+        </w:tc>
+      </w:tr>
+      <w:tr>
+        <w:tc>
+          <w:tcPr>
+            <w:tcW w:w="805" w:type="dxa"/>
+          </w:tcPr>
+          <w:p>
+            <w:pPr>
+              <w:pStyle w:val="ListParagraph"/>
+              <w:numPr>
+                <w:ilvl w:val="0"/>
+                <w:numId w:val="33"/>
+              </w:numPr>
+              <w:rPr>
+                <w:lang w:val="en-AS"/>
+              </w:rPr>
+            </w:pPr>
+          </w:p>
+        </w:tc>
+        <w:tc>
+          <w:tcPr>
+            <w:tcW w:w="7407" w:type="dxa"/>
+          </w:tcPr>
+          <w:p>
+            <w:pPr>
+              <w:rPr>
+                <w:lang w:val="en-AS"/>
+              </w:rPr>
+            </w:pPr>
+            <w:r>
+              <w:rPr>
+                <w:lang w:val="en-AS"/>
+              </w:rPr>
+              <w:t>Figma</w:t>
+            </w:r>
+          </w:p>
+        </w:tc>
+      </w:tr>
     </w:tbl>
     <w:p>
       <w:pPr>
@@ -10384,6 +10566,7 @@
       </w:pPr>
       <w:bookmarkStart w:id="20" w:name="_Toc126176203"/>
       <w:r>
+        <w:lastRenderedPageBreak/>
         <w:t>Analisis Data</w:t>
       </w:r>
       <w:bookmarkEnd w:id="20"/>

</xml_diff>

<commit_message>
update setting styles heading 2
</commit_message>
<xml_diff>
--- a/Main.docx
+++ b/Main.docx
@@ -5520,6 +5520,12 @@
     </w:p>
     <w:p>
       <w:pPr>
+        <w:spacing w:after="0" w:line="360" w:lineRule="auto"/>
+        <w:jc w:val="both"/>
+      </w:pPr>
+    </w:p>
+    <w:p>
+      <w:pPr>
         <w:pStyle w:val="Heading2"/>
       </w:pPr>
       <w:bookmarkStart w:id="15" w:name="_Toc437495897"/>
@@ -5627,35 +5633,32 @@
     </w:p>
     <w:p>
       <w:pPr>
-        <w:pStyle w:val="Heading2"/>
-      </w:pPr>
-      <w:r>
-        <w:rPr>
-          <w:lang w:val="en-AS"/>
-        </w:rPr>
-        <w:t>CI/CD (</w:t>
-      </w:r>
-      <w:r>
-        <w:rPr>
-          <w:lang w:val="en-AS"/>
-        </w:rPr>
-        <w:t>Continuous Integration / Continuous Deployment</w:t>
-      </w:r>
-      <w:r>
-        <w:rPr>
-          <w:lang w:val="en-AS"/>
-        </w:rPr>
-        <w:t>)</w:t>
-      </w:r>
-    </w:p>
-    <w:p>
-      <w:pPr>
         <w:spacing w:after="0" w:line="360" w:lineRule="auto"/>
         <w:ind w:firstLine="709"/>
         <w:jc w:val="both"/>
       </w:pPr>
-      <w:r>
-        <w:t>CI/CD adalah singkatan dari Continuous Integration dan Continuous Deployment. Ini adalah proses yang menggabungkan kode sumber, melakukan tes otomatis, dan memulai pengiriman atau penerapan kode secara terus-menerus. Tujuan utama dari CI/CD adalah memastikan bahwa kode sumber bisa dipercaya dan dipasang dengan mudah sepanjang waktu, mempercepat waktu untuk memperkenalkan fitur baru, dan mengurangi waktu untuk memperbaiki masalah. Proses CI/CD sangat penting untuk perkembangan perangkat lunak yang cepat dan agil.</w:t>
+    </w:p>
+    <w:p>
+      <w:pPr>
+        <w:pStyle w:val="Heading2"/>
+      </w:pPr>
+      <w:r>
+        <w:rPr>
+          <w:lang w:val="en-AS"/>
+        </w:rPr>
+        <w:t>CI/CD (</w:t>
+      </w:r>
+      <w:r>
+        <w:rPr>
+          <w:lang w:val="en-AS"/>
+        </w:rPr>
+        <w:t>Continuous Integration / Continuous Deployment</w:t>
+      </w:r>
+      <w:r>
+        <w:rPr>
+          <w:lang w:val="en-AS"/>
+        </w:rPr>
+        <w:t>)</w:t>
       </w:r>
     </w:p>
     <w:p>
@@ -5664,6 +5667,13 @@
         <w:ind w:firstLine="709"/>
         <w:jc w:val="both"/>
       </w:pPr>
+      <w:r>
+        <w:t xml:space="preserve">CI/CD adalah singkatan dari Continuous Integration dan Continuous Deployment. Ini adalah proses yang menggabungkan kode sumber, melakukan tes otomatis, dan memulai pengiriman atau penerapan kode secara terus-menerus. Tujuan utama dari CI/CD adalah memastikan bahwa kode sumber bisa dipercaya dan dipasang dengan mudah sepanjang waktu, mempercepat waktu untuk memperkenalkan fitur </w:t>
+      </w:r>
+      <w:r>
+        <w:lastRenderedPageBreak/>
+        <w:t>baru, dan mengurangi waktu untuk memperbaiki masalah. Proses CI/CD sangat penting untuk perkembangan perangkat lunak yang cepat dan agil.</w:t>
+      </w:r>
     </w:p>
     <w:p>
       <w:pPr>
@@ -5671,8 +5681,14 @@
         <w:ind w:firstLine="709"/>
         <w:jc w:val="both"/>
       </w:pPr>
-      <w:r>
-        <w:lastRenderedPageBreak/>
+    </w:p>
+    <w:p>
+      <w:pPr>
+        <w:spacing w:after="0" w:line="360" w:lineRule="auto"/>
+        <w:ind w:firstLine="709"/>
+        <w:jc w:val="both"/>
+      </w:pPr>
+      <w:r>
         <w:t>CI/CD (Continuous Integration / Continuous Deployment) termasuk ke dalam proses pengembangan perangkat lunak. Ini mencakup serangkaian langkah dan alat yang memungkinkan tim pengembangan untuk menyatukan, membangun, memverifikasi, dan meluncurkan aplikasi dengan cepat dan teratur. Tujuannya adalah untuk meningkatkan efisiensi dan memastikan kualitas perangkat lunak sebelum diluncurkan ke produksi.</w:t>
       </w:r>
     </w:p>
@@ -5810,9 +5826,6 @@
       <w:pPr>
         <w:spacing w:after="0" w:line="360" w:lineRule="auto"/>
         <w:jc w:val="both"/>
-        <w:rPr>
-          <w:lang w:val="en-AS"/>
-        </w:rPr>
       </w:pPr>
       <w:r>
         <w:t>Dalam</w:t>
@@ -5890,6 +5903,15 @@
       <w:r>
         <w:t xml:space="preserve"> sebagai platform deployment membantu mengelola deployment aplikasi ke server produksi setelah memastikan bahwa semua tes berhasil.</w:t>
       </w:r>
+    </w:p>
+    <w:p>
+      <w:pPr>
+        <w:spacing w:after="0" w:line="360" w:lineRule="auto"/>
+        <w:jc w:val="both"/>
+        <w:rPr>
+          <w:lang w:val="en-AS"/>
+        </w:rPr>
+      </w:pPr>
     </w:p>
     <w:p>
       <w:pPr>
@@ -5923,7 +5945,11 @@
       </w:r>
       <w:proofErr w:type="spellEnd"/>
       <w:r>
-        <w:t xml:space="preserve"> pemrograman merupakan salah satu bagian yang penting dalam bidang informatika. Namun, proses pembelajaran pemrograman seringkali dianggap sebagai hal yang sulit dan membosankan oleh siswa. Oleh karena itu, dibutuhkan alat bantu pembelajaran yang efektif dan menyenangkan untuk mempermudah proses pembelajaran.</w:t>
+        <w:t xml:space="preserve"> pemrograman merupakan </w:t>
+      </w:r>
+      <w:r>
+        <w:lastRenderedPageBreak/>
+        <w:t>salah satu bagian yang penting dalam bidang informatika. Namun, proses pembelajaran pemrograman seringkali dianggap sebagai hal yang sulit dan membosankan oleh siswa. Oleh karena itu, dibutuhkan alat bantu pembelajaran yang efektif dan menyenangkan untuk mempermudah proses pembelajaran.</w:t>
       </w:r>
     </w:p>
     <w:p>
@@ -5934,7 +5960,6 @@
         <w:rPr>
           <w:lang w:val="en-AS"/>
         </w:rPr>
-        <w:lastRenderedPageBreak/>
         <w:t>Penelitian Terkait</w:t>
       </w:r>
     </w:p>
@@ -5947,6 +5972,13 @@
       <w:r>
         <w:t>Berikut ini adalah beberapa penelitian yang telah dilakukan sebelumnya yang terkait dengan penelitian yang akan dilakukan.</w:t>
       </w:r>
+    </w:p>
+    <w:p>
+      <w:pPr>
+        <w:spacing w:after="0" w:line="360" w:lineRule="auto"/>
+        <w:ind w:firstLine="709"/>
+        <w:jc w:val="both"/>
+      </w:pPr>
     </w:p>
     <w:p>
       <w:pPr>
@@ -5955,6 +5987,7 @@
           <w:ilvl w:val="0"/>
           <w:numId w:val="18"/>
         </w:numPr>
+        <w:spacing w:line="360" w:lineRule="auto"/>
         <w:ind w:left="1080"/>
         <w:rPr>
           <w:b/>
@@ -6045,7 +6078,14 @@
         <w:rPr>
           <w:lang w:val="en-AS"/>
         </w:rPr>
-        <w:t xml:space="preserve">Model yang diajukan diuji secara empiris dengan bantuan survei dari pemangku kepentingan E-Learning dari universitas yang ada di wilayah selatan Arab Saudi. Studi ini menyimpulkan bahwa dalam menentukan layanan E-Learning di institusi akademis, </w:t>
+        <w:t xml:space="preserve">Model yang diajukan diuji secara empiris dengan bantuan survei dari pemangku kepentingan E-Learning dari </w:t>
+      </w:r>
+      <w:r>
+        <w:rPr>
+          <w:lang w:val="en-AS"/>
+        </w:rPr>
+        <w:lastRenderedPageBreak/>
+        <w:t xml:space="preserve">universitas yang ada di wilayah selatan Arab Saudi. Studi ini menyimpulkan bahwa dalam menentukan layanan E-Learning di institusi akademis, </w:t>
       </w:r>
       <w:proofErr w:type="spellStart"/>
       <w:r>
@@ -6079,14 +6119,7 @@
         <w:rPr>
           <w:lang w:val="en-AS"/>
         </w:rPr>
-        <w:t xml:space="preserve"> yang diikuti oleh kualitas institusi, kualitas sistem, dan kualitas </w:t>
-      </w:r>
-      <w:r>
-        <w:rPr>
-          <w:lang w:val="en-AS"/>
-        </w:rPr>
-        <w:lastRenderedPageBreak/>
-        <w:t xml:space="preserve">instruktur. Untuk menentukan prestasi belajar dan akademik siswa, </w:t>
+        <w:t xml:space="preserve"> yang diikuti oleh kualitas institusi, kualitas sistem, dan kualitas instruktur. Untuk menentukan prestasi belajar dan akademik siswa, </w:t>
       </w:r>
       <w:proofErr w:type="spellStart"/>
       <w:r>
@@ -6102,6 +6135,16 @@
         </w:rPr>
         <w:t xml:space="preserve"> yang paling berpengaruh adalah penggunaan sistem E-Learning (71,2%), diikuti oleh kegunaan yang dirasakan (48,7%), kualitas sistem (46%), kualitas institusi (26,5%), dan kualitas instruktur (25%). Model yang diajukan ini adalah kemajuan dari model ISSM, model TAM, model kepuasan pengguna, model kualitas E-Learning, dan model EESS.</w:t>
       </w:r>
+    </w:p>
+    <w:p>
+      <w:pPr>
+        <w:spacing w:after="0" w:line="480" w:lineRule="auto"/>
+        <w:ind w:left="720" w:firstLine="720"/>
+        <w:jc w:val="both"/>
+        <w:rPr>
+          <w:lang w:val="en-AS"/>
+        </w:rPr>
+      </w:pPr>
     </w:p>
     <w:p>
       <w:pPr>
@@ -6247,6 +6290,7 @@
         <w:rPr>
           <w:lang w:val="en-AS"/>
         </w:rPr>
+        <w:lastRenderedPageBreak/>
         <w:t>kelebihan utama E-Learning berdasarkan jawaban yang di berikan oleh responden yaitu efisiensi waktu (15.7%), kemudahan</w:t>
       </w:r>
       <w:r>
@@ -6280,11 +6324,7 @@
         <w:t xml:space="preserve"> dan kekurangan utama dari E-Learning adalah </w:t>
       </w:r>
       <w:r>
-        <w:t xml:space="preserve">19,2% responden menganggap "kurangnya interaksi" sebagai kelemahan utama belajar daring, didukung oleh mereka yang mengatakan mereka merindukan interaksi dengan teman-temannya (12,7%). Total 9,6% responden mengatakan masalah teknis yang dialami selama koneksi internet adalah kekurangan yang penting, urutan ketiga (Gambar 3). Jawaban lain yang patut diperhitungkan adalah "kurangnya </w:t>
-      </w:r>
-      <w:r>
-        <w:lastRenderedPageBreak/>
-        <w:t xml:space="preserve">aplikasi </w:t>
+        <w:t xml:space="preserve">19,2% responden menganggap "kurangnya interaksi" sebagai kelemahan utama belajar daring, didukung oleh mereka yang mengatakan mereka merindukan interaksi dengan teman-temannya (12,7%). Total 9,6% responden mengatakan masalah teknis yang dialami selama koneksi internet adalah kekurangan yang penting, urutan ketiga (Gambar 3). Jawaban lain yang patut diperhitungkan adalah "kurangnya aplikasi </w:t>
       </w:r>
       <w:proofErr w:type="spellStart"/>
       <w:r>
@@ -6308,6 +6348,13 @@
       <w:r>
         <w:t xml:space="preserve"> mereka berkaitan.</w:t>
       </w:r>
+    </w:p>
+    <w:p>
+      <w:pPr>
+        <w:spacing w:after="0" w:line="360" w:lineRule="auto"/>
+        <w:ind w:left="709" w:firstLine="567"/>
+        <w:jc w:val="both"/>
+      </w:pPr>
     </w:p>
     <w:p>
       <w:pPr>
@@ -6523,7 +6570,14 @@
         <w:rPr>
           <w:lang w:val="en-AS"/>
         </w:rPr>
-        <w:t xml:space="preserve">dapat membantu beberapa kegiatan pendidikan ke dalam bentuk yang sudah di digitalisasi baik dari sisi guru maupun murid. Beberapa kegiatan tersebut seperti pemberian tugas dan kuis, pembuatan laporan dan </w:t>
+        <w:t xml:space="preserve">dapat membantu beberapa kegiatan pendidikan ke dalam bentuk yang sudah di digitalisasi baik </w:t>
+      </w:r>
+      <w:r>
+        <w:rPr>
+          <w:lang w:val="en-AS"/>
+        </w:rPr>
+        <w:lastRenderedPageBreak/>
+        <w:t xml:space="preserve">dari sisi guru maupun murid. Beberapa kegiatan tersebut seperti pemberian tugas dan kuis, pembuatan laporan dan </w:t>
       </w:r>
       <w:proofErr w:type="spellStart"/>
       <w:r>
@@ -6539,6 +6593,16 @@
         </w:rPr>
         <w:t xml:space="preserve"> nilai.</w:t>
       </w:r>
+    </w:p>
+    <w:p>
+      <w:pPr>
+        <w:spacing w:after="0" w:line="360" w:lineRule="auto"/>
+        <w:ind w:left="731" w:firstLine="709"/>
+        <w:jc w:val="both"/>
+        <w:rPr>
+          <w:lang w:val="en-AS"/>
+        </w:rPr>
+      </w:pPr>
     </w:p>
     <w:p>
       <w:pPr>
@@ -7525,31 +7589,16 @@
     </w:p>
     <w:p>
       <w:pPr>
-        <w:pStyle w:val="Caption"/>
-        <w:keepNext/>
-      </w:pPr>
-      <w:r>
-        <w:t xml:space="preserve">Tabel </w:t>
-      </w:r>
-      <w:fldSimple w:instr=" SEQ Tabel \* ARABIC ">
-        <w:r>
-          <w:rPr>
-            <w:noProof/>
-          </w:rPr>
-          <w:t>1</w:t>
-        </w:r>
-      </w:fldSimple>
-      <w:r>
-        <w:rPr>
-          <w:lang w:val="en-AS"/>
-        </w:rPr>
-        <w:t xml:space="preserve"> </w:t>
-      </w:r>
-      <w:r>
-        <w:rPr>
-          <w:lang w:val="en-AS"/>
-        </w:rPr>
-        <w:t>Jadwal Penelitian</w:t>
+        <w:jc w:val="center"/>
+        <w:rPr>
+          <w:lang w:val="en-AS"/>
+        </w:rPr>
+      </w:pPr>
+      <w:r>
+        <w:rPr>
+          <w:lang w:val="en-AS"/>
+        </w:rPr>
+        <w:t>Tabel 3.2 Jadwal Penelitian</w:t>
       </w:r>
     </w:p>
     <w:tbl>
@@ -9680,20 +9729,10 @@
     </w:p>
     <w:p>
       <w:pPr>
-        <w:pStyle w:val="ListParagraph"/>
-        <w:numPr>
-          <w:ilvl w:val="1"/>
-          <w:numId w:val="25"/>
-        </w:numPr>
-        <w:rPr>
-          <w:b/>
-          <w:bCs/>
-        </w:rPr>
-      </w:pPr>
-      <w:r>
-        <w:rPr>
-          <w:b/>
-          <w:bCs/>
+        <w:pStyle w:val="Heading2"/>
+      </w:pPr>
+      <w:r>
+        <w:rPr>
           <w:lang w:val="en-AS"/>
         </w:rPr>
         <w:t>Sarana Pendukung</w:t>
@@ -10564,12 +10603,13 @@
       <w:pPr>
         <w:pStyle w:val="Heading2"/>
       </w:pPr>
-      <w:bookmarkStart w:id="20" w:name="_Toc126176203"/>
-      <w:r>
+      <w:r>
+        <w:rPr>
+          <w:lang w:val="en-AS"/>
+        </w:rPr>
         <w:lastRenderedPageBreak/>
-        <w:t>Analisis Data</w:t>
-      </w:r>
-      <w:bookmarkEnd w:id="20"/>
+        <w:t>Metode Pengumpulan Data</w:t>
+      </w:r>
     </w:p>
     <w:p>
       <w:pPr>
@@ -10790,11 +10830,363 @@
           <w:szCs w:val="24"/>
         </w:rPr>
       </w:pPr>
-      <w:bookmarkStart w:id="21" w:name="_Toc450688183"/>
-    </w:p>
-    <w:p>
-      <w:pPr>
-        <w:spacing w:after="0"/>
+      <w:bookmarkStart w:id="20" w:name="_Toc450688183"/>
+    </w:p>
+    <w:p>
+      <w:pPr>
+        <w:pStyle w:val="Heading2"/>
+        <w:rPr>
+          <w:lang w:val="en-AS"/>
+        </w:rPr>
+      </w:pPr>
+      <w:r>
+        <w:rPr>
+          <w:lang w:val="en-AS"/>
+        </w:rPr>
+        <w:t>Metode Pengembangan Sistem</w:t>
+      </w:r>
+    </w:p>
+    <w:p>
+      <w:pPr>
+        <w:spacing w:after="0" w:line="360" w:lineRule="auto"/>
+        <w:ind w:firstLine="709"/>
+        <w:jc w:val="both"/>
+        <w:rPr>
+          <w:szCs w:val="24"/>
+        </w:rPr>
+      </w:pPr>
+      <w:r>
+        <w:t xml:space="preserve">Ini adalah template skripsi dari </w:t>
+      </w:r>
+      <w:r>
+        <w:rPr>
+          <w:rStyle w:val="Hyperlink"/>
+          <w:szCs w:val="24"/>
+        </w:rPr>
+        <w:t xml:space="preserve">Program Studi Sistem </w:t>
+      </w:r>
+      <w:proofErr w:type="spellStart"/>
+      <w:r>
+        <w:rPr>
+          <w:rStyle w:val="Hyperlink"/>
+          <w:szCs w:val="24"/>
+        </w:rPr>
+        <w:t>Informasi</w:t>
+      </w:r>
+      <w:r>
+        <w:rPr>
+          <w:szCs w:val="24"/>
+        </w:rPr>
+        <w:t>cukup</w:t>
+      </w:r>
+      <w:proofErr w:type="spellEnd"/>
+      <w:r>
+        <w:rPr>
+          <w:szCs w:val="24"/>
+        </w:rPr>
+        <w:t xml:space="preserve"> blok paragraf yang diinginkan dan </w:t>
+      </w:r>
+      <w:proofErr w:type="spellStart"/>
+      <w:r>
+        <w:rPr>
+          <w:szCs w:val="24"/>
+        </w:rPr>
+        <w:t>pastekan</w:t>
+      </w:r>
+      <w:proofErr w:type="spellEnd"/>
+      <w:r>
+        <w:rPr>
+          <w:szCs w:val="24"/>
+        </w:rPr>
+        <w:t xml:space="preserve"> teks anda. </w:t>
+      </w:r>
+      <w:r>
+        <w:t xml:space="preserve">Ini adalah template skripsi dari </w:t>
+      </w:r>
+      <w:r>
+        <w:rPr>
+          <w:rStyle w:val="Hyperlink"/>
+          <w:szCs w:val="24"/>
+        </w:rPr>
+        <w:t xml:space="preserve">Program Studi Sistem </w:t>
+      </w:r>
+      <w:proofErr w:type="spellStart"/>
+      <w:r>
+        <w:rPr>
+          <w:rStyle w:val="Hyperlink"/>
+          <w:szCs w:val="24"/>
+        </w:rPr>
+        <w:t>Informasi</w:t>
+      </w:r>
+      <w:r>
+        <w:rPr>
+          <w:szCs w:val="24"/>
+        </w:rPr>
+        <w:t>cukup</w:t>
+      </w:r>
+      <w:proofErr w:type="spellEnd"/>
+      <w:r>
+        <w:rPr>
+          <w:szCs w:val="24"/>
+        </w:rPr>
+        <w:t xml:space="preserve"> blok paragraf yang diinginkan dan </w:t>
+      </w:r>
+      <w:proofErr w:type="spellStart"/>
+      <w:r>
+        <w:rPr>
+          <w:szCs w:val="24"/>
+        </w:rPr>
+        <w:t>pastekan</w:t>
+      </w:r>
+      <w:proofErr w:type="spellEnd"/>
+      <w:r>
+        <w:rPr>
+          <w:szCs w:val="24"/>
+        </w:rPr>
+        <w:t xml:space="preserve"> teks anda.</w:t>
+      </w:r>
+    </w:p>
+    <w:p>
+      <w:pPr>
+        <w:spacing w:after="0" w:line="360" w:lineRule="auto"/>
+        <w:ind w:firstLine="709"/>
+        <w:jc w:val="both"/>
+        <w:rPr>
+          <w:szCs w:val="24"/>
+        </w:rPr>
+      </w:pPr>
+    </w:p>
+    <w:p>
+      <w:pPr>
+        <w:pStyle w:val="Heading2"/>
+        <w:rPr>
+          <w:lang w:val="en-AS"/>
+        </w:rPr>
+      </w:pPr>
+      <w:r>
+        <w:rPr>
+          <w:lang w:val="en-AS"/>
+        </w:rPr>
+        <w:t>Metode Pengujian Sistem</w:t>
+      </w:r>
+    </w:p>
+    <w:p>
+      <w:pPr>
+        <w:spacing w:after="0" w:line="360" w:lineRule="auto"/>
+        <w:ind w:firstLine="709"/>
+        <w:jc w:val="both"/>
+        <w:rPr>
+          <w:szCs w:val="24"/>
+        </w:rPr>
+      </w:pPr>
+      <w:r>
+        <w:t xml:space="preserve">Ini adalah template skripsi dari </w:t>
+      </w:r>
+      <w:r>
+        <w:rPr>
+          <w:rStyle w:val="Hyperlink"/>
+          <w:szCs w:val="24"/>
+        </w:rPr>
+        <w:t xml:space="preserve">Program Studi Sistem </w:t>
+      </w:r>
+      <w:proofErr w:type="spellStart"/>
+      <w:r>
+        <w:rPr>
+          <w:rStyle w:val="Hyperlink"/>
+          <w:szCs w:val="24"/>
+        </w:rPr>
+        <w:t>Informasi</w:t>
+      </w:r>
+      <w:r>
+        <w:rPr>
+          <w:szCs w:val="24"/>
+        </w:rPr>
+        <w:t>cukup</w:t>
+      </w:r>
+      <w:proofErr w:type="spellEnd"/>
+      <w:r>
+        <w:rPr>
+          <w:szCs w:val="24"/>
+        </w:rPr>
+        <w:t xml:space="preserve"> blok paragraf yang diinginkan dan </w:t>
+      </w:r>
+      <w:proofErr w:type="spellStart"/>
+      <w:r>
+        <w:rPr>
+          <w:szCs w:val="24"/>
+        </w:rPr>
+        <w:t>pastekan</w:t>
+      </w:r>
+      <w:proofErr w:type="spellEnd"/>
+      <w:r>
+        <w:rPr>
+          <w:szCs w:val="24"/>
+        </w:rPr>
+        <w:t xml:space="preserve"> teks anda. </w:t>
+      </w:r>
+      <w:r>
+        <w:t xml:space="preserve">Ini adalah template skripsi dari </w:t>
+      </w:r>
+      <w:r>
+        <w:rPr>
+          <w:rStyle w:val="Hyperlink"/>
+          <w:szCs w:val="24"/>
+        </w:rPr>
+        <w:t xml:space="preserve">Program Studi Sistem </w:t>
+      </w:r>
+      <w:proofErr w:type="spellStart"/>
+      <w:r>
+        <w:rPr>
+          <w:rStyle w:val="Hyperlink"/>
+          <w:szCs w:val="24"/>
+        </w:rPr>
+        <w:t>Informasi</w:t>
+      </w:r>
+      <w:r>
+        <w:rPr>
+          <w:szCs w:val="24"/>
+        </w:rPr>
+        <w:t>cukup</w:t>
+      </w:r>
+      <w:proofErr w:type="spellEnd"/>
+      <w:r>
+        <w:rPr>
+          <w:szCs w:val="24"/>
+        </w:rPr>
+        <w:t xml:space="preserve"> blok paragraf yang diinginkan dan </w:t>
+      </w:r>
+      <w:proofErr w:type="spellStart"/>
+      <w:r>
+        <w:rPr>
+          <w:szCs w:val="24"/>
+        </w:rPr>
+        <w:t>pastekan</w:t>
+      </w:r>
+      <w:proofErr w:type="spellEnd"/>
+      <w:r>
+        <w:rPr>
+          <w:szCs w:val="24"/>
+        </w:rPr>
+        <w:t xml:space="preserve"> teks anda.</w:t>
+      </w:r>
+    </w:p>
+    <w:p/>
+    <w:p>
+      <w:pPr>
+        <w:pStyle w:val="Heading2"/>
+        <w:rPr>
+          <w:lang w:val="en-AS"/>
+        </w:rPr>
+      </w:pPr>
+      <w:r>
+        <w:rPr>
+          <w:lang w:val="en-AS"/>
+        </w:rPr>
+        <w:t>Diagram Alir Penelitian</w:t>
+      </w:r>
+    </w:p>
+    <w:p>
+      <w:pPr>
+        <w:spacing w:after="0" w:line="360" w:lineRule="auto"/>
+        <w:ind w:firstLine="709"/>
+        <w:jc w:val="both"/>
+        <w:rPr>
+          <w:szCs w:val="24"/>
+        </w:rPr>
+      </w:pPr>
+      <w:r>
+        <w:t xml:space="preserve">Ini adalah template skripsi dari </w:t>
+      </w:r>
+      <w:r>
+        <w:rPr>
+          <w:rStyle w:val="Hyperlink"/>
+          <w:szCs w:val="24"/>
+        </w:rPr>
+        <w:t xml:space="preserve">Program Studi Sistem </w:t>
+      </w:r>
+      <w:proofErr w:type="spellStart"/>
+      <w:r>
+        <w:rPr>
+          <w:rStyle w:val="Hyperlink"/>
+          <w:szCs w:val="24"/>
+        </w:rPr>
+        <w:t>Informasi</w:t>
+      </w:r>
+      <w:r>
+        <w:rPr>
+          <w:szCs w:val="24"/>
+        </w:rPr>
+        <w:t>cukup</w:t>
+      </w:r>
+      <w:proofErr w:type="spellEnd"/>
+      <w:r>
+        <w:rPr>
+          <w:szCs w:val="24"/>
+        </w:rPr>
+        <w:t xml:space="preserve"> blok paragraf yang diinginkan dan </w:t>
+      </w:r>
+      <w:proofErr w:type="spellStart"/>
+      <w:r>
+        <w:rPr>
+          <w:szCs w:val="24"/>
+        </w:rPr>
+        <w:t>pastekan</w:t>
+      </w:r>
+      <w:proofErr w:type="spellEnd"/>
+      <w:r>
+        <w:rPr>
+          <w:szCs w:val="24"/>
+        </w:rPr>
+        <w:t xml:space="preserve"> teks anda. </w:t>
+      </w:r>
+      <w:r>
+        <w:t xml:space="preserve">Ini adalah template skripsi dari </w:t>
+      </w:r>
+      <w:r>
+        <w:rPr>
+          <w:rStyle w:val="Hyperlink"/>
+          <w:szCs w:val="24"/>
+        </w:rPr>
+        <w:t xml:space="preserve">Program Studi Sistem </w:t>
+      </w:r>
+      <w:proofErr w:type="spellStart"/>
+      <w:r>
+        <w:rPr>
+          <w:rStyle w:val="Hyperlink"/>
+          <w:szCs w:val="24"/>
+        </w:rPr>
+        <w:t>Informasi</w:t>
+      </w:r>
+      <w:r>
+        <w:rPr>
+          <w:szCs w:val="24"/>
+        </w:rPr>
+        <w:t>cukup</w:t>
+      </w:r>
+      <w:proofErr w:type="spellEnd"/>
+      <w:r>
+        <w:rPr>
+          <w:szCs w:val="24"/>
+        </w:rPr>
+        <w:t xml:space="preserve"> blok paragraf yang diinginkan dan </w:t>
+      </w:r>
+      <w:proofErr w:type="spellStart"/>
+      <w:r>
+        <w:rPr>
+          <w:szCs w:val="24"/>
+        </w:rPr>
+        <w:t>pastekan</w:t>
+      </w:r>
+      <w:proofErr w:type="spellEnd"/>
+      <w:r>
+        <w:rPr>
+          <w:szCs w:val="24"/>
+        </w:rPr>
+        <w:t xml:space="preserve"> teks anda.</w:t>
+      </w:r>
+    </w:p>
+    <w:p>
+      <w:pPr>
         <w:sectPr>
           <w:pgSz w:w="12191" w:h="16840" w:code="9"/>
           <w:pgMar w:top="2268" w:right="1701" w:bottom="1701" w:left="2268" w:header="720" w:footer="720" w:gutter="0"/>
@@ -10808,9 +11200,9 @@
       <w:pPr>
         <w:pStyle w:val="Heading1"/>
       </w:pPr>
-      <w:bookmarkStart w:id="22" w:name="_Toc462552790"/>
-      <w:bookmarkStart w:id="23" w:name="_Toc126176204"/>
-      <w:bookmarkEnd w:id="21"/>
+      <w:bookmarkStart w:id="21" w:name="_Toc462552790"/>
+      <w:bookmarkStart w:id="22" w:name="_Toc126176204"/>
+      <w:bookmarkEnd w:id="20"/>
       <w:r>
         <w:lastRenderedPageBreak/>
         <w:t>BAB</w:t>
@@ -10821,14 +11213,14 @@
       <w:r>
         <w:br/>
       </w:r>
+      <w:bookmarkEnd w:id="21"/>
+      <w:r>
+        <w:t>ANALISIS</w:t>
+      </w:r>
+      <w:r>
+        <w:t xml:space="preserve"> / ANALISIS DAN PERANCANGAN / DLL</w:t>
+      </w:r>
       <w:bookmarkEnd w:id="22"/>
-      <w:r>
-        <w:t>ANALISIS</w:t>
-      </w:r>
-      <w:r>
-        <w:t xml:space="preserve"> / ANALISIS DAN PERANCANGAN / DLL</w:t>
-      </w:r>
-      <w:bookmarkEnd w:id="23"/>
     </w:p>
     <w:p>
       <w:pPr>
@@ -10849,10 +11241,10 @@
           <w:bCs/>
         </w:rPr>
       </w:pPr>
-      <w:bookmarkStart w:id="24" w:name="_Toc460048268"/>
-      <w:bookmarkStart w:id="25" w:name="_Toc460048596"/>
-      <w:bookmarkStart w:id="26" w:name="_Toc460795091"/>
-      <w:bookmarkStart w:id="27" w:name="_Toc460915928"/>
+      <w:bookmarkStart w:id="23" w:name="_Toc460048268"/>
+      <w:bookmarkStart w:id="24" w:name="_Toc460048596"/>
+      <w:bookmarkStart w:id="25" w:name="_Toc460795091"/>
+      <w:bookmarkStart w:id="26" w:name="_Toc460915928"/>
       <w:r>
         <w:t xml:space="preserve">Ini adalah template skripsi dari </w:t>
       </w:r>
@@ -10923,10 +11315,10 @@
         </w:rPr>
         <w:t>.</w:t>
       </w:r>
+      <w:bookmarkEnd w:id="23"/>
       <w:bookmarkEnd w:id="24"/>
       <w:bookmarkEnd w:id="25"/>
       <w:bookmarkEnd w:id="26"/>
-      <w:bookmarkEnd w:id="27"/>
       <w:r>
         <w:rPr>
           <w:rFonts w:eastAsia="Times New Roman"/>
@@ -10948,11 +11340,11 @@
           <w:numId w:val="4"/>
         </w:numPr>
       </w:pPr>
-      <w:bookmarkStart w:id="28" w:name="_Toc126176205"/>
+      <w:bookmarkStart w:id="27" w:name="_Toc126176205"/>
       <w:r>
         <w:t>Sub bab</w:t>
       </w:r>
-      <w:bookmarkEnd w:id="28"/>
+      <w:bookmarkEnd w:id="27"/>
     </w:p>
     <w:p>
       <w:pPr>
@@ -11191,8 +11583,8 @@
       <w:pPr>
         <w:pStyle w:val="Heading1"/>
       </w:pPr>
-      <w:bookmarkStart w:id="29" w:name="_Toc462552792"/>
-      <w:bookmarkStart w:id="30" w:name="_Toc126176206"/>
+      <w:bookmarkStart w:id="28" w:name="_Toc462552792"/>
+      <w:bookmarkStart w:id="29" w:name="_Toc126176206"/>
       <w:r>
         <w:lastRenderedPageBreak/>
         <w:t>BAB</w:t>
@@ -11206,14 +11598,14 @@
       <w:r>
         <w:br/>
       </w:r>
+      <w:bookmarkEnd w:id="28"/>
+      <w:r>
+        <w:t xml:space="preserve">HASIL DAN </w:t>
+      </w:r>
+      <w:r>
+        <w:t>PEMBAHASAN</w:t>
+      </w:r>
       <w:bookmarkEnd w:id="29"/>
-      <w:r>
-        <w:t xml:space="preserve">HASIL DAN </w:t>
-      </w:r>
-      <w:r>
-        <w:t>PEMBAHASAN</w:t>
-      </w:r>
-      <w:bookmarkEnd w:id="30"/>
     </w:p>
     <w:p>
       <w:pPr>
@@ -11355,11 +11747,11 @@
           <w:numId w:val="7"/>
         </w:numPr>
       </w:pPr>
-      <w:bookmarkStart w:id="31" w:name="_Toc126176207"/>
+      <w:bookmarkStart w:id="30" w:name="_Toc126176207"/>
       <w:r>
         <w:t>Sub Bab</w:t>
       </w:r>
-      <w:bookmarkEnd w:id="31"/>
+      <w:bookmarkEnd w:id="30"/>
     </w:p>
     <w:p>
       <w:pPr>
@@ -11603,11 +11995,11 @@
         </w:rPr>
         <w:tab/>
       </w:r>
-      <w:bookmarkStart w:id="32" w:name="_Toc126176208"/>
+      <w:bookmarkStart w:id="31" w:name="_Toc126176208"/>
       <w:r>
         <w:t>Sub Bab</w:t>
       </w:r>
-      <w:bookmarkEnd w:id="32"/>
+      <w:bookmarkEnd w:id="31"/>
     </w:p>
     <w:p>
       <w:pPr>
@@ -11862,8 +12254,8 @@
       <w:pPr>
         <w:pStyle w:val="Heading1"/>
       </w:pPr>
-      <w:bookmarkStart w:id="33" w:name="_Toc462552795"/>
-      <w:bookmarkStart w:id="34" w:name="_Toc126176209"/>
+      <w:bookmarkStart w:id="32" w:name="_Toc462552795"/>
+      <w:bookmarkStart w:id="33" w:name="_Toc126176209"/>
       <w:r>
         <w:lastRenderedPageBreak/>
         <w:t>BAB</w:t>
@@ -11880,14 +12272,14 @@
       <w:r>
         <w:br/>
       </w:r>
+      <w:bookmarkEnd w:id="32"/>
+      <w:r>
+        <w:t>KE</w:t>
+      </w:r>
+      <w:r>
+        <w:t>SIMPULAN DAN SARAN</w:t>
+      </w:r>
       <w:bookmarkEnd w:id="33"/>
-      <w:r>
-        <w:t>KE</w:t>
-      </w:r>
-      <w:r>
-        <w:t>SIMPULAN DAN SARAN</w:t>
-      </w:r>
-      <w:bookmarkEnd w:id="34"/>
     </w:p>
     <w:p>
       <w:pPr>
@@ -12013,19 +12405,19 @@
       <w:pPr>
         <w:pStyle w:val="Heading2"/>
       </w:pPr>
-      <w:bookmarkStart w:id="35" w:name="_Toc462552796"/>
-      <w:bookmarkStart w:id="36" w:name="_Toc126176210"/>
+      <w:bookmarkStart w:id="34" w:name="_Toc462552796"/>
+      <w:bookmarkStart w:id="35" w:name="_Toc126176210"/>
       <w:r>
         <w:t>6.1</w:t>
       </w:r>
       <w:r>
         <w:tab/>
       </w:r>
+      <w:bookmarkEnd w:id="34"/>
+      <w:r>
+        <w:t>Simpulan</w:t>
+      </w:r>
       <w:bookmarkEnd w:id="35"/>
-      <w:r>
-        <w:t>Simpulan</w:t>
-      </w:r>
-      <w:bookmarkEnd w:id="36"/>
     </w:p>
     <w:p>
       <w:pPr>
@@ -12359,19 +12751,19 @@
       <w:pPr>
         <w:pStyle w:val="Heading2"/>
       </w:pPr>
-      <w:bookmarkStart w:id="37" w:name="_Toc462552797"/>
-      <w:bookmarkStart w:id="38" w:name="_Toc126176211"/>
+      <w:bookmarkStart w:id="36" w:name="_Toc462552797"/>
+      <w:bookmarkStart w:id="37" w:name="_Toc126176211"/>
       <w:r>
         <w:t>6.2</w:t>
       </w:r>
       <w:r>
         <w:tab/>
       </w:r>
+      <w:bookmarkEnd w:id="36"/>
+      <w:r>
+        <w:t>Saran</w:t>
+      </w:r>
       <w:bookmarkEnd w:id="37"/>
-      <w:r>
-        <w:t>Saran</w:t>
-      </w:r>
-      <w:bookmarkEnd w:id="38"/>
     </w:p>
     <w:p>
       <w:pPr>
@@ -12591,9 +12983,9 @@
         </w:sectPr>
       </w:pPr>
     </w:p>
-    <w:bookmarkStart w:id="39" w:name="_Toc462552798" w:displacedByCustomXml="next"/>
-    <w:bookmarkStart w:id="40" w:name="_Toc448384025" w:displacedByCustomXml="next"/>
-    <w:bookmarkStart w:id="41" w:name="_Toc126176212" w:displacedByCustomXml="next"/>
+    <w:bookmarkStart w:id="38" w:name="_Toc462552798" w:displacedByCustomXml="next"/>
+    <w:bookmarkStart w:id="39" w:name="_Toc448384025" w:displacedByCustomXml="next"/>
+    <w:bookmarkStart w:id="40" w:name="_Toc126176212" w:displacedByCustomXml="next"/>
     <w:sdt>
       <w:sdtPr>
         <w:rPr>
@@ -12612,8 +13004,8 @@
       </w:sdtPr>
       <w:sdtEndPr/>
       <w:sdtContent>
-        <w:bookmarkEnd w:id="40" w:displacedByCustomXml="prev"/>
         <w:bookmarkEnd w:id="39" w:displacedByCustomXml="prev"/>
+        <w:bookmarkEnd w:id="38" w:displacedByCustomXml="prev"/>
         <w:p>
           <w:pPr>
             <w:pStyle w:val="Heading1"/>
@@ -12621,7 +13013,7 @@
           <w:r>
             <w:t>DAFTAR PUSTAKA</w:t>
           </w:r>
-          <w:bookmarkEnd w:id="41"/>
+          <w:bookmarkEnd w:id="40"/>
         </w:p>
         <w:sdt>
           <w:sdtPr>
@@ -13423,11 +13815,11 @@
       <w:pPr>
         <w:pStyle w:val="Heading1"/>
       </w:pPr>
-      <w:bookmarkStart w:id="42" w:name="_Toc126176213"/>
+      <w:bookmarkStart w:id="41" w:name="_Toc126176213"/>
       <w:r>
         <w:t>LAMPIRAN-LAMPIRAN</w:t>
       </w:r>
-      <w:bookmarkEnd w:id="42"/>
+      <w:bookmarkEnd w:id="41"/>
     </w:p>
     <w:sectPr>
       <w:headerReference w:type="default" r:id="rId33"/>
@@ -15832,7 +16224,7 @@
   <w:abstractNum w:abstractNumId="15" w15:restartNumberingAfterBreak="0">
     <w:nsid w:val="5BFF0663"/>
     <w:multiLevelType w:val="multilevel"/>
-    <w:tmpl w:val="522E0150"/>
+    <w:tmpl w:val="DF787FB2"/>
     <w:lvl w:ilvl="0">
       <w:start w:val="1"/>
       <w:numFmt w:val="decimal"/>

</xml_diff>

<commit_message>
update styles caption/list paragraph
</commit_message>
<xml_diff>
--- a/Main.docx
+++ b/Main.docx
@@ -12,7 +12,7 @@
           <w:szCs w:val="2"/>
         </w:rPr>
       </w:pPr>
-      <w:bookmarkStart w:id="0" w:name="_Toc126176181"/>
+      <w:bookmarkStart w:id="0" w:name="_Toc127433385"/>
       <w:bookmarkStart w:id="1" w:name="_Toc437495869"/>
       <w:r>
         <w:rPr>
@@ -1824,6 +1824,7 @@
           <w:lang w:val="en-AS"/>
         </w:rPr>
       </w:pPr>
+      <w:bookmarkStart w:id="3" w:name="_Toc127433386"/>
       <w:r>
         <w:rPr>
           <w:lang w:val="en-AS"/>
@@ -1831,6 +1832,7 @@
         <w:lastRenderedPageBreak/>
         <w:t>DAFTAR ISI</w:t>
       </w:r>
+      <w:bookmarkEnd w:id="3"/>
     </w:p>
     <w:p>
       <w:pPr>
@@ -1892,7 +1894,7 @@
           <w:r>
             <w:fldChar w:fldCharType="separate"/>
           </w:r>
-          <w:hyperlink w:anchor="_Toc126176181" w:history="1">
+          <w:hyperlink w:anchor="_Toc127433385" w:history="1">
             <w:r>
               <w:rPr>
                 <w:rStyle w:val="Hyperlink"/>
@@ -1915,7 +1917,7 @@
               <w:rPr>
                 <w:webHidden/>
               </w:rPr>
-              <w:instrText xml:space="preserve"> PAGEREF _Toc126176181 \h </w:instrText>
+              <w:instrText xml:space="preserve"> PAGEREF _Toc127433385 \h </w:instrText>
             </w:r>
             <w:r>
               <w:rPr>
@@ -1953,14 +1955,13 @@
               <w:lang w:val="id-ID" w:eastAsia="ja-JP"/>
             </w:rPr>
           </w:pPr>
-          <w:hyperlink w:anchor="_Toc126176182" w:history="1">
+          <w:hyperlink w:anchor="_Toc127433386" w:history="1">
             <w:r>
               <w:rPr>
                 <w:rStyle w:val="Hyperlink"/>
-                <w:rFonts w:eastAsia="Times New Roman"/>
-                <w:bCs/>
-              </w:rPr>
-              <w:t>BAB I  PENDAHULUAN</w:t>
+                <w:lang w:val="en-AS"/>
+              </w:rPr>
+              <w:t>DAFTAR ISI</w:t>
             </w:r>
             <w:r>
               <w:rPr>
@@ -1978,7 +1979,7 @@
               <w:rPr>
                 <w:webHidden/>
               </w:rPr>
-              <w:instrText xml:space="preserve"> PAGEREF _Toc126176182 \h </w:instrText>
+              <w:instrText xml:space="preserve"> PAGEREF _Toc127433386 \h </w:instrText>
             </w:r>
             <w:r>
               <w:rPr>
@@ -1995,502 +1996,10 @@
               <w:rPr>
                 <w:webHidden/>
               </w:rPr>
-              <w:t>1</w:t>
-            </w:r>
-            <w:r>
-              <w:rPr>
-                <w:webHidden/>
-              </w:rPr>
-              <w:fldChar w:fldCharType="end"/>
-            </w:r>
-          </w:hyperlink>
-        </w:p>
-        <w:p>
-          <w:pPr>
-            <w:pStyle w:val="TOC2"/>
-            <w:rPr>
-              <w:rFonts w:cstheme="minorBidi"/>
-              <w:noProof/>
-              <w:lang w:val="id-ID" w:eastAsia="ja-JP"/>
-            </w:rPr>
-          </w:pPr>
-          <w:hyperlink w:anchor="_Toc126176183" w:history="1">
-            <w:r>
-              <w:rPr>
-                <w:rStyle w:val="Hyperlink"/>
-                <w:noProof/>
-              </w:rPr>
-              <w:t>1.1</w:t>
-            </w:r>
-            <w:r>
-              <w:rPr>
-                <w:rFonts w:cstheme="minorBidi"/>
-                <w:noProof/>
-                <w:lang w:val="id-ID" w:eastAsia="ja-JP"/>
-              </w:rPr>
-              <w:tab/>
-            </w:r>
-            <w:r>
-              <w:rPr>
-                <w:rStyle w:val="Hyperlink"/>
-                <w:noProof/>
-              </w:rPr>
-              <w:t>Latar Belakang Masalah</w:t>
-            </w:r>
-            <w:r>
-              <w:rPr>
-                <w:noProof/>
-                <w:webHidden/>
-              </w:rPr>
-              <w:tab/>
-            </w:r>
-            <w:r>
-              <w:rPr>
-                <w:noProof/>
-                <w:webHidden/>
-              </w:rPr>
-              <w:fldChar w:fldCharType="begin"/>
-            </w:r>
-            <w:r>
-              <w:rPr>
-                <w:noProof/>
-                <w:webHidden/>
-              </w:rPr>
-              <w:instrText xml:space="preserve"> PAGEREF _Toc126176183 \h </w:instrText>
-            </w:r>
-            <w:r>
-              <w:rPr>
-                <w:noProof/>
-                <w:webHidden/>
-              </w:rPr>
-            </w:r>
-            <w:r>
-              <w:rPr>
-                <w:noProof/>
-                <w:webHidden/>
-              </w:rPr>
-              <w:fldChar w:fldCharType="separate"/>
-            </w:r>
-            <w:r>
-              <w:rPr>
-                <w:noProof/>
-                <w:webHidden/>
-              </w:rPr>
-              <w:t>1</w:t>
-            </w:r>
-            <w:r>
-              <w:rPr>
-                <w:noProof/>
-                <w:webHidden/>
-              </w:rPr>
-              <w:fldChar w:fldCharType="end"/>
-            </w:r>
-          </w:hyperlink>
-        </w:p>
-        <w:p>
-          <w:pPr>
-            <w:pStyle w:val="TOC2"/>
-            <w:rPr>
-              <w:rFonts w:cstheme="minorBidi"/>
-              <w:noProof/>
-              <w:lang w:val="id-ID" w:eastAsia="ja-JP"/>
-            </w:rPr>
-          </w:pPr>
-          <w:hyperlink w:anchor="_Toc126176184" w:history="1">
-            <w:r>
-              <w:rPr>
-                <w:rStyle w:val="Hyperlink"/>
-                <w:noProof/>
-              </w:rPr>
-              <w:t>1.2</w:t>
-            </w:r>
-            <w:r>
-              <w:rPr>
-                <w:rFonts w:cstheme="minorBidi"/>
-                <w:noProof/>
-                <w:lang w:val="id-ID" w:eastAsia="ja-JP"/>
-              </w:rPr>
-              <w:tab/>
-            </w:r>
-            <w:r>
-              <w:rPr>
-                <w:rStyle w:val="Hyperlink"/>
-                <w:noProof/>
-              </w:rPr>
-              <w:t>Rumusan Masalah</w:t>
-            </w:r>
-            <w:r>
-              <w:rPr>
-                <w:noProof/>
-                <w:webHidden/>
-              </w:rPr>
-              <w:tab/>
-            </w:r>
-            <w:r>
-              <w:rPr>
-                <w:noProof/>
-                <w:webHidden/>
-              </w:rPr>
-              <w:fldChar w:fldCharType="begin"/>
-            </w:r>
-            <w:r>
-              <w:rPr>
-                <w:noProof/>
-                <w:webHidden/>
-              </w:rPr>
-              <w:instrText xml:space="preserve"> PAGEREF _Toc126176184 \h </w:instrText>
-            </w:r>
-            <w:r>
-              <w:rPr>
-                <w:noProof/>
-                <w:webHidden/>
-              </w:rPr>
-            </w:r>
-            <w:r>
-              <w:rPr>
-                <w:noProof/>
-                <w:webHidden/>
-              </w:rPr>
-              <w:fldChar w:fldCharType="separate"/>
-            </w:r>
-            <w:r>
-              <w:rPr>
-                <w:noProof/>
-                <w:webHidden/>
-              </w:rPr>
-              <w:t>1</w:t>
-            </w:r>
-            <w:r>
-              <w:rPr>
-                <w:noProof/>
-                <w:webHidden/>
-              </w:rPr>
-              <w:fldChar w:fldCharType="end"/>
-            </w:r>
-          </w:hyperlink>
-        </w:p>
-        <w:p>
-          <w:pPr>
-            <w:pStyle w:val="TOC2"/>
-            <w:rPr>
-              <w:rFonts w:cstheme="minorBidi"/>
-              <w:noProof/>
-              <w:lang w:val="id-ID" w:eastAsia="ja-JP"/>
-            </w:rPr>
-          </w:pPr>
-          <w:hyperlink w:anchor="_Toc126176185" w:history="1">
-            <w:r>
-              <w:rPr>
-                <w:rStyle w:val="Hyperlink"/>
-                <w:noProof/>
-              </w:rPr>
-              <w:t>1.3</w:t>
-            </w:r>
-            <w:r>
-              <w:rPr>
-                <w:rFonts w:cstheme="minorBidi"/>
-                <w:noProof/>
-                <w:lang w:val="id-ID" w:eastAsia="ja-JP"/>
-              </w:rPr>
-              <w:tab/>
-            </w:r>
-            <w:r>
-              <w:rPr>
-                <w:rStyle w:val="Hyperlink"/>
-                <w:noProof/>
-              </w:rPr>
-              <w:t>Tujuan Penelitian</w:t>
-            </w:r>
-            <w:r>
-              <w:rPr>
-                <w:noProof/>
-                <w:webHidden/>
-              </w:rPr>
-              <w:tab/>
-            </w:r>
-            <w:r>
-              <w:rPr>
-                <w:noProof/>
-                <w:webHidden/>
-              </w:rPr>
-              <w:fldChar w:fldCharType="begin"/>
-            </w:r>
-            <w:r>
-              <w:rPr>
-                <w:noProof/>
-                <w:webHidden/>
-              </w:rPr>
-              <w:instrText xml:space="preserve"> PAGEREF _Toc126176185 \h </w:instrText>
-            </w:r>
-            <w:r>
-              <w:rPr>
-                <w:noProof/>
-                <w:webHidden/>
-              </w:rPr>
-            </w:r>
-            <w:r>
-              <w:rPr>
-                <w:noProof/>
-                <w:webHidden/>
-              </w:rPr>
-              <w:fldChar w:fldCharType="separate"/>
-            </w:r>
-            <w:r>
-              <w:rPr>
-                <w:noProof/>
-                <w:webHidden/>
-              </w:rPr>
-              <w:t>2</w:t>
-            </w:r>
-            <w:r>
-              <w:rPr>
-                <w:noProof/>
-                <w:webHidden/>
-              </w:rPr>
-              <w:fldChar w:fldCharType="end"/>
-            </w:r>
-          </w:hyperlink>
-        </w:p>
-        <w:p>
-          <w:pPr>
-            <w:pStyle w:val="TOC2"/>
-            <w:rPr>
-              <w:rFonts w:cstheme="minorBidi"/>
-              <w:noProof/>
-              <w:lang w:val="id-ID" w:eastAsia="ja-JP"/>
-            </w:rPr>
-          </w:pPr>
-          <w:hyperlink w:anchor="_Toc126176186" w:history="1">
-            <w:r>
-              <w:rPr>
-                <w:rStyle w:val="Hyperlink"/>
-                <w:noProof/>
-              </w:rPr>
-              <w:t>1.4</w:t>
-            </w:r>
-            <w:r>
-              <w:rPr>
-                <w:rFonts w:cstheme="minorBidi"/>
-                <w:noProof/>
-                <w:lang w:val="id-ID" w:eastAsia="ja-JP"/>
-              </w:rPr>
-              <w:tab/>
-            </w:r>
-            <w:r>
-              <w:rPr>
-                <w:rStyle w:val="Hyperlink"/>
-                <w:noProof/>
-              </w:rPr>
-              <w:t>Manfaat Penelitian</w:t>
-            </w:r>
-            <w:r>
-              <w:rPr>
-                <w:noProof/>
-                <w:webHidden/>
-              </w:rPr>
-              <w:tab/>
-            </w:r>
-            <w:r>
-              <w:rPr>
-                <w:noProof/>
-                <w:webHidden/>
-              </w:rPr>
-              <w:fldChar w:fldCharType="begin"/>
-            </w:r>
-            <w:r>
-              <w:rPr>
-                <w:noProof/>
-                <w:webHidden/>
-              </w:rPr>
-              <w:instrText xml:space="preserve"> PAGEREF _Toc126176186 \h </w:instrText>
-            </w:r>
-            <w:r>
-              <w:rPr>
-                <w:noProof/>
-                <w:webHidden/>
-              </w:rPr>
-            </w:r>
-            <w:r>
-              <w:rPr>
-                <w:noProof/>
-                <w:webHidden/>
-              </w:rPr>
-              <w:fldChar w:fldCharType="separate"/>
-            </w:r>
-            <w:r>
-              <w:rPr>
-                <w:noProof/>
-                <w:webHidden/>
-              </w:rPr>
-              <w:t>2</w:t>
-            </w:r>
-            <w:r>
-              <w:rPr>
-                <w:noProof/>
-                <w:webHidden/>
-              </w:rPr>
-              <w:fldChar w:fldCharType="end"/>
-            </w:r>
-          </w:hyperlink>
-        </w:p>
-        <w:p>
-          <w:pPr>
-            <w:pStyle w:val="TOC2"/>
-            <w:rPr>
-              <w:rFonts w:cstheme="minorBidi"/>
-              <w:noProof/>
-              <w:lang w:val="id-ID" w:eastAsia="ja-JP"/>
-            </w:rPr>
-          </w:pPr>
-          <w:hyperlink w:anchor="_Toc126176187" w:history="1">
-            <w:r>
-              <w:rPr>
-                <w:rStyle w:val="Hyperlink"/>
-                <w:noProof/>
-              </w:rPr>
-              <w:t>1.5</w:t>
-            </w:r>
-            <w:r>
-              <w:rPr>
-                <w:rFonts w:cstheme="minorBidi"/>
-                <w:noProof/>
-                <w:lang w:val="id-ID" w:eastAsia="ja-JP"/>
-              </w:rPr>
-              <w:tab/>
-            </w:r>
-            <w:r>
-              <w:rPr>
-                <w:rStyle w:val="Hyperlink"/>
-                <w:noProof/>
-              </w:rPr>
-              <w:t>Ruang Lingkup Penelitian</w:t>
-            </w:r>
-            <w:r>
-              <w:rPr>
-                <w:noProof/>
-                <w:webHidden/>
-              </w:rPr>
-              <w:tab/>
-            </w:r>
-            <w:r>
-              <w:rPr>
-                <w:noProof/>
-                <w:webHidden/>
-              </w:rPr>
-              <w:fldChar w:fldCharType="begin"/>
-            </w:r>
-            <w:r>
-              <w:rPr>
-                <w:noProof/>
-                <w:webHidden/>
-              </w:rPr>
-              <w:instrText xml:space="preserve"> PAGEREF _Toc126176187 \h </w:instrText>
-            </w:r>
-            <w:r>
-              <w:rPr>
-                <w:noProof/>
-                <w:webHidden/>
-              </w:rPr>
-            </w:r>
-            <w:r>
-              <w:rPr>
-                <w:noProof/>
-                <w:webHidden/>
-              </w:rPr>
-              <w:fldChar w:fldCharType="separate"/>
-            </w:r>
-            <w:r>
-              <w:rPr>
-                <w:noProof/>
-                <w:webHidden/>
-              </w:rPr>
-              <w:t>2</w:t>
-            </w:r>
-            <w:r>
-              <w:rPr>
-                <w:noProof/>
-                <w:webHidden/>
-              </w:rPr>
-              <w:fldChar w:fldCharType="end"/>
-            </w:r>
-          </w:hyperlink>
-        </w:p>
-        <w:p>
-          <w:pPr>
-            <w:pStyle w:val="TOC2"/>
-            <w:rPr>
-              <w:rFonts w:cstheme="minorBidi"/>
-              <w:noProof/>
-              <w:lang w:val="id-ID" w:eastAsia="ja-JP"/>
-            </w:rPr>
-          </w:pPr>
-          <w:hyperlink w:anchor="_Toc126176188" w:history="1">
-            <w:r>
-              <w:rPr>
-                <w:rStyle w:val="Hyperlink"/>
-                <w:noProof/>
-              </w:rPr>
-              <w:t>1.6</w:t>
-            </w:r>
-            <w:r>
-              <w:rPr>
-                <w:rFonts w:cstheme="minorBidi"/>
-                <w:noProof/>
-                <w:lang w:val="id-ID" w:eastAsia="ja-JP"/>
-              </w:rPr>
-              <w:tab/>
-            </w:r>
-            <w:r>
-              <w:rPr>
-                <w:rStyle w:val="Hyperlink"/>
-                <w:noProof/>
-              </w:rPr>
-              <w:t>Definisi Operasional</w:t>
-            </w:r>
-            <w:r>
-              <w:rPr>
-                <w:noProof/>
-                <w:webHidden/>
-              </w:rPr>
-              <w:tab/>
-            </w:r>
-            <w:r>
-              <w:rPr>
-                <w:noProof/>
-                <w:webHidden/>
-              </w:rPr>
-              <w:fldChar w:fldCharType="begin"/>
-            </w:r>
-            <w:r>
-              <w:rPr>
-                <w:noProof/>
-                <w:webHidden/>
-              </w:rPr>
-              <w:instrText xml:space="preserve"> PAGEREF _Toc126176188 \h </w:instrText>
-            </w:r>
-            <w:r>
-              <w:rPr>
-                <w:noProof/>
-                <w:webHidden/>
-              </w:rPr>
-            </w:r>
-            <w:r>
-              <w:rPr>
-                <w:noProof/>
-                <w:webHidden/>
-              </w:rPr>
-              <w:fldChar w:fldCharType="separate"/>
-            </w:r>
-            <w:r>
-              <w:rPr>
-                <w:noProof/>
-                <w:webHidden/>
-              </w:rPr>
-              <w:t>3</w:t>
-            </w:r>
-            <w:r>
-              <w:rPr>
-                <w:noProof/>
+              <w:t>v</w:t>
+            </w:r>
+            <w:r>
+              <w:rPr>
                 <w:webHidden/>
               </w:rPr>
               <w:fldChar w:fldCharType="end"/>
@@ -2508,14 +2017,14 @@
               <w:lang w:val="id-ID" w:eastAsia="ja-JP"/>
             </w:rPr>
           </w:pPr>
-          <w:hyperlink w:anchor="_Toc126176189" w:history="1">
+          <w:hyperlink w:anchor="_Toc127433387" w:history="1">
             <w:r>
               <w:rPr>
                 <w:rStyle w:val="Hyperlink"/>
                 <w:rFonts w:eastAsia="Times New Roman"/>
                 <w:bCs/>
               </w:rPr>
-              <w:t>BAB II  TINJAUAN PUSTAKA</w:t>
+              <w:t>BAB I  PENDAHULUAN</w:t>
             </w:r>
             <w:r>
               <w:rPr>
@@ -2533,7 +2042,7 @@
               <w:rPr>
                 <w:webHidden/>
               </w:rPr>
-              <w:instrText xml:space="preserve"> PAGEREF _Toc126176189 \h </w:instrText>
+              <w:instrText xml:space="preserve"> PAGEREF _Toc127433387 \h </w:instrText>
             </w:r>
             <w:r>
               <w:rPr>
@@ -2550,7 +2059,7 @@
               <w:rPr>
                 <w:webHidden/>
               </w:rPr>
-              <w:t>4</w:t>
+              <w:t>1</w:t>
             </w:r>
             <w:r>
               <w:rPr>
@@ -2569,13 +2078,13 @@
               <w:lang w:val="id-ID" w:eastAsia="ja-JP"/>
             </w:rPr>
           </w:pPr>
-          <w:hyperlink w:anchor="_Toc126176190" w:history="1">
+          <w:hyperlink w:anchor="_Toc127433388" w:history="1">
             <w:r>
               <w:rPr>
                 <w:rStyle w:val="Hyperlink"/>
                 <w:noProof/>
               </w:rPr>
-              <w:t>2.1</w:t>
+              <w:t>1.1</w:t>
             </w:r>
             <w:r>
               <w:rPr>
@@ -2590,7 +2099,7 @@
                 <w:rStyle w:val="Hyperlink"/>
                 <w:noProof/>
               </w:rPr>
-              <w:t>Ratapan Mahasiswa 1</w:t>
+              <w:t>Latar Belakang Masalah</w:t>
             </w:r>
             <w:r>
               <w:rPr>
@@ -2611,7 +2120,7 @@
                 <w:noProof/>
                 <w:webHidden/>
               </w:rPr>
-              <w:instrText xml:space="preserve"> PAGEREF _Toc126176190 \h </w:instrText>
+              <w:instrText xml:space="preserve"> PAGEREF _Toc127433388 \h </w:instrText>
             </w:r>
             <w:r>
               <w:rPr>
@@ -2631,7 +2140,7 @@
                 <w:noProof/>
                 <w:webHidden/>
               </w:rPr>
-              <w:t>4</w:t>
+              <w:t>1</w:t>
             </w:r>
             <w:r>
               <w:rPr>
@@ -2651,13 +2160,13 @@
               <w:lang w:val="id-ID" w:eastAsia="ja-JP"/>
             </w:rPr>
           </w:pPr>
-          <w:hyperlink w:anchor="_Toc126176191" w:history="1">
+          <w:hyperlink w:anchor="_Toc127433389" w:history="1">
             <w:r>
               <w:rPr>
                 <w:rStyle w:val="Hyperlink"/>
                 <w:noProof/>
               </w:rPr>
-              <w:t>2.2</w:t>
+              <w:t>1.2</w:t>
             </w:r>
             <w:r>
               <w:rPr>
@@ -2672,7 +2181,7 @@
                 <w:rStyle w:val="Hyperlink"/>
                 <w:noProof/>
               </w:rPr>
-              <w:t>Ratapan Mahasiswa 2</w:t>
+              <w:t>Rumusan Masalah</w:t>
             </w:r>
             <w:r>
               <w:rPr>
@@ -2693,7 +2202,7 @@
                 <w:noProof/>
                 <w:webHidden/>
               </w:rPr>
-              <w:instrText xml:space="preserve"> PAGEREF _Toc126176191 \h </w:instrText>
+              <w:instrText xml:space="preserve"> PAGEREF _Toc127433389 \h </w:instrText>
             </w:r>
             <w:r>
               <w:rPr>
@@ -2713,7 +2222,7 @@
                 <w:noProof/>
                 <w:webHidden/>
               </w:rPr>
-              <w:t>4</w:t>
+              <w:t>2</w:t>
             </w:r>
             <w:r>
               <w:rPr>
@@ -2733,13 +2242,13 @@
               <w:lang w:val="id-ID" w:eastAsia="ja-JP"/>
             </w:rPr>
           </w:pPr>
-          <w:hyperlink w:anchor="_Toc126176192" w:history="1">
+          <w:hyperlink w:anchor="_Toc127433390" w:history="1">
             <w:r>
               <w:rPr>
                 <w:rStyle w:val="Hyperlink"/>
                 <w:noProof/>
               </w:rPr>
-              <w:t>2.3</w:t>
+              <w:t>1.3</w:t>
             </w:r>
             <w:r>
               <w:rPr>
@@ -2754,7 +2263,7 @@
                 <w:rStyle w:val="Hyperlink"/>
                 <w:noProof/>
               </w:rPr>
-              <w:t>Ratapan Mahasiswa 3</w:t>
+              <w:t>Tujuan Penelitian</w:t>
             </w:r>
             <w:r>
               <w:rPr>
@@ -2775,7 +2284,7 @@
                 <w:noProof/>
                 <w:webHidden/>
               </w:rPr>
-              <w:instrText xml:space="preserve"> PAGEREF _Toc126176192 \h </w:instrText>
+              <w:instrText xml:space="preserve"> PAGEREF _Toc127433390 \h </w:instrText>
             </w:r>
             <w:r>
               <w:rPr>
@@ -2795,7 +2304,7 @@
                 <w:noProof/>
                 <w:webHidden/>
               </w:rPr>
-              <w:t>4</w:t>
+              <w:t>3</w:t>
             </w:r>
             <w:r>
               <w:rPr>
@@ -2815,13 +2324,13 @@
               <w:lang w:val="id-ID" w:eastAsia="ja-JP"/>
             </w:rPr>
           </w:pPr>
-          <w:hyperlink w:anchor="_Toc126176193" w:history="1">
+          <w:hyperlink w:anchor="_Toc127433391" w:history="1">
             <w:r>
               <w:rPr>
                 <w:rStyle w:val="Hyperlink"/>
                 <w:noProof/>
               </w:rPr>
-              <w:t>2.4</w:t>
+              <w:t>1.4</w:t>
             </w:r>
             <w:r>
               <w:rPr>
@@ -2836,7 +2345,7 @@
                 <w:rStyle w:val="Hyperlink"/>
                 <w:noProof/>
               </w:rPr>
-              <w:t>Ratapan Mahasiswa 4</w:t>
+              <w:t>Manfaat Penelitian</w:t>
             </w:r>
             <w:r>
               <w:rPr>
@@ -2857,7 +2366,7 @@
                 <w:noProof/>
                 <w:webHidden/>
               </w:rPr>
-              <w:instrText xml:space="preserve"> PAGEREF _Toc126176193 \h </w:instrText>
+              <w:instrText xml:space="preserve"> PAGEREF _Toc127433391 \h </w:instrText>
             </w:r>
             <w:r>
               <w:rPr>
@@ -2877,7 +2386,7 @@
                 <w:noProof/>
                 <w:webHidden/>
               </w:rPr>
-              <w:t>5</w:t>
+              <w:t>3</w:t>
             </w:r>
             <w:r>
               <w:rPr>
@@ -2897,13 +2406,13 @@
               <w:lang w:val="id-ID" w:eastAsia="ja-JP"/>
             </w:rPr>
           </w:pPr>
-          <w:hyperlink w:anchor="_Toc126176194" w:history="1">
+          <w:hyperlink w:anchor="_Toc127433392" w:history="1">
             <w:r>
               <w:rPr>
                 <w:rStyle w:val="Hyperlink"/>
                 <w:noProof/>
               </w:rPr>
-              <w:t>2.5</w:t>
+              <w:t>1.5</w:t>
             </w:r>
             <w:r>
               <w:rPr>
@@ -2918,7 +2427,7 @@
                 <w:rStyle w:val="Hyperlink"/>
                 <w:noProof/>
               </w:rPr>
-              <w:t>Ratapan Mahasiswa 5</w:t>
+              <w:t>Ruang Lingkup Penelitian</w:t>
             </w:r>
             <w:r>
               <w:rPr>
@@ -2939,7 +2448,7 @@
                 <w:noProof/>
                 <w:webHidden/>
               </w:rPr>
-              <w:instrText xml:space="preserve"> PAGEREF _Toc126176194 \h </w:instrText>
+              <w:instrText xml:space="preserve"> PAGEREF _Toc127433392 \h </w:instrText>
             </w:r>
             <w:r>
               <w:rPr>
@@ -2959,7 +2468,7 @@
                 <w:noProof/>
                 <w:webHidden/>
               </w:rPr>
-              <w:t>5</w:t>
+              <w:t>3</w:t>
             </w:r>
             <w:r>
               <w:rPr>
@@ -2979,13 +2488,13 @@
               <w:lang w:val="id-ID" w:eastAsia="ja-JP"/>
             </w:rPr>
           </w:pPr>
-          <w:hyperlink w:anchor="_Toc126176195" w:history="1">
+          <w:hyperlink w:anchor="_Toc127433393" w:history="1">
             <w:r>
               <w:rPr>
                 <w:rStyle w:val="Hyperlink"/>
                 <w:noProof/>
               </w:rPr>
-              <w:t>2.5.1</w:t>
+              <w:t>1.6</w:t>
             </w:r>
             <w:r>
               <w:rPr>
@@ -2999,8 +2508,9 @@
               <w:rPr>
                 <w:rStyle w:val="Hyperlink"/>
                 <w:noProof/>
-              </w:rPr>
-              <w:t>Ratapan Mahasiswa 5.1</w:t>
+                <w:lang w:val="en-AS"/>
+              </w:rPr>
+              <w:t>Sistematika Penulisan</w:t>
             </w:r>
             <w:r>
               <w:rPr>
@@ -3021,7 +2531,7 @@
                 <w:noProof/>
                 <w:webHidden/>
               </w:rPr>
-              <w:instrText xml:space="preserve"> PAGEREF _Toc126176195 \h </w:instrText>
+              <w:instrText xml:space="preserve"> PAGEREF _Toc127433393 \h </w:instrText>
             </w:r>
             <w:r>
               <w:rPr>
@@ -3041,253 +2551,7 @@
                 <w:noProof/>
                 <w:webHidden/>
               </w:rPr>
-              <w:t>5</w:t>
-            </w:r>
-            <w:r>
-              <w:rPr>
-                <w:noProof/>
-                <w:webHidden/>
-              </w:rPr>
-              <w:fldChar w:fldCharType="end"/>
-            </w:r>
-          </w:hyperlink>
-        </w:p>
-        <w:p>
-          <w:pPr>
-            <w:pStyle w:val="TOC2"/>
-            <w:rPr>
-              <w:rFonts w:cstheme="minorBidi"/>
-              <w:noProof/>
-              <w:lang w:val="id-ID" w:eastAsia="ja-JP"/>
-            </w:rPr>
-          </w:pPr>
-          <w:hyperlink w:anchor="_Toc126176196" w:history="1">
-            <w:r>
-              <w:rPr>
-                <w:rStyle w:val="Hyperlink"/>
-                <w:noProof/>
-              </w:rPr>
-              <w:t>2.5.2</w:t>
-            </w:r>
-            <w:r>
-              <w:rPr>
-                <w:rFonts w:cstheme="minorBidi"/>
-                <w:noProof/>
-                <w:lang w:val="id-ID" w:eastAsia="ja-JP"/>
-              </w:rPr>
-              <w:tab/>
-            </w:r>
-            <w:r>
-              <w:rPr>
-                <w:rStyle w:val="Hyperlink"/>
-                <w:noProof/>
-              </w:rPr>
-              <w:t>Ratapan Mahasiswa 5.2</w:t>
-            </w:r>
-            <w:r>
-              <w:rPr>
-                <w:noProof/>
-                <w:webHidden/>
-              </w:rPr>
-              <w:tab/>
-            </w:r>
-            <w:r>
-              <w:rPr>
-                <w:noProof/>
-                <w:webHidden/>
-              </w:rPr>
-              <w:fldChar w:fldCharType="begin"/>
-            </w:r>
-            <w:r>
-              <w:rPr>
-                <w:noProof/>
-                <w:webHidden/>
-              </w:rPr>
-              <w:instrText xml:space="preserve"> PAGEREF _Toc126176196 \h </w:instrText>
-            </w:r>
-            <w:r>
-              <w:rPr>
-                <w:noProof/>
-                <w:webHidden/>
-              </w:rPr>
-            </w:r>
-            <w:r>
-              <w:rPr>
-                <w:noProof/>
-                <w:webHidden/>
-              </w:rPr>
-              <w:fldChar w:fldCharType="separate"/>
-            </w:r>
-            <w:r>
-              <w:rPr>
-                <w:noProof/>
-                <w:webHidden/>
-              </w:rPr>
-              <w:t>6</w:t>
-            </w:r>
-            <w:r>
-              <w:rPr>
-                <w:noProof/>
-                <w:webHidden/>
-              </w:rPr>
-              <w:fldChar w:fldCharType="end"/>
-            </w:r>
-          </w:hyperlink>
-        </w:p>
-        <w:p>
-          <w:pPr>
-            <w:pStyle w:val="TOC2"/>
-            <w:rPr>
-              <w:rFonts w:cstheme="minorBidi"/>
-              <w:noProof/>
-              <w:lang w:val="id-ID" w:eastAsia="ja-JP"/>
-            </w:rPr>
-          </w:pPr>
-          <w:hyperlink w:anchor="_Toc126176197" w:history="1">
-            <w:r>
-              <w:rPr>
-                <w:rStyle w:val="Hyperlink"/>
-                <w:noProof/>
-              </w:rPr>
-              <w:t>2.6</w:t>
-            </w:r>
-            <w:r>
-              <w:rPr>
-                <w:rFonts w:cstheme="minorBidi"/>
-                <w:noProof/>
-                <w:lang w:val="id-ID" w:eastAsia="ja-JP"/>
-              </w:rPr>
-              <w:tab/>
-            </w:r>
-            <w:r>
-              <w:rPr>
-                <w:rStyle w:val="Hyperlink"/>
-                <w:noProof/>
-              </w:rPr>
-              <w:t>Penelitian Relevan</w:t>
-            </w:r>
-            <w:r>
-              <w:rPr>
-                <w:noProof/>
-                <w:webHidden/>
-              </w:rPr>
-              <w:tab/>
-            </w:r>
-            <w:r>
-              <w:rPr>
-                <w:noProof/>
-                <w:webHidden/>
-              </w:rPr>
-              <w:fldChar w:fldCharType="begin"/>
-            </w:r>
-            <w:r>
-              <w:rPr>
-                <w:noProof/>
-                <w:webHidden/>
-              </w:rPr>
-              <w:instrText xml:space="preserve"> PAGEREF _Toc126176197 \h </w:instrText>
-            </w:r>
-            <w:r>
-              <w:rPr>
-                <w:noProof/>
-                <w:webHidden/>
-              </w:rPr>
-            </w:r>
-            <w:r>
-              <w:rPr>
-                <w:noProof/>
-                <w:webHidden/>
-              </w:rPr>
-              <w:fldChar w:fldCharType="separate"/>
-            </w:r>
-            <w:r>
-              <w:rPr>
-                <w:noProof/>
-                <w:webHidden/>
-              </w:rPr>
-              <w:t>6</w:t>
-            </w:r>
-            <w:r>
-              <w:rPr>
-                <w:noProof/>
-                <w:webHidden/>
-              </w:rPr>
-              <w:fldChar w:fldCharType="end"/>
-            </w:r>
-          </w:hyperlink>
-        </w:p>
-        <w:p>
-          <w:pPr>
-            <w:pStyle w:val="TOC2"/>
-            <w:rPr>
-              <w:rFonts w:cstheme="minorBidi"/>
-              <w:noProof/>
-              <w:lang w:val="id-ID" w:eastAsia="ja-JP"/>
-            </w:rPr>
-          </w:pPr>
-          <w:hyperlink w:anchor="_Toc126176198" w:history="1">
-            <w:r>
-              <w:rPr>
-                <w:rStyle w:val="Hyperlink"/>
-                <w:noProof/>
-              </w:rPr>
-              <w:t>2.7</w:t>
-            </w:r>
-            <w:r>
-              <w:rPr>
-                <w:rFonts w:cstheme="minorBidi"/>
-                <w:noProof/>
-                <w:lang w:val="id-ID" w:eastAsia="ja-JP"/>
-              </w:rPr>
-              <w:tab/>
-            </w:r>
-            <w:r>
-              <w:rPr>
-                <w:rStyle w:val="Hyperlink"/>
-                <w:noProof/>
-              </w:rPr>
-              <w:t>Kerangka Berpikir</w:t>
-            </w:r>
-            <w:r>
-              <w:rPr>
-                <w:noProof/>
-                <w:webHidden/>
-              </w:rPr>
-              <w:tab/>
-            </w:r>
-            <w:r>
-              <w:rPr>
-                <w:noProof/>
-                <w:webHidden/>
-              </w:rPr>
-              <w:fldChar w:fldCharType="begin"/>
-            </w:r>
-            <w:r>
-              <w:rPr>
-                <w:noProof/>
-                <w:webHidden/>
-              </w:rPr>
-              <w:instrText xml:space="preserve"> PAGEREF _Toc126176198 \h </w:instrText>
-            </w:r>
-            <w:r>
-              <w:rPr>
-                <w:noProof/>
-                <w:webHidden/>
-              </w:rPr>
-            </w:r>
-            <w:r>
-              <w:rPr>
-                <w:noProof/>
-                <w:webHidden/>
-              </w:rPr>
-              <w:fldChar w:fldCharType="separate"/>
-            </w:r>
-            <w:r>
-              <w:rPr>
-                <w:noProof/>
-                <w:webHidden/>
-              </w:rPr>
-              <w:t>6</w:t>
+              <w:t>3</w:t>
             </w:r>
             <w:r>
               <w:rPr>
@@ -3309,14 +2573,14 @@
               <w:lang w:val="id-ID" w:eastAsia="ja-JP"/>
             </w:rPr>
           </w:pPr>
-          <w:hyperlink w:anchor="_Toc126176199" w:history="1">
+          <w:hyperlink w:anchor="_Toc127433394" w:history="1">
             <w:r>
               <w:rPr>
                 <w:rStyle w:val="Hyperlink"/>
                 <w:rFonts w:eastAsia="Times New Roman"/>
                 <w:bCs/>
               </w:rPr>
-              <w:t>BAB III METODOLOGI PENELITIAN</w:t>
+              <w:t>BAB II  TINJAUAN PUSTAKA</w:t>
             </w:r>
             <w:r>
               <w:rPr>
@@ -3334,7 +2598,7 @@
               <w:rPr>
                 <w:webHidden/>
               </w:rPr>
-              <w:instrText xml:space="preserve"> PAGEREF _Toc126176199 \h </w:instrText>
+              <w:instrText xml:space="preserve"> PAGEREF _Toc127433394 \h </w:instrText>
             </w:r>
             <w:r>
               <w:rPr>
@@ -3351,7 +2615,7 @@
               <w:rPr>
                 <w:webHidden/>
               </w:rPr>
-              <w:t>8</w:t>
+              <w:t>5</w:t>
             </w:r>
             <w:r>
               <w:rPr>
@@ -3370,13 +2634,13 @@
               <w:lang w:val="id-ID" w:eastAsia="ja-JP"/>
             </w:rPr>
           </w:pPr>
-          <w:hyperlink w:anchor="_Toc126176200" w:history="1">
+          <w:hyperlink w:anchor="_Toc127433395" w:history="1">
             <w:r>
               <w:rPr>
                 <w:rStyle w:val="Hyperlink"/>
                 <w:noProof/>
               </w:rPr>
-              <w:t>3.1</w:t>
+              <w:t>1.7</w:t>
             </w:r>
             <w:r>
               <w:rPr>
@@ -3390,8 +2654,9 @@
               <w:rPr>
                 <w:rStyle w:val="Hyperlink"/>
                 <w:noProof/>
-              </w:rPr>
-              <w:t>Jenis dan Desain Penelitian</w:t>
+                <w:lang w:val="en-AS"/>
+              </w:rPr>
+              <w:t>IDE (Integrated Development Environment)</w:t>
             </w:r>
             <w:r>
               <w:rPr>
@@ -3412,7 +2677,7 @@
                 <w:noProof/>
                 <w:webHidden/>
               </w:rPr>
-              <w:instrText xml:space="preserve"> PAGEREF _Toc126176200 \h </w:instrText>
+              <w:instrText xml:space="preserve"> PAGEREF _Toc127433395 \h </w:instrText>
             </w:r>
             <w:r>
               <w:rPr>
@@ -3432,7 +2697,7 @@
                 <w:noProof/>
                 <w:webHidden/>
               </w:rPr>
-              <w:t>8</w:t>
+              <w:t>5</w:t>
             </w:r>
             <w:r>
               <w:rPr>
@@ -3452,13 +2717,13 @@
               <w:lang w:val="id-ID" w:eastAsia="ja-JP"/>
             </w:rPr>
           </w:pPr>
-          <w:hyperlink w:anchor="_Toc126176201" w:history="1">
+          <w:hyperlink w:anchor="_Toc127433396" w:history="1">
             <w:r>
               <w:rPr>
                 <w:rStyle w:val="Hyperlink"/>
                 <w:noProof/>
               </w:rPr>
-              <w:t>3.2</w:t>
+              <w:t>1.8</w:t>
             </w:r>
             <w:r>
               <w:rPr>
@@ -3472,8 +2737,9 @@
               <w:rPr>
                 <w:rStyle w:val="Hyperlink"/>
                 <w:noProof/>
-              </w:rPr>
-              <w:t>Data dan Sumber Data</w:t>
+                <w:lang w:val="en-AS"/>
+              </w:rPr>
+              <w:t>Kode Editor</w:t>
             </w:r>
             <w:r>
               <w:rPr>
@@ -3494,7 +2760,7 @@
                 <w:noProof/>
                 <w:webHidden/>
               </w:rPr>
-              <w:instrText xml:space="preserve"> PAGEREF _Toc126176201 \h </w:instrText>
+              <w:instrText xml:space="preserve"> PAGEREF _Toc127433396 \h </w:instrText>
             </w:r>
             <w:r>
               <w:rPr>
@@ -3514,7 +2780,7 @@
                 <w:noProof/>
                 <w:webHidden/>
               </w:rPr>
-              <w:t>8</w:t>
+              <w:t>5</w:t>
             </w:r>
             <w:r>
               <w:rPr>
@@ -3534,13 +2800,13 @@
               <w:lang w:val="id-ID" w:eastAsia="ja-JP"/>
             </w:rPr>
           </w:pPr>
-          <w:hyperlink w:anchor="_Toc126176202" w:history="1">
+          <w:hyperlink w:anchor="_Toc127433397" w:history="1">
             <w:r>
               <w:rPr>
                 <w:rStyle w:val="Hyperlink"/>
                 <w:noProof/>
               </w:rPr>
-              <w:t>3.3</w:t>
+              <w:t>1.9</w:t>
             </w:r>
             <w:r>
               <w:rPr>
@@ -3554,8 +2820,9 @@
               <w:rPr>
                 <w:rStyle w:val="Hyperlink"/>
                 <w:noProof/>
-              </w:rPr>
-              <w:t>Pengumpulan Data</w:t>
+                <w:lang w:val="en-AS"/>
+              </w:rPr>
+              <w:t>CI/CD (Continuous Integration / Continuous Deployment)</w:t>
             </w:r>
             <w:r>
               <w:rPr>
@@ -3576,7 +2843,7 @@
                 <w:noProof/>
                 <w:webHidden/>
               </w:rPr>
-              <w:instrText xml:space="preserve"> PAGEREF _Toc126176202 \h </w:instrText>
+              <w:instrText xml:space="preserve"> PAGEREF _Toc127433397 \h </w:instrText>
             </w:r>
             <w:r>
               <w:rPr>
@@ -3596,7 +2863,7 @@
                 <w:noProof/>
                 <w:webHidden/>
               </w:rPr>
-              <w:t>8</w:t>
+              <w:t>5</w:t>
             </w:r>
             <w:r>
               <w:rPr>
@@ -3616,13 +2883,13 @@
               <w:lang w:val="id-ID" w:eastAsia="ja-JP"/>
             </w:rPr>
           </w:pPr>
-          <w:hyperlink w:anchor="_Toc126176203" w:history="1">
+          <w:hyperlink w:anchor="_Toc127433398" w:history="1">
             <w:r>
               <w:rPr>
                 <w:rStyle w:val="Hyperlink"/>
                 <w:noProof/>
               </w:rPr>
-              <w:t>3.4</w:t>
+              <w:t>1.10</w:t>
             </w:r>
             <w:r>
               <w:rPr>
@@ -3636,8 +2903,9 @@
               <w:rPr>
                 <w:rStyle w:val="Hyperlink"/>
                 <w:noProof/>
-              </w:rPr>
-              <w:t>Analisis Data</w:t>
+                <w:lang w:val="en-AS"/>
+              </w:rPr>
+              <w:t>E - Learning</w:t>
             </w:r>
             <w:r>
               <w:rPr>
@@ -3658,7 +2926,7 @@
                 <w:noProof/>
                 <w:webHidden/>
               </w:rPr>
-              <w:instrText xml:space="preserve"> PAGEREF _Toc126176203 \h </w:instrText>
+              <w:instrText xml:space="preserve"> PAGEREF _Toc127433398 \h </w:instrText>
             </w:r>
             <w:r>
               <w:rPr>
@@ -3678,7 +2946,90 @@
                 <w:noProof/>
                 <w:webHidden/>
               </w:rPr>
-              <w:t>9</w:t>
+              <w:t>6</w:t>
+            </w:r>
+            <w:r>
+              <w:rPr>
+                <w:noProof/>
+                <w:webHidden/>
+              </w:rPr>
+              <w:fldChar w:fldCharType="end"/>
+            </w:r>
+          </w:hyperlink>
+        </w:p>
+        <w:p>
+          <w:pPr>
+            <w:pStyle w:val="TOC2"/>
+            <w:rPr>
+              <w:rFonts w:cstheme="minorBidi"/>
+              <w:noProof/>
+              <w:lang w:val="id-ID" w:eastAsia="ja-JP"/>
+            </w:rPr>
+          </w:pPr>
+          <w:hyperlink w:anchor="_Toc127433399" w:history="1">
+            <w:r>
+              <w:rPr>
+                <w:rStyle w:val="Hyperlink"/>
+                <w:noProof/>
+              </w:rPr>
+              <w:t>1.11</w:t>
+            </w:r>
+            <w:r>
+              <w:rPr>
+                <w:rFonts w:cstheme="minorBidi"/>
+                <w:noProof/>
+                <w:lang w:val="id-ID" w:eastAsia="ja-JP"/>
+              </w:rPr>
+              <w:tab/>
+            </w:r>
+            <w:r>
+              <w:rPr>
+                <w:rStyle w:val="Hyperlink"/>
+                <w:noProof/>
+                <w:lang w:val="en-AS"/>
+              </w:rPr>
+              <w:t>Penelitian Terkait</w:t>
+            </w:r>
+            <w:r>
+              <w:rPr>
+                <w:noProof/>
+                <w:webHidden/>
+              </w:rPr>
+              <w:tab/>
+            </w:r>
+            <w:r>
+              <w:rPr>
+                <w:noProof/>
+                <w:webHidden/>
+              </w:rPr>
+              <w:fldChar w:fldCharType="begin"/>
+            </w:r>
+            <w:r>
+              <w:rPr>
+                <w:noProof/>
+                <w:webHidden/>
+              </w:rPr>
+              <w:instrText xml:space="preserve"> PAGEREF _Toc127433399 \h </w:instrText>
+            </w:r>
+            <w:r>
+              <w:rPr>
+                <w:noProof/>
+                <w:webHidden/>
+              </w:rPr>
+            </w:r>
+            <w:r>
+              <w:rPr>
+                <w:noProof/>
+                <w:webHidden/>
+              </w:rPr>
+              <w:fldChar w:fldCharType="separate"/>
+            </w:r>
+            <w:r>
+              <w:rPr>
+                <w:noProof/>
+                <w:webHidden/>
+              </w:rPr>
+              <w:t>7</w:t>
             </w:r>
             <w:r>
               <w:rPr>
@@ -3700,12 +3051,31 @@
               <w:lang w:val="id-ID" w:eastAsia="ja-JP"/>
             </w:rPr>
           </w:pPr>
-          <w:hyperlink w:anchor="_Toc126176204" w:history="1">
+          <w:hyperlink w:anchor="_Toc127433410" w:history="1">
             <w:r>
               <w:rPr>
                 <w:rStyle w:val="Hyperlink"/>
-              </w:rPr>
-              <w:t>BAB IV ANALISIS / ANALISIS DAN PERANCANGAN / DLL</w:t>
+                <w:rFonts w:eastAsia="Times New Roman"/>
+                <w:bCs/>
+              </w:rPr>
+              <w:t>BAB III METOD</w:t>
+            </w:r>
+            <w:r>
+              <w:rPr>
+                <w:rStyle w:val="Hyperlink"/>
+                <w:rFonts w:eastAsia="Times New Roman"/>
+                <w:bCs/>
+                <w:lang w:val="en-AS"/>
+              </w:rPr>
+              <w:t>E</w:t>
+            </w:r>
+            <w:r>
+              <w:rPr>
+                <w:rStyle w:val="Hyperlink"/>
+                <w:rFonts w:eastAsia="Times New Roman"/>
+                <w:bCs/>
+              </w:rPr>
+              <w:t xml:space="preserve"> PENELITIAN</w:t>
             </w:r>
             <w:r>
               <w:rPr>
@@ -3723,7 +3093,7 @@
               <w:rPr>
                 <w:webHidden/>
               </w:rPr>
-              <w:instrText xml:space="preserve"> PAGEREF _Toc126176204 \h </w:instrText>
+              <w:instrText xml:space="preserve"> PAGEREF _Toc127433410 \h </w:instrText>
             </w:r>
             <w:r>
               <w:rPr>
@@ -3740,7 +3110,7 @@
               <w:rPr>
                 <w:webHidden/>
               </w:rPr>
-              <w:t>10</w:t>
+              <w:t>11</w:t>
             </w:r>
             <w:r>
               <w:rPr>
@@ -3759,13 +3129,13 @@
               <w:lang w:val="id-ID" w:eastAsia="ja-JP"/>
             </w:rPr>
           </w:pPr>
-          <w:hyperlink w:anchor="_Toc126176205" w:history="1">
+          <w:hyperlink w:anchor="_Toc127433414" w:history="1">
             <w:r>
               <w:rPr>
                 <w:rStyle w:val="Hyperlink"/>
                 <w:noProof/>
               </w:rPr>
-              <w:t>4.1</w:t>
+              <w:t>3.2</w:t>
             </w:r>
             <w:r>
               <w:rPr>
@@ -3779,8 +3149,9 @@
               <w:rPr>
                 <w:rStyle w:val="Hyperlink"/>
                 <w:noProof/>
-              </w:rPr>
-              <w:t>Sub bab</w:t>
+                <w:lang w:val="en-AS"/>
+              </w:rPr>
+              <w:t>Waktu dan Tempat Penelitian</w:t>
             </w:r>
             <w:r>
               <w:rPr>
@@ -3801,7 +3172,7 @@
                 <w:noProof/>
                 <w:webHidden/>
               </w:rPr>
-              <w:instrText xml:space="preserve"> PAGEREF _Toc126176205 \h </w:instrText>
+              <w:instrText xml:space="preserve"> PAGEREF _Toc127433414 \h </w:instrText>
             </w:r>
             <w:r>
               <w:rPr>
@@ -3821,7 +3192,593 @@
                 <w:noProof/>
                 <w:webHidden/>
               </w:rPr>
-              <w:t>10</w:t>
+              <w:t>12</w:t>
+            </w:r>
+            <w:r>
+              <w:rPr>
+                <w:noProof/>
+                <w:webHidden/>
+              </w:rPr>
+              <w:fldChar w:fldCharType="end"/>
+            </w:r>
+          </w:hyperlink>
+        </w:p>
+        <w:p>
+          <w:pPr>
+            <w:pStyle w:val="TOC2"/>
+            <w:rPr>
+              <w:rFonts w:cstheme="minorBidi"/>
+              <w:noProof/>
+              <w:lang w:val="id-ID" w:eastAsia="ja-JP"/>
+            </w:rPr>
+          </w:pPr>
+          <w:hyperlink w:anchor="_Toc127433415" w:history="1">
+            <w:r>
+              <w:rPr>
+                <w:rStyle w:val="Hyperlink"/>
+                <w:noProof/>
+              </w:rPr>
+              <w:t>3.3</w:t>
+            </w:r>
+            <w:r>
+              <w:rPr>
+                <w:rFonts w:cstheme="minorBidi"/>
+                <w:noProof/>
+                <w:lang w:val="id-ID" w:eastAsia="ja-JP"/>
+              </w:rPr>
+              <w:tab/>
+            </w:r>
+            <w:r>
+              <w:rPr>
+                <w:rStyle w:val="Hyperlink"/>
+                <w:noProof/>
+                <w:lang w:val="en-AS"/>
+              </w:rPr>
+              <w:t>Sarana Pendukung</w:t>
+            </w:r>
+            <w:r>
+              <w:rPr>
+                <w:noProof/>
+                <w:webHidden/>
+              </w:rPr>
+              <w:tab/>
+            </w:r>
+            <w:r>
+              <w:rPr>
+                <w:noProof/>
+                <w:webHidden/>
+              </w:rPr>
+              <w:fldChar w:fldCharType="begin"/>
+            </w:r>
+            <w:r>
+              <w:rPr>
+                <w:noProof/>
+                <w:webHidden/>
+              </w:rPr>
+              <w:instrText xml:space="preserve"> PAGEREF _Toc127433415 \h </w:instrText>
+            </w:r>
+            <w:r>
+              <w:rPr>
+                <w:noProof/>
+                <w:webHidden/>
+              </w:rPr>
+            </w:r>
+            <w:r>
+              <w:rPr>
+                <w:noProof/>
+                <w:webHidden/>
+              </w:rPr>
+              <w:fldChar w:fldCharType="separate"/>
+            </w:r>
+            <w:r>
+              <w:rPr>
+                <w:noProof/>
+                <w:webHidden/>
+              </w:rPr>
+              <w:t>12</w:t>
+            </w:r>
+            <w:r>
+              <w:rPr>
+                <w:noProof/>
+                <w:webHidden/>
+              </w:rPr>
+              <w:fldChar w:fldCharType="end"/>
+            </w:r>
+          </w:hyperlink>
+        </w:p>
+        <w:p>
+          <w:pPr>
+            <w:pStyle w:val="TOC2"/>
+            <w:rPr>
+              <w:rFonts w:cstheme="minorBidi"/>
+              <w:noProof/>
+              <w:lang w:val="id-ID" w:eastAsia="ja-JP"/>
+            </w:rPr>
+          </w:pPr>
+          <w:hyperlink w:anchor="_Toc127433416" w:history="1">
+            <w:r>
+              <w:rPr>
+                <w:rStyle w:val="Hyperlink"/>
+                <w:noProof/>
+                <w:lang w:val="en-AS"/>
+              </w:rPr>
+              <w:t>3.3.1</w:t>
+            </w:r>
+            <w:r>
+              <w:rPr>
+                <w:rFonts w:cstheme="minorBidi"/>
+                <w:noProof/>
+                <w:lang w:val="id-ID" w:eastAsia="ja-JP"/>
+              </w:rPr>
+              <w:tab/>
+            </w:r>
+            <w:r>
+              <w:rPr>
+                <w:rStyle w:val="Hyperlink"/>
+                <w:noProof/>
+                <w:lang w:val="en-AS"/>
+              </w:rPr>
+              <w:t>Perangkat Keras</w:t>
+            </w:r>
+            <w:r>
+              <w:rPr>
+                <w:noProof/>
+                <w:webHidden/>
+              </w:rPr>
+              <w:tab/>
+            </w:r>
+            <w:r>
+              <w:rPr>
+                <w:noProof/>
+                <w:webHidden/>
+              </w:rPr>
+              <w:fldChar w:fldCharType="begin"/>
+            </w:r>
+            <w:r>
+              <w:rPr>
+                <w:noProof/>
+                <w:webHidden/>
+              </w:rPr>
+              <w:instrText xml:space="preserve"> PAGEREF _Toc127433416 \h </w:instrText>
+            </w:r>
+            <w:r>
+              <w:rPr>
+                <w:noProof/>
+                <w:webHidden/>
+              </w:rPr>
+            </w:r>
+            <w:r>
+              <w:rPr>
+                <w:noProof/>
+                <w:webHidden/>
+              </w:rPr>
+              <w:fldChar w:fldCharType="separate"/>
+            </w:r>
+            <w:r>
+              <w:rPr>
+                <w:noProof/>
+                <w:webHidden/>
+              </w:rPr>
+              <w:t>13</w:t>
+            </w:r>
+            <w:r>
+              <w:rPr>
+                <w:noProof/>
+                <w:webHidden/>
+              </w:rPr>
+              <w:fldChar w:fldCharType="end"/>
+            </w:r>
+          </w:hyperlink>
+        </w:p>
+        <w:p>
+          <w:pPr>
+            <w:pStyle w:val="TOC2"/>
+            <w:rPr>
+              <w:rFonts w:cstheme="minorBidi"/>
+              <w:noProof/>
+              <w:lang w:val="id-ID" w:eastAsia="ja-JP"/>
+            </w:rPr>
+          </w:pPr>
+          <w:hyperlink w:anchor="_Toc127433417" w:history="1">
+            <w:r>
+              <w:rPr>
+                <w:rStyle w:val="Hyperlink"/>
+                <w:noProof/>
+                <w:lang w:val="en-AS"/>
+              </w:rPr>
+              <w:t>3.3.2</w:t>
+            </w:r>
+            <w:r>
+              <w:rPr>
+                <w:rFonts w:cstheme="minorBidi"/>
+                <w:noProof/>
+                <w:lang w:val="id-ID" w:eastAsia="ja-JP"/>
+              </w:rPr>
+              <w:tab/>
+            </w:r>
+            <w:r>
+              <w:rPr>
+                <w:rStyle w:val="Hyperlink"/>
+                <w:noProof/>
+                <w:lang w:val="en-AS"/>
+              </w:rPr>
+              <w:t>Perangkat Lunak</w:t>
+            </w:r>
+            <w:r>
+              <w:rPr>
+                <w:noProof/>
+                <w:webHidden/>
+              </w:rPr>
+              <w:tab/>
+            </w:r>
+            <w:r>
+              <w:rPr>
+                <w:noProof/>
+                <w:webHidden/>
+              </w:rPr>
+              <w:fldChar w:fldCharType="begin"/>
+            </w:r>
+            <w:r>
+              <w:rPr>
+                <w:noProof/>
+                <w:webHidden/>
+              </w:rPr>
+              <w:instrText xml:space="preserve"> PAGEREF _Toc127433417 \h </w:instrText>
+            </w:r>
+            <w:r>
+              <w:rPr>
+                <w:noProof/>
+                <w:webHidden/>
+              </w:rPr>
+            </w:r>
+            <w:r>
+              <w:rPr>
+                <w:noProof/>
+                <w:webHidden/>
+              </w:rPr>
+              <w:fldChar w:fldCharType="separate"/>
+            </w:r>
+            <w:r>
+              <w:rPr>
+                <w:noProof/>
+                <w:webHidden/>
+              </w:rPr>
+              <w:t>13</w:t>
+            </w:r>
+            <w:r>
+              <w:rPr>
+                <w:noProof/>
+                <w:webHidden/>
+              </w:rPr>
+              <w:fldChar w:fldCharType="end"/>
+            </w:r>
+          </w:hyperlink>
+        </w:p>
+        <w:p>
+          <w:pPr>
+            <w:pStyle w:val="TOC2"/>
+            <w:rPr>
+              <w:rFonts w:cstheme="minorBidi"/>
+              <w:noProof/>
+              <w:lang w:val="id-ID" w:eastAsia="ja-JP"/>
+            </w:rPr>
+          </w:pPr>
+          <w:hyperlink w:anchor="_Toc127433418" w:history="1">
+            <w:r>
+              <w:rPr>
+                <w:rStyle w:val="Hyperlink"/>
+                <w:noProof/>
+              </w:rPr>
+              <w:t>3.4</w:t>
+            </w:r>
+            <w:r>
+              <w:rPr>
+                <w:rFonts w:cstheme="minorBidi"/>
+                <w:noProof/>
+                <w:lang w:val="id-ID" w:eastAsia="ja-JP"/>
+              </w:rPr>
+              <w:tab/>
+            </w:r>
+            <w:r>
+              <w:rPr>
+                <w:rStyle w:val="Hyperlink"/>
+                <w:noProof/>
+                <w:lang w:val="en-AS"/>
+              </w:rPr>
+              <w:t>Metode Pengumpulan Data</w:t>
+            </w:r>
+            <w:r>
+              <w:rPr>
+                <w:noProof/>
+                <w:webHidden/>
+              </w:rPr>
+              <w:tab/>
+            </w:r>
+            <w:r>
+              <w:rPr>
+                <w:noProof/>
+                <w:webHidden/>
+              </w:rPr>
+              <w:fldChar w:fldCharType="begin"/>
+            </w:r>
+            <w:r>
+              <w:rPr>
+                <w:noProof/>
+                <w:webHidden/>
+              </w:rPr>
+              <w:instrText xml:space="preserve"> PAGEREF _Toc127433418 \h </w:instrText>
+            </w:r>
+            <w:r>
+              <w:rPr>
+                <w:noProof/>
+                <w:webHidden/>
+              </w:rPr>
+            </w:r>
+            <w:r>
+              <w:rPr>
+                <w:noProof/>
+                <w:webHidden/>
+              </w:rPr>
+              <w:fldChar w:fldCharType="separate"/>
+            </w:r>
+            <w:r>
+              <w:rPr>
+                <w:noProof/>
+                <w:webHidden/>
+              </w:rPr>
+              <w:t>14</w:t>
+            </w:r>
+            <w:r>
+              <w:rPr>
+                <w:noProof/>
+                <w:webHidden/>
+              </w:rPr>
+              <w:fldChar w:fldCharType="end"/>
+            </w:r>
+          </w:hyperlink>
+        </w:p>
+        <w:p>
+          <w:pPr>
+            <w:pStyle w:val="TOC2"/>
+            <w:rPr>
+              <w:rFonts w:cstheme="minorBidi"/>
+              <w:noProof/>
+              <w:lang w:val="id-ID" w:eastAsia="ja-JP"/>
+            </w:rPr>
+          </w:pPr>
+          <w:hyperlink w:anchor="_Toc127433419" w:history="1">
+            <w:r>
+              <w:rPr>
+                <w:rStyle w:val="Hyperlink"/>
+                <w:noProof/>
+                <w:lang w:val="en-AS"/>
+              </w:rPr>
+              <w:t>3.5</w:t>
+            </w:r>
+            <w:r>
+              <w:rPr>
+                <w:rFonts w:cstheme="minorBidi"/>
+                <w:noProof/>
+                <w:lang w:val="id-ID" w:eastAsia="ja-JP"/>
+              </w:rPr>
+              <w:tab/>
+            </w:r>
+            <w:r>
+              <w:rPr>
+                <w:rStyle w:val="Hyperlink"/>
+                <w:noProof/>
+                <w:lang w:val="en-AS"/>
+              </w:rPr>
+              <w:t>Metode Pengembangan Sistem</w:t>
+            </w:r>
+            <w:r>
+              <w:rPr>
+                <w:noProof/>
+                <w:webHidden/>
+              </w:rPr>
+              <w:tab/>
+            </w:r>
+            <w:r>
+              <w:rPr>
+                <w:noProof/>
+                <w:webHidden/>
+              </w:rPr>
+              <w:fldChar w:fldCharType="begin"/>
+            </w:r>
+            <w:r>
+              <w:rPr>
+                <w:noProof/>
+                <w:webHidden/>
+              </w:rPr>
+              <w:instrText xml:space="preserve"> PAGEREF _Toc127433419 \h </w:instrText>
+            </w:r>
+            <w:r>
+              <w:rPr>
+                <w:noProof/>
+                <w:webHidden/>
+              </w:rPr>
+            </w:r>
+            <w:r>
+              <w:rPr>
+                <w:noProof/>
+                <w:webHidden/>
+              </w:rPr>
+              <w:fldChar w:fldCharType="separate"/>
+            </w:r>
+            <w:r>
+              <w:rPr>
+                <w:noProof/>
+                <w:webHidden/>
+              </w:rPr>
+              <w:t>14</w:t>
+            </w:r>
+            <w:r>
+              <w:rPr>
+                <w:noProof/>
+                <w:webHidden/>
+              </w:rPr>
+              <w:fldChar w:fldCharType="end"/>
+            </w:r>
+          </w:hyperlink>
+        </w:p>
+        <w:p>
+          <w:pPr>
+            <w:pStyle w:val="TOC2"/>
+            <w:rPr>
+              <w:rFonts w:cstheme="minorBidi"/>
+              <w:noProof/>
+              <w:lang w:val="id-ID" w:eastAsia="ja-JP"/>
+            </w:rPr>
+          </w:pPr>
+          <w:hyperlink w:anchor="_Toc127433420" w:history="1">
+            <w:r>
+              <w:rPr>
+                <w:rStyle w:val="Hyperlink"/>
+                <w:noProof/>
+                <w:lang w:val="en-AS"/>
+              </w:rPr>
+              <w:t>3.6</w:t>
+            </w:r>
+            <w:r>
+              <w:rPr>
+                <w:rFonts w:cstheme="minorBidi"/>
+                <w:noProof/>
+                <w:lang w:val="id-ID" w:eastAsia="ja-JP"/>
+              </w:rPr>
+              <w:tab/>
+            </w:r>
+            <w:r>
+              <w:rPr>
+                <w:rStyle w:val="Hyperlink"/>
+                <w:noProof/>
+                <w:lang w:val="en-AS"/>
+              </w:rPr>
+              <w:t>Metode Pengujian Sistem</w:t>
+            </w:r>
+            <w:r>
+              <w:rPr>
+                <w:noProof/>
+                <w:webHidden/>
+              </w:rPr>
+              <w:tab/>
+            </w:r>
+            <w:r>
+              <w:rPr>
+                <w:noProof/>
+                <w:webHidden/>
+              </w:rPr>
+              <w:fldChar w:fldCharType="begin"/>
+            </w:r>
+            <w:r>
+              <w:rPr>
+                <w:noProof/>
+                <w:webHidden/>
+              </w:rPr>
+              <w:instrText xml:space="preserve"> PAGEREF _Toc127433420 \h </w:instrText>
+            </w:r>
+            <w:r>
+              <w:rPr>
+                <w:noProof/>
+                <w:webHidden/>
+              </w:rPr>
+            </w:r>
+            <w:r>
+              <w:rPr>
+                <w:noProof/>
+                <w:webHidden/>
+              </w:rPr>
+              <w:fldChar w:fldCharType="separate"/>
+            </w:r>
+            <w:r>
+              <w:rPr>
+                <w:noProof/>
+                <w:webHidden/>
+              </w:rPr>
+              <w:t>14</w:t>
+            </w:r>
+            <w:r>
+              <w:rPr>
+                <w:noProof/>
+                <w:webHidden/>
+              </w:rPr>
+              <w:fldChar w:fldCharType="end"/>
+            </w:r>
+          </w:hyperlink>
+        </w:p>
+        <w:p>
+          <w:pPr>
+            <w:pStyle w:val="TOC2"/>
+            <w:rPr>
+              <w:rFonts w:cstheme="minorBidi"/>
+              <w:noProof/>
+              <w:lang w:val="id-ID" w:eastAsia="ja-JP"/>
+            </w:rPr>
+          </w:pPr>
+          <w:hyperlink w:anchor="_Toc127433421" w:history="1">
+            <w:r>
+              <w:rPr>
+                <w:rStyle w:val="Hyperlink"/>
+                <w:noProof/>
+                <w:lang w:val="en-AS"/>
+              </w:rPr>
+              <w:t>3.7</w:t>
+            </w:r>
+            <w:r>
+              <w:rPr>
+                <w:rFonts w:cstheme="minorBidi"/>
+                <w:noProof/>
+                <w:lang w:val="id-ID" w:eastAsia="ja-JP"/>
+              </w:rPr>
+              <w:tab/>
+            </w:r>
+            <w:r>
+              <w:rPr>
+                <w:rStyle w:val="Hyperlink"/>
+                <w:noProof/>
+                <w:lang w:val="en-AS"/>
+              </w:rPr>
+              <w:t>Diagram Alir Penelitian</w:t>
+            </w:r>
+            <w:r>
+              <w:rPr>
+                <w:noProof/>
+                <w:webHidden/>
+              </w:rPr>
+              <w:tab/>
+            </w:r>
+            <w:r>
+              <w:rPr>
+                <w:noProof/>
+                <w:webHidden/>
+              </w:rPr>
+              <w:fldChar w:fldCharType="begin"/>
+            </w:r>
+            <w:r>
+              <w:rPr>
+                <w:noProof/>
+                <w:webHidden/>
+              </w:rPr>
+              <w:instrText xml:space="preserve"> PAGEREF _Toc127433421 \h </w:instrText>
+            </w:r>
+            <w:r>
+              <w:rPr>
+                <w:noProof/>
+                <w:webHidden/>
+              </w:rPr>
+            </w:r>
+            <w:r>
+              <w:rPr>
+                <w:noProof/>
+                <w:webHidden/>
+              </w:rPr>
+              <w:fldChar w:fldCharType="separate"/>
+            </w:r>
+            <w:r>
+              <w:rPr>
+                <w:noProof/>
+                <w:webHidden/>
+              </w:rPr>
+              <w:t>14</w:t>
             </w:r>
             <w:r>
               <w:rPr>
@@ -3843,12 +3800,12 @@
               <w:lang w:val="id-ID" w:eastAsia="ja-JP"/>
             </w:rPr>
           </w:pPr>
-          <w:hyperlink w:anchor="_Toc126176206" w:history="1">
+          <w:hyperlink w:anchor="_Toc127433422" w:history="1">
             <w:r>
               <w:rPr>
                 <w:rStyle w:val="Hyperlink"/>
               </w:rPr>
-              <w:t>BAB V HASIL DAN PEMBAHASAN</w:t>
+              <w:t>BAB IV ANALISIS / ANALISIS DAN PERANCANGAN / DLL</w:t>
             </w:r>
             <w:r>
               <w:rPr>
@@ -3866,7 +3823,7 @@
               <w:rPr>
                 <w:webHidden/>
               </w:rPr>
-              <w:instrText xml:space="preserve"> PAGEREF _Toc126176206 \h </w:instrText>
+              <w:instrText xml:space="preserve"> PAGEREF _Toc127433422 \h </w:instrText>
             </w:r>
             <w:r>
               <w:rPr>
@@ -3883,7 +3840,7 @@
               <w:rPr>
                 <w:webHidden/>
               </w:rPr>
-              <w:t>11</w:t>
+              <w:t>15</w:t>
             </w:r>
             <w:r>
               <w:rPr>
@@ -3902,13 +3859,13 @@
               <w:lang w:val="id-ID" w:eastAsia="ja-JP"/>
             </w:rPr>
           </w:pPr>
-          <w:hyperlink w:anchor="_Toc126176207" w:history="1">
+          <w:hyperlink w:anchor="_Toc127433423" w:history="1">
             <w:r>
               <w:rPr>
                 <w:rStyle w:val="Hyperlink"/>
                 <w:noProof/>
               </w:rPr>
-              <w:t>5.1</w:t>
+              <w:t>4.1</w:t>
             </w:r>
             <w:r>
               <w:rPr>
@@ -3923,7 +3880,7 @@
                 <w:rStyle w:val="Hyperlink"/>
                 <w:noProof/>
               </w:rPr>
-              <w:t>Sub Bab</w:t>
+              <w:t>Sub bab</w:t>
             </w:r>
             <w:r>
               <w:rPr>
@@ -3944,7 +3901,7 @@
                 <w:noProof/>
                 <w:webHidden/>
               </w:rPr>
-              <w:instrText xml:space="preserve"> PAGEREF _Toc126176207 \h </w:instrText>
+              <w:instrText xml:space="preserve"> PAGEREF _Toc127433423 \h </w:instrText>
             </w:r>
             <w:r>
               <w:rPr>
@@ -3964,89 +3921,7 @@
                 <w:noProof/>
                 <w:webHidden/>
               </w:rPr>
-              <w:t>11</w:t>
-            </w:r>
-            <w:r>
-              <w:rPr>
-                <w:noProof/>
-                <w:webHidden/>
-              </w:rPr>
-              <w:fldChar w:fldCharType="end"/>
-            </w:r>
-          </w:hyperlink>
-        </w:p>
-        <w:p>
-          <w:pPr>
-            <w:pStyle w:val="TOC2"/>
-            <w:rPr>
-              <w:rFonts w:cstheme="minorBidi"/>
-              <w:noProof/>
-              <w:lang w:val="id-ID" w:eastAsia="ja-JP"/>
-            </w:rPr>
-          </w:pPr>
-          <w:hyperlink w:anchor="_Toc126176208" w:history="1">
-            <w:r>
-              <w:rPr>
-                <w:rStyle w:val="Hyperlink"/>
-                <w:noProof/>
-              </w:rPr>
-              <w:t>5.2</w:t>
-            </w:r>
-            <w:r>
-              <w:rPr>
-                <w:rFonts w:cstheme="minorBidi"/>
-                <w:noProof/>
-                <w:lang w:val="id-ID" w:eastAsia="ja-JP"/>
-              </w:rPr>
-              <w:tab/>
-            </w:r>
-            <w:r>
-              <w:rPr>
-                <w:rStyle w:val="Hyperlink"/>
-                <w:noProof/>
-              </w:rPr>
-              <w:t>Sub Bab</w:t>
-            </w:r>
-            <w:r>
-              <w:rPr>
-                <w:noProof/>
-                <w:webHidden/>
-              </w:rPr>
-              <w:tab/>
-            </w:r>
-            <w:r>
-              <w:rPr>
-                <w:noProof/>
-                <w:webHidden/>
-              </w:rPr>
-              <w:fldChar w:fldCharType="begin"/>
-            </w:r>
-            <w:r>
-              <w:rPr>
-                <w:noProof/>
-                <w:webHidden/>
-              </w:rPr>
-              <w:instrText xml:space="preserve"> PAGEREF _Toc126176208 \h </w:instrText>
-            </w:r>
-            <w:r>
-              <w:rPr>
-                <w:noProof/>
-                <w:webHidden/>
-              </w:rPr>
-            </w:r>
-            <w:r>
-              <w:rPr>
-                <w:noProof/>
-                <w:webHidden/>
-              </w:rPr>
-              <w:fldChar w:fldCharType="separate"/>
-            </w:r>
-            <w:r>
-              <w:rPr>
-                <w:noProof/>
-                <w:webHidden/>
-              </w:rPr>
-              <w:t>11</w:t>
+              <w:t>15</w:t>
             </w:r>
             <w:r>
               <w:rPr>
@@ -4068,12 +3943,12 @@
               <w:lang w:val="id-ID" w:eastAsia="ja-JP"/>
             </w:rPr>
           </w:pPr>
-          <w:hyperlink w:anchor="_Toc126176209" w:history="1">
+          <w:hyperlink w:anchor="_Toc127433424" w:history="1">
             <w:r>
               <w:rPr>
                 <w:rStyle w:val="Hyperlink"/>
               </w:rPr>
-              <w:t>BAB VI KESIMPULAN DAN SARAN</w:t>
+              <w:t>BAB V HASIL DAN PEMBAHASAN</w:t>
             </w:r>
             <w:r>
               <w:rPr>
@@ -4091,7 +3966,7 @@
               <w:rPr>
                 <w:webHidden/>
               </w:rPr>
-              <w:instrText xml:space="preserve"> PAGEREF _Toc126176209 \h </w:instrText>
+              <w:instrText xml:space="preserve"> PAGEREF _Toc127433424 \h </w:instrText>
             </w:r>
             <w:r>
               <w:rPr>
@@ -4108,7 +3983,7 @@
               <w:rPr>
                 <w:webHidden/>
               </w:rPr>
-              <w:t>12</w:t>
+              <w:t>16</w:t>
             </w:r>
             <w:r>
               <w:rPr>
@@ -4127,13 +4002,13 @@
               <w:lang w:val="id-ID" w:eastAsia="ja-JP"/>
             </w:rPr>
           </w:pPr>
-          <w:hyperlink w:anchor="_Toc126176210" w:history="1">
+          <w:hyperlink w:anchor="_Toc127433425" w:history="1">
             <w:r>
               <w:rPr>
                 <w:rStyle w:val="Hyperlink"/>
                 <w:noProof/>
               </w:rPr>
-              <w:t>6.1</w:t>
+              <w:t>5.1</w:t>
             </w:r>
             <w:r>
               <w:rPr>
@@ -4148,7 +4023,7 @@
                 <w:rStyle w:val="Hyperlink"/>
                 <w:noProof/>
               </w:rPr>
-              <w:t>Simpulan</w:t>
+              <w:t>Sub Bab</w:t>
             </w:r>
             <w:r>
               <w:rPr>
@@ -4169,7 +4044,7 @@
                 <w:noProof/>
                 <w:webHidden/>
               </w:rPr>
-              <w:instrText xml:space="preserve"> PAGEREF _Toc126176210 \h </w:instrText>
+              <w:instrText xml:space="preserve"> PAGEREF _Toc127433425 \h </w:instrText>
             </w:r>
             <w:r>
               <w:rPr>
@@ -4189,7 +4064,7 @@
                 <w:noProof/>
                 <w:webHidden/>
               </w:rPr>
-              <w:t>12</w:t>
+              <w:t>16</w:t>
             </w:r>
             <w:r>
               <w:rPr>
@@ -4209,13 +4084,13 @@
               <w:lang w:val="id-ID" w:eastAsia="ja-JP"/>
             </w:rPr>
           </w:pPr>
-          <w:hyperlink w:anchor="_Toc126176211" w:history="1">
+          <w:hyperlink w:anchor="_Toc127433426" w:history="1">
             <w:r>
               <w:rPr>
                 <w:rStyle w:val="Hyperlink"/>
                 <w:noProof/>
               </w:rPr>
-              <w:t>6.2</w:t>
+              <w:t>5.2</w:t>
             </w:r>
             <w:r>
               <w:rPr>
@@ -4230,7 +4105,7 @@
                 <w:rStyle w:val="Hyperlink"/>
                 <w:noProof/>
               </w:rPr>
-              <w:t>Saran</w:t>
+              <w:t>Sub Bab</w:t>
             </w:r>
             <w:r>
               <w:rPr>
@@ -4251,7 +4126,7 @@
                 <w:noProof/>
                 <w:webHidden/>
               </w:rPr>
-              <w:instrText xml:space="preserve"> PAGEREF _Toc126176211 \h </w:instrText>
+              <w:instrText xml:space="preserve"> PAGEREF _Toc127433426 \h </w:instrText>
             </w:r>
             <w:r>
               <w:rPr>
@@ -4271,7 +4146,7 @@
                 <w:noProof/>
                 <w:webHidden/>
               </w:rPr>
-              <w:t>12</w:t>
+              <w:t>16</w:t>
             </w:r>
             <w:r>
               <w:rPr>
@@ -4293,12 +4168,12 @@
               <w:lang w:val="id-ID" w:eastAsia="ja-JP"/>
             </w:rPr>
           </w:pPr>
-          <w:hyperlink w:anchor="_Toc126176212" w:history="1">
+          <w:hyperlink w:anchor="_Toc127433427" w:history="1">
             <w:r>
               <w:rPr>
                 <w:rStyle w:val="Hyperlink"/>
               </w:rPr>
-              <w:t>DAFTAR PUSTAKA</w:t>
+              <w:t>BAB VI KESIMPULAN DAN SARAN</w:t>
             </w:r>
             <w:r>
               <w:rPr>
@@ -4316,7 +4191,7 @@
               <w:rPr>
                 <w:webHidden/>
               </w:rPr>
-              <w:instrText xml:space="preserve"> PAGEREF _Toc126176212 \h </w:instrText>
+              <w:instrText xml:space="preserve"> PAGEREF _Toc127433427 \h </w:instrText>
             </w:r>
             <w:r>
               <w:rPr>
@@ -4333,10 +4208,174 @@
               <w:rPr>
                 <w:webHidden/>
               </w:rPr>
-              <w:t>14</w:t>
-            </w:r>
-            <w:r>
-              <w:rPr>
+              <w:t>17</w:t>
+            </w:r>
+            <w:r>
+              <w:rPr>
+                <w:webHidden/>
+              </w:rPr>
+              <w:fldChar w:fldCharType="end"/>
+            </w:r>
+          </w:hyperlink>
+        </w:p>
+        <w:p>
+          <w:pPr>
+            <w:pStyle w:val="TOC2"/>
+            <w:rPr>
+              <w:rFonts w:cstheme="minorBidi"/>
+              <w:noProof/>
+              <w:lang w:val="id-ID" w:eastAsia="ja-JP"/>
+            </w:rPr>
+          </w:pPr>
+          <w:hyperlink w:anchor="_Toc127433428" w:history="1">
+            <w:r>
+              <w:rPr>
+                <w:rStyle w:val="Hyperlink"/>
+                <w:noProof/>
+              </w:rPr>
+              <w:t>3.8</w:t>
+            </w:r>
+            <w:r>
+              <w:rPr>
+                <w:rFonts w:cstheme="minorBidi"/>
+                <w:noProof/>
+                <w:lang w:val="id-ID" w:eastAsia="ja-JP"/>
+              </w:rPr>
+              <w:tab/>
+            </w:r>
+            <w:r>
+              <w:rPr>
+                <w:rStyle w:val="Hyperlink"/>
+                <w:noProof/>
+              </w:rPr>
+              <w:t>6.1 Simpulan</w:t>
+            </w:r>
+            <w:r>
+              <w:rPr>
+                <w:noProof/>
+                <w:webHidden/>
+              </w:rPr>
+              <w:tab/>
+            </w:r>
+            <w:r>
+              <w:rPr>
+                <w:noProof/>
+                <w:webHidden/>
+              </w:rPr>
+              <w:fldChar w:fldCharType="begin"/>
+            </w:r>
+            <w:r>
+              <w:rPr>
+                <w:noProof/>
+                <w:webHidden/>
+              </w:rPr>
+              <w:instrText xml:space="preserve"> PAGEREF _Toc127433428 \h </w:instrText>
+            </w:r>
+            <w:r>
+              <w:rPr>
+                <w:noProof/>
+                <w:webHidden/>
+              </w:rPr>
+            </w:r>
+            <w:r>
+              <w:rPr>
+                <w:noProof/>
+                <w:webHidden/>
+              </w:rPr>
+              <w:fldChar w:fldCharType="separate"/>
+            </w:r>
+            <w:r>
+              <w:rPr>
+                <w:noProof/>
+                <w:webHidden/>
+              </w:rPr>
+              <w:t>17</w:t>
+            </w:r>
+            <w:r>
+              <w:rPr>
+                <w:noProof/>
+                <w:webHidden/>
+              </w:rPr>
+              <w:fldChar w:fldCharType="end"/>
+            </w:r>
+          </w:hyperlink>
+        </w:p>
+        <w:p>
+          <w:pPr>
+            <w:pStyle w:val="TOC2"/>
+            <w:rPr>
+              <w:rFonts w:cstheme="minorBidi"/>
+              <w:noProof/>
+              <w:lang w:val="id-ID" w:eastAsia="ja-JP"/>
+            </w:rPr>
+          </w:pPr>
+          <w:hyperlink w:anchor="_Toc127433429" w:history="1">
+            <w:r>
+              <w:rPr>
+                <w:rStyle w:val="Hyperlink"/>
+                <w:noProof/>
+              </w:rPr>
+              <w:t>3.9</w:t>
+            </w:r>
+            <w:r>
+              <w:rPr>
+                <w:rFonts w:cstheme="minorBidi"/>
+                <w:noProof/>
+                <w:lang w:val="id-ID" w:eastAsia="ja-JP"/>
+              </w:rPr>
+              <w:tab/>
+            </w:r>
+            <w:r>
+              <w:rPr>
+                <w:rStyle w:val="Hyperlink"/>
+                <w:noProof/>
+              </w:rPr>
+              <w:t>6.2 Saran</w:t>
+            </w:r>
+            <w:r>
+              <w:rPr>
+                <w:noProof/>
+                <w:webHidden/>
+              </w:rPr>
+              <w:tab/>
+            </w:r>
+            <w:r>
+              <w:rPr>
+                <w:noProof/>
+                <w:webHidden/>
+              </w:rPr>
+              <w:fldChar w:fldCharType="begin"/>
+            </w:r>
+            <w:r>
+              <w:rPr>
+                <w:noProof/>
+                <w:webHidden/>
+              </w:rPr>
+              <w:instrText xml:space="preserve"> PAGEREF _Toc127433429 \h </w:instrText>
+            </w:r>
+            <w:r>
+              <w:rPr>
+                <w:noProof/>
+                <w:webHidden/>
+              </w:rPr>
+            </w:r>
+            <w:r>
+              <w:rPr>
+                <w:noProof/>
+                <w:webHidden/>
+              </w:rPr>
+              <w:fldChar w:fldCharType="separate"/>
+            </w:r>
+            <w:r>
+              <w:rPr>
+                <w:noProof/>
+                <w:webHidden/>
+              </w:rPr>
+              <w:t>17</w:t>
+            </w:r>
+            <w:r>
+              <w:rPr>
+                <w:noProof/>
                 <w:webHidden/>
               </w:rPr>
               <w:fldChar w:fldCharType="end"/>
@@ -4354,11 +4393,72 @@
               <w:lang w:val="id-ID" w:eastAsia="ja-JP"/>
             </w:rPr>
           </w:pPr>
-          <w:hyperlink w:anchor="_Toc126176213" w:history="1">
+          <w:hyperlink w:anchor="_Toc127433430" w:history="1">
             <w:r>
               <w:rPr>
                 <w:rStyle w:val="Hyperlink"/>
               </w:rPr>
+              <w:t>DAFTAR PUSTAKA</w:t>
+            </w:r>
+            <w:r>
+              <w:rPr>
+                <w:webHidden/>
+              </w:rPr>
+              <w:tab/>
+            </w:r>
+            <w:r>
+              <w:rPr>
+                <w:webHidden/>
+              </w:rPr>
+              <w:fldChar w:fldCharType="begin"/>
+            </w:r>
+            <w:r>
+              <w:rPr>
+                <w:webHidden/>
+              </w:rPr>
+              <w:instrText xml:space="preserve"> PAGEREF _Toc127433430 \h </w:instrText>
+            </w:r>
+            <w:r>
+              <w:rPr>
+                <w:webHidden/>
+              </w:rPr>
+            </w:r>
+            <w:r>
+              <w:rPr>
+                <w:webHidden/>
+              </w:rPr>
+              <w:fldChar w:fldCharType="separate"/>
+            </w:r>
+            <w:r>
+              <w:rPr>
+                <w:webHidden/>
+              </w:rPr>
+              <w:t>19</w:t>
+            </w:r>
+            <w:r>
+              <w:rPr>
+                <w:webHidden/>
+              </w:rPr>
+              <w:fldChar w:fldCharType="end"/>
+            </w:r>
+          </w:hyperlink>
+        </w:p>
+        <w:p>
+          <w:pPr>
+            <w:pStyle w:val="TOC1"/>
+            <w:rPr>
+              <w:rFonts w:asciiTheme="minorHAnsi" w:hAnsiTheme="minorHAnsi" w:cstheme="minorBidi"/>
+              <w:b w:val="0"/>
+              <w:sz w:val="22"/>
+              <w:szCs w:val="22"/>
+              <w:lang w:val="id-ID" w:eastAsia="ja-JP"/>
+            </w:rPr>
+          </w:pPr>
+          <w:hyperlink w:anchor="_Toc127433431" w:history="1">
+            <w:r>
+              <w:rPr>
+                <w:rStyle w:val="Hyperlink"/>
+              </w:rPr>
               <w:t>LAMPIRAN-LAMPIRAN</w:t>
             </w:r>
             <w:r>
@@ -4377,7 +4477,7 @@
               <w:rPr>
                 <w:webHidden/>
               </w:rPr>
-              <w:instrText xml:space="preserve"> PAGEREF _Toc126176213 \h </w:instrText>
+              <w:instrText xml:space="preserve"> PAGEREF _Toc127433431 \h </w:instrText>
             </w:r>
             <w:r>
               <w:rPr>
@@ -4394,7 +4494,7 @@
               <w:rPr>
                 <w:webHidden/>
               </w:rPr>
-              <w:t>15</w:t>
+              <w:t>21</w:t>
             </w:r>
             <w:r>
               <w:rPr>
@@ -4564,7 +4664,7 @@
       <w:pPr>
         <w:keepNext/>
         <w:keepLines/>
-        <w:spacing w:after="0" w:line="480" w:lineRule="auto"/>
+        <w:spacing w:after="0" w:line="240" w:lineRule="auto"/>
         <w:jc w:val="center"/>
         <w:outlineLvl w:val="0"/>
         <w:rPr>
@@ -4575,9 +4675,9 @@
           <w:szCs w:val="28"/>
         </w:rPr>
       </w:pPr>
-      <w:bookmarkStart w:id="3" w:name="_Toc448384003"/>
-      <w:bookmarkStart w:id="4" w:name="_Toc462552768"/>
-      <w:bookmarkStart w:id="5" w:name="_Toc126176182"/>
+      <w:bookmarkStart w:id="4" w:name="_Toc448384003"/>
+      <w:bookmarkStart w:id="5" w:name="_Toc462552768"/>
+      <w:bookmarkStart w:id="6" w:name="_Toc127433387"/>
       <w:r>
         <w:rPr>
           <w:rFonts w:eastAsia="Times New Roman"/>
@@ -4610,8 +4710,8 @@
         <w:br/>
       </w:r>
       <w:bookmarkEnd w:id="1"/>
-      <w:bookmarkEnd w:id="3"/>
       <w:bookmarkEnd w:id="4"/>
+      <w:bookmarkEnd w:id="5"/>
       <w:r>
         <w:rPr>
           <w:rFonts w:eastAsia="Times New Roman"/>
@@ -4622,7 +4722,7 @@
         </w:rPr>
         <w:t>PENDAHULUAN</w:t>
       </w:r>
-      <w:bookmarkEnd w:id="5"/>
+      <w:bookmarkEnd w:id="6"/>
       <w:r>
         <w:rPr>
           <w:rFonts w:eastAsia="Times New Roman"/>
@@ -4633,16 +4733,26 @@
         </w:rPr>
         <w:t xml:space="preserve"> </w:t>
       </w:r>
+      <w:r>
+        <w:rPr>
+          <w:rFonts w:eastAsia="Times New Roman"/>
+          <w:b/>
+          <w:bCs/>
+          <w:sz w:val="28"/>
+          <w:szCs w:val="28"/>
+        </w:rPr>
+        <w:br/>
+      </w:r>
     </w:p>
     <w:p>
       <w:pPr>
         <w:pStyle w:val="Heading2"/>
       </w:pPr>
-      <w:bookmarkStart w:id="6" w:name="_Toc126176183"/>
+      <w:bookmarkStart w:id="7" w:name="_Toc127433388"/>
       <w:r>
         <w:t>Latar Belakang Masalah</w:t>
       </w:r>
-      <w:bookmarkEnd w:id="6"/>
+      <w:bookmarkEnd w:id="7"/>
     </w:p>
     <w:p>
       <w:pPr>
@@ -4919,20 +5029,13 @@
     </w:p>
     <w:p>
       <w:pPr>
-        <w:spacing w:after="0" w:line="240" w:lineRule="auto"/>
-        <w:ind w:firstLine="709"/>
-        <w:jc w:val="both"/>
-      </w:pPr>
-    </w:p>
-    <w:p>
-      <w:pPr>
         <w:pStyle w:val="Heading2"/>
       </w:pPr>
-      <w:bookmarkStart w:id="7" w:name="_Toc126176184"/>
+      <w:bookmarkStart w:id="8" w:name="_Toc127433389"/>
       <w:r>
         <w:t>Rumusan Masalah</w:t>
       </w:r>
-      <w:bookmarkEnd w:id="7"/>
+      <w:bookmarkEnd w:id="8"/>
     </w:p>
     <w:p>
       <w:pPr>
@@ -4995,11 +5098,11 @@
       <w:pPr>
         <w:pStyle w:val="Heading2"/>
       </w:pPr>
-      <w:bookmarkStart w:id="8" w:name="_Toc126176185"/>
+      <w:bookmarkStart w:id="9" w:name="_Toc127433390"/>
       <w:r>
         <w:t>Tujuan Penelitian</w:t>
       </w:r>
-      <w:bookmarkEnd w:id="8"/>
+      <w:bookmarkEnd w:id="9"/>
     </w:p>
     <w:p>
       <w:pPr>
@@ -5019,11 +5122,11 @@
       <w:pPr>
         <w:pStyle w:val="Heading2"/>
       </w:pPr>
-      <w:bookmarkStart w:id="9" w:name="_Toc126176186"/>
+      <w:bookmarkStart w:id="10" w:name="_Toc127433391"/>
       <w:r>
         <w:t>Manfaat Penelitian</w:t>
       </w:r>
-      <w:bookmarkEnd w:id="9"/>
+      <w:bookmarkEnd w:id="10"/>
     </w:p>
     <w:p>
       <w:pPr>
@@ -5081,11 +5184,11 @@
       <w:pPr>
         <w:pStyle w:val="Heading2"/>
       </w:pPr>
-      <w:bookmarkStart w:id="10" w:name="_Toc126176187"/>
+      <w:bookmarkStart w:id="11" w:name="_Toc127433392"/>
       <w:r>
         <w:t>Ruang Lingkup Penelitian</w:t>
       </w:r>
-      <w:bookmarkEnd w:id="10"/>
+      <w:bookmarkEnd w:id="11"/>
     </w:p>
     <w:p>
       <w:pPr>
@@ -5109,12 +5212,14 @@
       <w:pPr>
         <w:pStyle w:val="Heading2"/>
       </w:pPr>
+      <w:bookmarkStart w:id="12" w:name="_Toc127433393"/>
       <w:r>
         <w:rPr>
           <w:lang w:val="en-AS"/>
         </w:rPr>
         <w:t>Sistematika Penulisan</w:t>
       </w:r>
+      <w:bookmarkEnd w:id="12"/>
     </w:p>
     <w:p>
       <w:pPr>
@@ -5125,8 +5230,8 @@
           <w:lang w:val="en-AS"/>
         </w:rPr>
       </w:pPr>
-      <w:bookmarkStart w:id="11" w:name="_Toc448384010"/>
-      <w:bookmarkStart w:id="12" w:name="_Toc449595235"/>
+      <w:bookmarkStart w:id="13" w:name="_Toc448384010"/>
+      <w:bookmarkStart w:id="14" w:name="_Toc449595235"/>
       <w:r>
         <w:t>Sistematika penelitian ini merupakan penjabaran dari tahapan-tahapan penelitian yang akan dilakukan. Sistematika penelitian ini terdiri dari beberapa bagian, antara lain:</w:t>
       </w:r>
@@ -5356,8 +5461,8 @@
           <w:szCs w:val="28"/>
         </w:rPr>
       </w:pPr>
-      <w:bookmarkStart w:id="13" w:name="_Toc462552775"/>
-      <w:bookmarkStart w:id="14" w:name="_Toc126176189"/>
+      <w:bookmarkStart w:id="15" w:name="_Toc462552775"/>
+      <w:bookmarkStart w:id="16" w:name="_Toc127433394"/>
       <w:r>
         <w:rPr>
           <w:rFonts w:eastAsia="Times New Roman"/>
@@ -5409,7 +5514,7 @@
         </w:rPr>
         <w:br/>
       </w:r>
-      <w:bookmarkEnd w:id="13"/>
+      <w:bookmarkEnd w:id="15"/>
       <w:r>
         <w:rPr>
           <w:rFonts w:eastAsia="Times New Roman"/>
@@ -5430,7 +5535,7 @@
         </w:rPr>
         <w:t xml:space="preserve"> PUSTAKA</w:t>
       </w:r>
-      <w:bookmarkEnd w:id="14"/>
+      <w:bookmarkEnd w:id="16"/>
       <w:r>
         <w:rPr>
           <w:rFonts w:eastAsia="Times New Roman"/>
@@ -5441,13 +5546,14 @@
         </w:rPr>
         <w:t xml:space="preserve"> </w:t>
       </w:r>
-      <w:bookmarkEnd w:id="11"/>
-      <w:bookmarkEnd w:id="12"/>
+      <w:bookmarkEnd w:id="13"/>
+      <w:bookmarkEnd w:id="14"/>
     </w:p>
     <w:p>
       <w:pPr>
         <w:pStyle w:val="Heading2"/>
       </w:pPr>
+      <w:bookmarkStart w:id="17" w:name="_Toc127433395"/>
       <w:r>
         <w:rPr>
           <w:lang w:val="en-AS"/>
@@ -5466,6 +5572,7 @@
         </w:rPr>
         <w:t>)</w:t>
       </w:r>
+      <w:bookmarkEnd w:id="17"/>
     </w:p>
     <w:p>
       <w:pPr>
@@ -5528,14 +5635,16 @@
       <w:pPr>
         <w:pStyle w:val="Heading2"/>
       </w:pPr>
-      <w:bookmarkStart w:id="15" w:name="_Toc437495897"/>
-      <w:bookmarkStart w:id="16" w:name="_Toc448384020"/>
+      <w:bookmarkStart w:id="18" w:name="_Toc127433396"/>
+      <w:bookmarkStart w:id="19" w:name="_Toc437495897"/>
+      <w:bookmarkStart w:id="20" w:name="_Toc448384020"/>
       <w:r>
         <w:rPr>
           <w:lang w:val="en-AS"/>
         </w:rPr>
         <w:t>Kode Editor</w:t>
       </w:r>
+      <w:bookmarkEnd w:id="18"/>
     </w:p>
     <w:p>
       <w:pPr>
@@ -5642,6 +5751,7 @@
       <w:pPr>
         <w:pStyle w:val="Heading2"/>
       </w:pPr>
+      <w:bookmarkStart w:id="21" w:name="_Toc127433397"/>
       <w:r>
         <w:rPr>
           <w:lang w:val="en-AS"/>
@@ -5660,6 +5770,7 @@
         </w:rPr>
         <w:t>)</w:t>
       </w:r>
+      <w:bookmarkEnd w:id="21"/>
     </w:p>
     <w:p>
       <w:pPr>
@@ -5917,12 +6028,14 @@
       <w:pPr>
         <w:pStyle w:val="Heading2"/>
       </w:pPr>
+      <w:bookmarkStart w:id="22" w:name="_Toc127433398"/>
       <w:r>
         <w:rPr>
           <w:lang w:val="en-AS"/>
         </w:rPr>
         <w:t>E - Learning</w:t>
       </w:r>
+      <w:bookmarkEnd w:id="22"/>
     </w:p>
     <w:p>
       <w:pPr>
@@ -5956,12 +6069,14 @@
       <w:pPr>
         <w:pStyle w:val="Heading2"/>
       </w:pPr>
+      <w:bookmarkStart w:id="23" w:name="_Toc127433399"/>
       <w:r>
         <w:rPr>
           <w:lang w:val="en-AS"/>
         </w:rPr>
         <w:t>Penelitian Terkait</w:t>
       </w:r>
+      <w:bookmarkEnd w:id="23"/>
     </w:p>
     <w:p>
       <w:pPr>
@@ -6624,6 +6739,8 @@
           <w:lang w:val="en-AS"/>
         </w:rPr>
       </w:pPr>
+      <w:bookmarkStart w:id="24" w:name="_Toc127433400"/>
+      <w:bookmarkEnd w:id="24"/>
     </w:p>
     <w:p>
       <w:pPr>
@@ -6645,6 +6762,8 @@
           <w:lang w:val="en-AS"/>
         </w:rPr>
       </w:pPr>
+      <w:bookmarkStart w:id="25" w:name="_Toc127433401"/>
+      <w:bookmarkEnd w:id="25"/>
     </w:p>
     <w:p>
       <w:pPr>
@@ -6666,6 +6785,8 @@
           <w:lang w:val="en-AS"/>
         </w:rPr>
       </w:pPr>
+      <w:bookmarkStart w:id="26" w:name="_Toc127433402"/>
+      <w:bookmarkEnd w:id="26"/>
     </w:p>
     <w:p>
       <w:pPr>
@@ -6687,6 +6808,8 @@
           <w:lang w:val="en-AS"/>
         </w:rPr>
       </w:pPr>
+      <w:bookmarkStart w:id="27" w:name="_Toc127433403"/>
+      <w:bookmarkEnd w:id="27"/>
     </w:p>
     <w:p>
       <w:pPr>
@@ -6708,6 +6831,8 @@
           <w:lang w:val="en-AS"/>
         </w:rPr>
       </w:pPr>
+      <w:bookmarkStart w:id="28" w:name="_Toc127433404"/>
+      <w:bookmarkEnd w:id="28"/>
     </w:p>
     <w:p>
       <w:pPr>
@@ -6729,6 +6854,8 @@
           <w:lang w:val="en-AS"/>
         </w:rPr>
       </w:pPr>
+      <w:bookmarkStart w:id="29" w:name="_Toc127433405"/>
+      <w:bookmarkEnd w:id="29"/>
     </w:p>
     <w:p>
       <w:pPr>
@@ -6750,6 +6877,8 @@
           <w:lang w:val="en-AS"/>
         </w:rPr>
       </w:pPr>
+      <w:bookmarkStart w:id="30" w:name="_Toc127433406"/>
+      <w:bookmarkEnd w:id="30"/>
     </w:p>
     <w:p>
       <w:pPr>
@@ -6771,6 +6900,8 @@
           <w:lang w:val="en-AS"/>
         </w:rPr>
       </w:pPr>
+      <w:bookmarkStart w:id="31" w:name="_Toc127433407"/>
+      <w:bookmarkEnd w:id="31"/>
     </w:p>
     <w:p>
       <w:pPr>
@@ -6792,6 +6923,8 @@
           <w:lang w:val="en-AS"/>
         </w:rPr>
       </w:pPr>
+      <w:bookmarkStart w:id="32" w:name="_Toc127433408"/>
+      <w:bookmarkEnd w:id="32"/>
     </w:p>
     <w:p>
       <w:pPr>
@@ -6813,6 +6946,8 @@
           <w:lang w:val="en-AS"/>
         </w:rPr>
       </w:pPr>
+      <w:bookmarkStart w:id="33" w:name="_Toc127433409"/>
+      <w:bookmarkEnd w:id="33"/>
     </w:p>
     <w:p>
       <w:pPr>
@@ -6896,8 +7031,8 @@
           <w:szCs w:val="28"/>
         </w:rPr>
       </w:pPr>
-      <w:bookmarkStart w:id="17" w:name="_Toc462552785"/>
-      <w:bookmarkStart w:id="18" w:name="_Toc126176199"/>
+      <w:bookmarkStart w:id="34" w:name="_Toc462552785"/>
+      <w:bookmarkStart w:id="35" w:name="_Toc127433410"/>
       <w:r>
         <w:rPr>
           <w:rFonts w:eastAsia="Times New Roman"/>
@@ -6929,9 +7064,9 @@
         </w:rPr>
         <w:br/>
       </w:r>
-      <w:bookmarkEnd w:id="15"/>
-      <w:bookmarkEnd w:id="16"/>
-      <w:bookmarkEnd w:id="17"/>
+      <w:bookmarkEnd w:id="19"/>
+      <w:bookmarkEnd w:id="20"/>
+      <w:bookmarkEnd w:id="34"/>
       <w:r>
         <w:rPr>
           <w:rFonts w:eastAsia="Times New Roman"/>
@@ -6963,7 +7098,7 @@
         </w:rPr>
         <w:t xml:space="preserve"> PENELITIAN</w:t>
       </w:r>
-      <w:bookmarkEnd w:id="18"/>
+      <w:bookmarkEnd w:id="35"/>
     </w:p>
     <w:p>
       <w:pPr>
@@ -6987,7 +7122,6 @@
           <w:vanish/>
         </w:rPr>
       </w:pPr>
-      <w:bookmarkStart w:id="19" w:name="_Toc126176200"/>
     </w:p>
     <w:p>
       <w:pPr>
@@ -7033,7 +7167,6 @@
         </w:rPr>
         <w:t>Jenis Penelitian</w:t>
       </w:r>
-      <w:bookmarkEnd w:id="19"/>
     </w:p>
     <w:p>
       <w:pPr>
@@ -7066,6 +7199,7 @@
         <w:t xml:space="preserve"> yang dilakukan menggunakan metode penelitian terapan dengan tujuan untuk menganalisis dan memvalidasi penerapan </w:t>
       </w:r>
       <w:proofErr w:type="spellStart"/>
+      <w:proofErr w:type="gramStart"/>
       <w:r>
         <w:rPr>
           <w:lang w:val="id-ID"/>
@@ -7087,6 +7221,7 @@
         <w:t>based</w:t>
       </w:r>
       <w:proofErr w:type="spellEnd"/>
+      <w:proofErr w:type="gramEnd"/>
       <w:r>
         <w:rPr>
           <w:lang w:val="id-ID"/>
@@ -7527,6 +7662,8 @@
           <w:lang w:val="en-AS"/>
         </w:rPr>
       </w:pPr>
+      <w:bookmarkStart w:id="36" w:name="_Toc127433411"/>
+      <w:bookmarkEnd w:id="36"/>
     </w:p>
     <w:p>
       <w:pPr>
@@ -7551,6 +7688,8 @@
           <w:lang w:val="en-AS"/>
         </w:rPr>
       </w:pPr>
+      <w:bookmarkStart w:id="37" w:name="_Toc127433412"/>
+      <w:bookmarkEnd w:id="37"/>
     </w:p>
     <w:p>
       <w:pPr>
@@ -7575,17 +7714,21 @@
           <w:lang w:val="en-AS"/>
         </w:rPr>
       </w:pPr>
+      <w:bookmarkStart w:id="38" w:name="_Toc127433413"/>
+      <w:bookmarkEnd w:id="38"/>
     </w:p>
     <w:p>
       <w:pPr>
         <w:pStyle w:val="Heading2"/>
       </w:pPr>
+      <w:bookmarkStart w:id="39" w:name="_Toc127433414"/>
       <w:r>
         <w:rPr>
           <w:lang w:val="en-AS"/>
         </w:rPr>
         <w:t>Waktu dan Tempat Penelitian</w:t>
       </w:r>
+      <w:bookmarkEnd w:id="39"/>
     </w:p>
     <w:p>
       <w:pPr>
@@ -9731,12 +9874,14 @@
       <w:pPr>
         <w:pStyle w:val="Heading2"/>
       </w:pPr>
+      <w:bookmarkStart w:id="40" w:name="_Toc127433415"/>
       <w:r>
         <w:rPr>
           <w:lang w:val="en-AS"/>
         </w:rPr>
         <w:t>Sarana Pendukung</w:t>
       </w:r>
+      <w:bookmarkEnd w:id="40"/>
     </w:p>
     <w:p>
       <w:pPr>
@@ -9795,6 +9940,7 @@
           <w:lang w:val="en-AS"/>
         </w:rPr>
       </w:pPr>
+      <w:bookmarkStart w:id="41" w:name="_Toc127433416"/>
       <w:r>
         <w:rPr>
           <w:lang w:val="en-AS"/>
@@ -9802,6 +9948,7 @@
         <w:lastRenderedPageBreak/>
         <w:t>Perangkat Keras</w:t>
       </w:r>
+      <w:bookmarkEnd w:id="41"/>
     </w:p>
     <w:p>
       <w:pPr>
@@ -10187,12 +10334,14 @@
           <w:lang w:val="en-AS"/>
         </w:rPr>
       </w:pPr>
+      <w:bookmarkStart w:id="42" w:name="_Toc127433417"/>
       <w:r>
         <w:rPr>
           <w:lang w:val="en-AS"/>
         </w:rPr>
         <w:t>Perangkat Lunak</w:t>
       </w:r>
+      <w:bookmarkEnd w:id="42"/>
     </w:p>
     <w:p>
       <w:pPr>
@@ -10603,6 +10752,7 @@
       <w:pPr>
         <w:pStyle w:val="Heading2"/>
       </w:pPr>
+      <w:bookmarkStart w:id="43" w:name="_Toc127433418"/>
       <w:r>
         <w:rPr>
           <w:lang w:val="en-AS"/>
@@ -10610,6 +10760,7 @@
         <w:lastRenderedPageBreak/>
         <w:t>Metode Pengumpulan Data</w:t>
       </w:r>
+      <w:bookmarkEnd w:id="43"/>
     </w:p>
     <w:p>
       <w:pPr>
@@ -10830,7 +10981,7 @@
           <w:szCs w:val="24"/>
         </w:rPr>
       </w:pPr>
-      <w:bookmarkStart w:id="20" w:name="_Toc450688183"/>
+      <w:bookmarkStart w:id="44" w:name="_Toc450688183"/>
     </w:p>
     <w:p>
       <w:pPr>
@@ -10839,12 +10990,14 @@
           <w:lang w:val="en-AS"/>
         </w:rPr>
       </w:pPr>
+      <w:bookmarkStart w:id="45" w:name="_Toc127433419"/>
       <w:r>
         <w:rPr>
           <w:lang w:val="en-AS"/>
         </w:rPr>
         <w:t>Metode Pengembangan Sistem</w:t>
       </w:r>
+      <w:bookmarkEnd w:id="45"/>
     </w:p>
     <w:p>
       <w:pPr>
@@ -10963,12 +11116,14 @@
           <w:lang w:val="en-AS"/>
         </w:rPr>
       </w:pPr>
+      <w:bookmarkStart w:id="46" w:name="_Toc127433420"/>
       <w:r>
         <w:rPr>
           <w:lang w:val="en-AS"/>
         </w:rPr>
         <w:t>Metode Pengujian Sistem</w:t>
       </w:r>
+      <w:bookmarkEnd w:id="46"/>
     </w:p>
     <w:p>
       <w:pPr>
@@ -11078,12 +11233,14 @@
           <w:lang w:val="en-AS"/>
         </w:rPr>
       </w:pPr>
+      <w:bookmarkStart w:id="47" w:name="_Toc127433421"/>
       <w:r>
         <w:rPr>
           <w:lang w:val="en-AS"/>
         </w:rPr>
         <w:t>Diagram Alir Penelitian</w:t>
       </w:r>
+      <w:bookmarkEnd w:id="47"/>
     </w:p>
     <w:p>
       <w:pPr>
@@ -11200,9 +11357,9 @@
       <w:pPr>
         <w:pStyle w:val="Heading1"/>
       </w:pPr>
-      <w:bookmarkStart w:id="21" w:name="_Toc462552790"/>
-      <w:bookmarkStart w:id="22" w:name="_Toc126176204"/>
-      <w:bookmarkEnd w:id="20"/>
+      <w:bookmarkStart w:id="48" w:name="_Toc462552790"/>
+      <w:bookmarkStart w:id="49" w:name="_Toc127433422"/>
+      <w:bookmarkEnd w:id="44"/>
       <w:r>
         <w:lastRenderedPageBreak/>
         <w:t>BAB</w:t>
@@ -11213,14 +11370,14 @@
       <w:r>
         <w:br/>
       </w:r>
-      <w:bookmarkEnd w:id="21"/>
+      <w:bookmarkEnd w:id="48"/>
       <w:r>
         <w:t>ANALISIS</w:t>
       </w:r>
       <w:r>
         <w:t xml:space="preserve"> / ANALISIS DAN PERANCANGAN / DLL</w:t>
       </w:r>
-      <w:bookmarkEnd w:id="22"/>
+      <w:bookmarkEnd w:id="49"/>
     </w:p>
     <w:p>
       <w:pPr>
@@ -11241,10 +11398,10 @@
           <w:bCs/>
         </w:rPr>
       </w:pPr>
-      <w:bookmarkStart w:id="23" w:name="_Toc460048268"/>
-      <w:bookmarkStart w:id="24" w:name="_Toc460048596"/>
-      <w:bookmarkStart w:id="25" w:name="_Toc460795091"/>
-      <w:bookmarkStart w:id="26" w:name="_Toc460915928"/>
+      <w:bookmarkStart w:id="50" w:name="_Toc460048268"/>
+      <w:bookmarkStart w:id="51" w:name="_Toc460048596"/>
+      <w:bookmarkStart w:id="52" w:name="_Toc460795091"/>
+      <w:bookmarkStart w:id="53" w:name="_Toc460915928"/>
       <w:r>
         <w:t xml:space="preserve">Ini adalah template skripsi dari </w:t>
       </w:r>
@@ -11315,10 +11472,10 @@
         </w:rPr>
         <w:t>.</w:t>
       </w:r>
-      <w:bookmarkEnd w:id="23"/>
-      <w:bookmarkEnd w:id="24"/>
-      <w:bookmarkEnd w:id="25"/>
-      <w:bookmarkEnd w:id="26"/>
+      <w:bookmarkEnd w:id="50"/>
+      <w:bookmarkEnd w:id="51"/>
+      <w:bookmarkEnd w:id="52"/>
+      <w:bookmarkEnd w:id="53"/>
       <w:r>
         <w:rPr>
           <w:rFonts w:eastAsia="Times New Roman"/>
@@ -11340,11 +11497,11 @@
           <w:numId w:val="4"/>
         </w:numPr>
       </w:pPr>
-      <w:bookmarkStart w:id="27" w:name="_Toc126176205"/>
+      <w:bookmarkStart w:id="54" w:name="_Toc127433423"/>
       <w:r>
         <w:t>Sub bab</w:t>
       </w:r>
-      <w:bookmarkEnd w:id="27"/>
+      <w:bookmarkEnd w:id="54"/>
     </w:p>
     <w:p>
       <w:pPr>
@@ -11583,8 +11740,8 @@
       <w:pPr>
         <w:pStyle w:val="Heading1"/>
       </w:pPr>
-      <w:bookmarkStart w:id="28" w:name="_Toc462552792"/>
-      <w:bookmarkStart w:id="29" w:name="_Toc126176206"/>
+      <w:bookmarkStart w:id="55" w:name="_Toc462552792"/>
+      <w:bookmarkStart w:id="56" w:name="_Toc127433424"/>
       <w:r>
         <w:lastRenderedPageBreak/>
         <w:t>BAB</w:t>
@@ -11598,14 +11755,14 @@
       <w:r>
         <w:br/>
       </w:r>
-      <w:bookmarkEnd w:id="28"/>
+      <w:bookmarkEnd w:id="55"/>
       <w:r>
         <w:t xml:space="preserve">HASIL DAN </w:t>
       </w:r>
       <w:r>
         <w:t>PEMBAHASAN</w:t>
       </w:r>
-      <w:bookmarkEnd w:id="29"/>
+      <w:bookmarkEnd w:id="56"/>
     </w:p>
     <w:p>
       <w:pPr>
@@ -11747,11 +11904,11 @@
           <w:numId w:val="7"/>
         </w:numPr>
       </w:pPr>
-      <w:bookmarkStart w:id="30" w:name="_Toc126176207"/>
+      <w:bookmarkStart w:id="57" w:name="_Toc127433425"/>
       <w:r>
         <w:t>Sub Bab</w:t>
       </w:r>
-      <w:bookmarkEnd w:id="30"/>
+      <w:bookmarkEnd w:id="57"/>
     </w:p>
     <w:p>
       <w:pPr>
@@ -11995,11 +12152,11 @@
         </w:rPr>
         <w:tab/>
       </w:r>
-      <w:bookmarkStart w:id="31" w:name="_Toc126176208"/>
+      <w:bookmarkStart w:id="58" w:name="_Toc127433426"/>
       <w:r>
         <w:t>Sub Bab</w:t>
       </w:r>
-      <w:bookmarkEnd w:id="31"/>
+      <w:bookmarkEnd w:id="58"/>
     </w:p>
     <w:p>
       <w:pPr>
@@ -12254,8 +12411,8 @@
       <w:pPr>
         <w:pStyle w:val="Heading1"/>
       </w:pPr>
-      <w:bookmarkStart w:id="32" w:name="_Toc462552795"/>
-      <w:bookmarkStart w:id="33" w:name="_Toc126176209"/>
+      <w:bookmarkStart w:id="59" w:name="_Toc462552795"/>
+      <w:bookmarkStart w:id="60" w:name="_Toc127433427"/>
       <w:r>
         <w:lastRenderedPageBreak/>
         <w:t>BAB</w:t>
@@ -12272,14 +12429,14 @@
       <w:r>
         <w:br/>
       </w:r>
-      <w:bookmarkEnd w:id="32"/>
+      <w:bookmarkEnd w:id="59"/>
       <w:r>
         <w:t>KE</w:t>
       </w:r>
       <w:r>
         <w:t>SIMPULAN DAN SARAN</w:t>
       </w:r>
-      <w:bookmarkEnd w:id="33"/>
+      <w:bookmarkEnd w:id="60"/>
     </w:p>
     <w:p>
       <w:pPr>
@@ -12405,19 +12562,19 @@
       <w:pPr>
         <w:pStyle w:val="Heading2"/>
       </w:pPr>
-      <w:bookmarkStart w:id="34" w:name="_Toc462552796"/>
-      <w:bookmarkStart w:id="35" w:name="_Toc126176210"/>
+      <w:bookmarkStart w:id="61" w:name="_Toc462552796"/>
+      <w:bookmarkStart w:id="62" w:name="_Toc127433428"/>
       <w:r>
         <w:t>6.1</w:t>
       </w:r>
       <w:r>
         <w:tab/>
       </w:r>
-      <w:bookmarkEnd w:id="34"/>
+      <w:bookmarkEnd w:id="61"/>
       <w:r>
         <w:t>Simpulan</w:t>
       </w:r>
-      <w:bookmarkEnd w:id="35"/>
+      <w:bookmarkEnd w:id="62"/>
     </w:p>
     <w:p>
       <w:pPr>
@@ -12751,19 +12908,19 @@
       <w:pPr>
         <w:pStyle w:val="Heading2"/>
       </w:pPr>
-      <w:bookmarkStart w:id="36" w:name="_Toc462552797"/>
-      <w:bookmarkStart w:id="37" w:name="_Toc126176211"/>
+      <w:bookmarkStart w:id="63" w:name="_Toc462552797"/>
+      <w:bookmarkStart w:id="64" w:name="_Toc127433429"/>
       <w:r>
         <w:t>6.2</w:t>
       </w:r>
       <w:r>
         <w:tab/>
       </w:r>
-      <w:bookmarkEnd w:id="36"/>
+      <w:bookmarkEnd w:id="63"/>
       <w:r>
         <w:t>Saran</w:t>
       </w:r>
-      <w:bookmarkEnd w:id="37"/>
+      <w:bookmarkEnd w:id="64"/>
     </w:p>
     <w:p>
       <w:pPr>
@@ -12983,9 +13140,9 @@
         </w:sectPr>
       </w:pPr>
     </w:p>
-    <w:bookmarkStart w:id="38" w:name="_Toc462552798" w:displacedByCustomXml="next"/>
-    <w:bookmarkStart w:id="39" w:name="_Toc448384025" w:displacedByCustomXml="next"/>
-    <w:bookmarkStart w:id="40" w:name="_Toc126176212" w:displacedByCustomXml="next"/>
+    <w:bookmarkStart w:id="65" w:name="_Toc462552798" w:displacedByCustomXml="next"/>
+    <w:bookmarkStart w:id="66" w:name="_Toc448384025" w:displacedByCustomXml="next"/>
+    <w:bookmarkStart w:id="67" w:name="_Toc127433430" w:displacedByCustomXml="next"/>
     <w:sdt>
       <w:sdtPr>
         <w:rPr>
@@ -13004,8 +13161,8 @@
       </w:sdtPr>
       <w:sdtEndPr/>
       <w:sdtContent>
-        <w:bookmarkEnd w:id="39" w:displacedByCustomXml="prev"/>
-        <w:bookmarkEnd w:id="38" w:displacedByCustomXml="prev"/>
+        <w:bookmarkEnd w:id="66" w:displacedByCustomXml="prev"/>
+        <w:bookmarkEnd w:id="65" w:displacedByCustomXml="prev"/>
         <w:p>
           <w:pPr>
             <w:pStyle w:val="Heading1"/>
@@ -13013,7 +13170,7 @@
           <w:r>
             <w:t>DAFTAR PUSTAKA</w:t>
           </w:r>
-          <w:bookmarkEnd w:id="40"/>
+          <w:bookmarkEnd w:id="67"/>
         </w:p>
         <w:sdt>
           <w:sdtPr>
@@ -13815,11 +13972,11 @@
       <w:pPr>
         <w:pStyle w:val="Heading1"/>
       </w:pPr>
-      <w:bookmarkStart w:id="41" w:name="_Toc126176213"/>
+      <w:bookmarkStart w:id="68" w:name="_Toc127433431"/>
       <w:r>
         <w:t>LAMPIRAN-LAMPIRAN</w:t>
       </w:r>
-      <w:bookmarkEnd w:id="41"/>
+      <w:bookmarkEnd w:id="68"/>
     </w:p>
     <w:sectPr>
       <w:headerReference w:type="default" r:id="rId33"/>
@@ -18116,13 +18273,13 @@
   </w:style>
   <w:style w:type="paragraph" w:styleId="Heading2">
     <w:name w:val="heading 2"/>
+    <w:basedOn w:val="Normal"/>
     <w:next w:val="Normal"/>
     <w:link w:val="Heading2Char"/>
-    <w:autoRedefine/>
     <w:uiPriority w:val="9"/>
     <w:unhideWhenUsed/>
     <w:qFormat/>
-    <w:rsid w:val="00FB3C4E"/>
+    <w:rsid w:val="00CE1B5A"/>
     <w:pPr>
       <w:keepNext/>
       <w:numPr>
@@ -18133,16 +18290,14 @@
         <w:tab w:val="left" w:pos="720"/>
       </w:tabs>
       <w:spacing w:after="120" w:line="360" w:lineRule="auto"/>
-      <w:jc w:val="both"/>
+      <w:ind w:left="576" w:hanging="576"/>
       <w:outlineLvl w:val="1"/>
     </w:pPr>
     <w:rPr>
-      <w:rFonts w:ascii="Times New Roman" w:eastAsia="Times New Roman" w:hAnsi="Times New Roman" w:cs="Arial"/>
+      <w:rFonts w:eastAsiaTheme="majorEastAsia" w:cs="Arial"/>
       <w:b/>
       <w:bCs/>
       <w:iCs/>
-      <w:sz w:val="24"/>
-      <w:szCs w:val="22"/>
     </w:rPr>
   </w:style>
   <w:style w:type="paragraph" w:styleId="Heading3">
@@ -18214,9 +18369,9 @@
     <w:basedOn w:val="DefaultParagraphFont"/>
     <w:link w:val="Heading2"/>
     <w:uiPriority w:val="9"/>
-    <w:rsid w:val="00FB3C4E"/>
+    <w:rsid w:val="00CE1B5A"/>
     <w:rPr>
-      <w:rFonts w:ascii="Times New Roman" w:eastAsia="Times New Roman" w:hAnsi="Times New Roman" w:cs="Arial"/>
+      <w:rFonts w:ascii="Times New Roman" w:eastAsiaTheme="majorEastAsia" w:hAnsi="Times New Roman" w:cs="Arial"/>
       <w:b/>
       <w:bCs/>
       <w:iCs/>

</xml_diff>

<commit_message>
revisi posisi bab 1 latar belakang
</commit_message>
<xml_diff>
--- a/Main.docx
+++ b/Main.docx
@@ -1340,10 +1340,9 @@
           <w:ilvl w:val="0"/>
           <w:numId w:val="8"/>
         </w:numPr>
-        <w:spacing w:after="0" w:line="360" w:lineRule="auto"/>
+        <w:spacing w:after="0"/>
         <w:ind w:left="426"/>
         <w:contextualSpacing/>
-        <w:jc w:val="both"/>
         <w:rPr>
           <w:szCs w:val="24"/>
         </w:rPr>
@@ -1362,10 +1361,9 @@
           <w:ilvl w:val="0"/>
           <w:numId w:val="8"/>
         </w:numPr>
-        <w:spacing w:after="0" w:line="360" w:lineRule="auto"/>
+        <w:spacing w:after="0"/>
         <w:ind w:left="426"/>
         <w:contextualSpacing/>
-        <w:jc w:val="both"/>
         <w:rPr>
           <w:szCs w:val="24"/>
         </w:rPr>
@@ -1432,10 +1430,9 @@
           <w:ilvl w:val="0"/>
           <w:numId w:val="8"/>
         </w:numPr>
-        <w:spacing w:after="0" w:line="360" w:lineRule="auto"/>
+        <w:spacing w:after="0"/>
         <w:ind w:left="426"/>
         <w:contextualSpacing/>
-        <w:jc w:val="both"/>
         <w:rPr>
           <w:szCs w:val="24"/>
         </w:rPr>
@@ -1547,10 +1544,9 @@
           <w:ilvl w:val="0"/>
           <w:numId w:val="8"/>
         </w:numPr>
-        <w:spacing w:after="0" w:line="360" w:lineRule="auto"/>
+        <w:spacing w:after="0"/>
         <w:ind w:left="426"/>
         <w:contextualSpacing/>
-        <w:jc w:val="both"/>
         <w:rPr>
           <w:szCs w:val="24"/>
         </w:rPr>
@@ -1570,10 +1566,9 @@
           <w:ilvl w:val="0"/>
           <w:numId w:val="8"/>
         </w:numPr>
-        <w:spacing w:after="0" w:line="360" w:lineRule="auto"/>
+        <w:spacing w:after="0"/>
         <w:ind w:left="426"/>
         <w:contextualSpacing/>
-        <w:jc w:val="both"/>
         <w:rPr>
           <w:szCs w:val="24"/>
         </w:rPr>
@@ -4747,6 +4742,11 @@
     <w:p>
       <w:pPr>
         <w:pStyle w:val="Heading2"/>
+        <w:tabs>
+          <w:tab w:val="clear" w:pos="720"/>
+        </w:tabs>
+        <w:spacing w:before="40" w:after="0"/>
+        <w:ind w:left="706"/>
       </w:pPr>
       <w:bookmarkStart w:id="7" w:name="_Toc127433388"/>
       <w:r>
@@ -4757,7 +4757,7 @@
     <w:p>
       <w:pPr>
         <w:spacing w:after="0" w:line="360" w:lineRule="auto"/>
-        <w:ind w:firstLine="709"/>
+        <w:ind w:left="720" w:firstLine="835"/>
         <w:jc w:val="both"/>
       </w:pPr>
       <w:r>
@@ -4822,7 +4822,7 @@
     <w:p>
       <w:pPr>
         <w:spacing w:after="0" w:line="360" w:lineRule="auto"/>
-        <w:ind w:firstLine="709"/>
+        <w:ind w:left="720" w:firstLine="835"/>
         <w:jc w:val="both"/>
         <w:rPr>
           <w:lang w:val="en-AS"/>
@@ -4881,7 +4881,7 @@
     <w:p>
       <w:pPr>
         <w:spacing w:after="0" w:line="360" w:lineRule="auto"/>
-        <w:ind w:firstLine="709"/>
+        <w:ind w:left="720" w:firstLine="835"/>
         <w:jc w:val="both"/>
       </w:pPr>
       <w:r>
@@ -4900,7 +4900,7 @@
     <w:p>
       <w:pPr>
         <w:spacing w:after="0" w:line="360" w:lineRule="auto"/>
-        <w:ind w:firstLine="709"/>
+        <w:ind w:left="720" w:firstLine="835"/>
         <w:jc w:val="both"/>
       </w:pPr>
       <w:r>
@@ -4933,9 +4933,11 @@
     <w:p>
       <w:pPr>
         <w:spacing w:after="0" w:line="360" w:lineRule="auto"/>
+        <w:ind w:left="720" w:firstLine="835"/>
         <w:jc w:val="both"/>
       </w:pPr>
       <w:r>
+        <w:lastRenderedPageBreak/>
         <w:t xml:space="preserve">Lee, et al. (2019). Nkomo, et al. (2021). Robinson &amp; </w:t>
       </w:r>
       <w:proofErr w:type="spellStart"/>
@@ -4967,63 +4969,63 @@
     <w:p>
       <w:pPr>
         <w:spacing w:after="0" w:line="360" w:lineRule="auto"/>
-        <w:ind w:firstLine="709"/>
+        <w:ind w:left="720" w:firstLine="835"/>
         <w:jc w:val="both"/>
       </w:pPr>
       <w:r>
+        <w:t>Pembelajaran pemrograman sangat penting bagi para siswa SMA/SMK dan mahasiswa program studi informatika. Namun, proses pembelajaran pemrograman kadang kala menjadi terasa membosankan dan sulit dipahami. Oleh karena itu, diperlukan alat bantu pembelajaran yang efektif dan efisien untuk mempermudah proses pembelajaran. Salah satu alat bantu tersebut adalah editor kode.</w:t>
+      </w:r>
+    </w:p>
+    <w:p>
+      <w:pPr>
+        <w:spacing w:after="0" w:line="360" w:lineRule="auto"/>
+        <w:ind w:left="720" w:firstLine="835"/>
+        <w:jc w:val="both"/>
+        <w:rPr>
+          <w:szCs w:val="24"/>
+        </w:rPr>
+      </w:pPr>
+      <w:r>
+        <w:t>Editor kode memiliki peran penting dalam proses pembelajaran pemrograman, karena mempermudah siswa dalam menulis, mengubah, dan menganalisis kode program. Namun, kebanyakan editor kode saat ini memiliki fitur yang terbatas dan tidak memadai bagi kebutuhan pembelajaran. Oleh karena itu, dikembangkan sebuah sistem E-Learning berbasis web dengan menambahkan fitur State Based Code Editor</w:t>
+      </w:r>
+      <w:r>
+        <w:rPr>
+          <w:szCs w:val="24"/>
+        </w:rPr>
+        <w:t>.</w:t>
+      </w:r>
+    </w:p>
+    <w:p>
+      <w:pPr>
+        <w:spacing w:after="0" w:line="360" w:lineRule="auto"/>
+        <w:ind w:left="720" w:firstLine="835"/>
+        <w:jc w:val="both"/>
+      </w:pPr>
+      <w:r>
+        <w:t>State-Based Code Editor adalah suatu konsep editor kode yang dapat memantau dan mengikuti keadaan pada editor kode yang digunakan dalam video pembelajaran. Fitur ini membantu siswa untuk mempelajari pemrograman secara interaktif dan menyenangkan.</w:t>
+      </w:r>
+      <w:r>
+        <w:t xml:space="preserve"> Siswa dapat melihat perubahan yang terjadi pada editor kode saat diterapkan pada contoh program, sehingga memudahkan siswa untuk memahami konsep dan syntax kode program.</w:t>
+      </w:r>
+    </w:p>
+    <w:p>
+      <w:pPr>
+        <w:spacing w:after="0" w:line="360" w:lineRule="auto"/>
+        <w:ind w:left="720" w:firstLine="835"/>
+        <w:jc w:val="both"/>
+      </w:pPr>
+      <w:r>
+        <w:t>Latar belakang masalah yang memotivasi penelitian ini adalah kurangnya interaksi dan keterlibatan siswa dalam pembelajaran pemrograman. Dalam proses belajar pemrograman, siswa sering mengalami kesulitan dalam memahami konsep dan syntax kode program. Oleh karena itu, banyak pengajar menggunakan video pembelajaran sebagai media pembelajaran alternatif. Namun, pembelajaran dengan video saja masih kurang efektif karena siswa sering kesulitan dalam mengikuti alur pembelajaran dan memahami konsep yang diterapkan pada contoh kode.</w:t>
+      </w:r>
+    </w:p>
+    <w:p>
+      <w:pPr>
+        <w:spacing w:after="0" w:line="360" w:lineRule="auto"/>
+        <w:ind w:left="720" w:firstLine="835"/>
+        <w:jc w:val="both"/>
+      </w:pPr>
+      <w:r>
         <w:lastRenderedPageBreak/>
-        <w:t>Pembelajaran pemrograman sangat penting bagi para siswa SMA/SMK dan mahasiswa program studi informatika. Namun, proses pembelajaran pemrograman kadang kala menjadi terasa membosankan dan sulit dipahami. Oleh karena itu, diperlukan alat bantu pembelajaran yang efektif dan efisien untuk mempermudah proses pembelajaran. Salah satu alat bantu tersebut adalah editor kode.</w:t>
-      </w:r>
-    </w:p>
-    <w:p>
-      <w:pPr>
-        <w:spacing w:after="0" w:line="360" w:lineRule="auto"/>
-        <w:ind w:firstLine="709"/>
-        <w:jc w:val="both"/>
-        <w:rPr>
-          <w:szCs w:val="24"/>
-        </w:rPr>
-      </w:pPr>
-      <w:r>
-        <w:t>Editor kode memiliki peran penting dalam proses pembelajaran pemrograman, karena mempermudah siswa dalam menulis, mengubah, dan menganalisis kode program. Namun, kebanyakan editor kode saat ini memiliki fitur yang terbatas dan tidak memadai bagi kebutuhan pembelajaran. Oleh karena itu, dikembangkan sebuah sistem E-Learning berbasis web dengan menambahkan fitur State Based Code Editor</w:t>
-      </w:r>
-      <w:r>
-        <w:rPr>
-          <w:szCs w:val="24"/>
-        </w:rPr>
-        <w:t>.</w:t>
-      </w:r>
-    </w:p>
-    <w:p>
-      <w:pPr>
-        <w:spacing w:after="0" w:line="360" w:lineRule="auto"/>
-        <w:ind w:firstLine="709"/>
-        <w:jc w:val="both"/>
-      </w:pPr>
-      <w:r>
-        <w:t>State-Based Code Editor adalah suatu konsep editor kode yang dapat memantau dan mengikuti keadaan pada editor kode yang digunakan dalam video pembelajaran. Fitur ini membantu siswa untuk mempelajari pemrograman secara interaktif dan menyenangkan.</w:t>
-      </w:r>
-      <w:r>
-        <w:t xml:space="preserve"> Siswa dapat melihat perubahan yang terjadi pada editor kode saat diterapkan pada contoh program, sehingga memudahkan siswa untuk memahami konsep dan syntax kode program.</w:t>
-      </w:r>
-    </w:p>
-    <w:p>
-      <w:pPr>
-        <w:spacing w:after="0" w:line="360" w:lineRule="auto"/>
-        <w:ind w:firstLine="709"/>
-        <w:jc w:val="both"/>
-      </w:pPr>
-      <w:r>
-        <w:t>Latar belakang masalah yang memotivasi penelitian ini adalah kurangnya interaksi dan keterlibatan siswa dalam pembelajaran pemrograman. Dalam proses belajar pemrograman, siswa sering mengalami kesulitan dalam memahami konsep dan syntax kode program. Oleh karena itu, banyak pengajar menggunakan video pembelajaran sebagai media pembelajaran alternatif. Namun, pembelajaran dengan video saja masih kurang efektif karena siswa sering kesulitan dalam mengikuti alur pembelajaran dan memahami konsep yang diterapkan pada contoh kode.</w:t>
-      </w:r>
-    </w:p>
-    <w:p>
-      <w:pPr>
-        <w:spacing w:after="0" w:line="360" w:lineRule="auto"/>
-        <w:ind w:firstLine="709"/>
-        <w:jc w:val="both"/>
-      </w:pPr>
-      <w:r>
         <w:t>Berdasarkan hal tersebut, penelitian ini bertujuan untuk mengatasi masalah yang ada pada pembelajaran pemrograman melalui sistem e-learning dengan menerapkan kode editor berbasis state.</w:t>
       </w:r>
     </w:p>
@@ -5040,9 +5042,8 @@
     <w:p>
       <w:pPr>
         <w:pStyle w:val="ListParagraph"/>
-        <w:spacing w:after="0" w:line="360" w:lineRule="auto"/>
+        <w:spacing w:after="0"/>
         <w:ind w:left="709"/>
-        <w:jc w:val="both"/>
       </w:pPr>
       <w:r>
         <w:t>Berdasarkan latar belakang di atas, rumusan masalah dari penerapan State Based Code Editor berbasis web adalah sebagai berikut:</w:t>
@@ -5055,12 +5056,10 @@
           <w:ilvl w:val="0"/>
           <w:numId w:val="3"/>
         </w:numPr>
-        <w:spacing w:after="0" w:line="360" w:lineRule="auto"/>
+        <w:spacing w:after="0"/>
         <w:ind w:left="709" w:hanging="709"/>
-        <w:jc w:val="both"/>
-      </w:pPr>
-      <w:r>
-        <w:lastRenderedPageBreak/>
+      </w:pPr>
+      <w:r>
         <w:t>Bagaimana cara menambahkan fitur State Based Code Editor pada sistem E-Learning berbasis web untuk mempermudah proses pembelajaran pemrograman?</w:t>
       </w:r>
     </w:p>
@@ -5071,9 +5070,8 @@
           <w:ilvl w:val="0"/>
           <w:numId w:val="3"/>
         </w:numPr>
-        <w:spacing w:after="0" w:line="360" w:lineRule="auto"/>
+        <w:spacing w:after="0"/>
         <w:ind w:left="709" w:hanging="709"/>
-        <w:jc w:val="both"/>
       </w:pPr>
       <w:r>
         <w:t>Seberapa efektif penerapan State Based Code Editor dalam meningkatkan interaksi dan keterlibatan siswa dalam proses pembelajaran pemrograman?</w:t>
@@ -5086,9 +5084,8 @@
           <w:ilvl w:val="0"/>
           <w:numId w:val="3"/>
         </w:numPr>
-        <w:spacing w:after="0" w:line="360" w:lineRule="auto"/>
+        <w:spacing w:after="0"/>
         <w:ind w:left="709" w:hanging="709"/>
-        <w:jc w:val="both"/>
       </w:pPr>
       <w:r>
         <w:t>Bagaimana cara mengevaluasi efektivitas penerapan State Based Code Editor dalam proses pembelajaran pemrograman?</w:t>
@@ -5107,9 +5104,8 @@
     <w:p>
       <w:pPr>
         <w:pStyle w:val="ListParagraph"/>
-        <w:spacing w:after="0" w:line="360" w:lineRule="auto"/>
+        <w:spacing w:after="0"/>
         <w:ind w:left="709"/>
-        <w:jc w:val="both"/>
         <w:rPr>
           <w:lang w:val="en-AS"/>
         </w:rPr>
@@ -5130,9 +5126,7 @@
     </w:p>
     <w:p>
       <w:pPr>
-        <w:spacing w:after="0" w:line="360" w:lineRule="auto"/>
-        <w:ind w:firstLine="709"/>
-        <w:jc w:val="both"/>
+        <w:pStyle w:val="ListParagraph"/>
       </w:pPr>
       <w:r>
         <w:t>Manfaat dari penelitian ini adalah sebagai berikut:</w:t>
@@ -5145,8 +5139,7 @@
           <w:ilvl w:val="0"/>
           <w:numId w:val="9"/>
         </w:numPr>
-        <w:spacing w:after="0" w:line="360" w:lineRule="auto"/>
-        <w:jc w:val="both"/>
+        <w:spacing w:after="0"/>
       </w:pPr>
       <w:r>
         <w:t>Mengetahui kelebihan dan kekurangan dari State Based Code Editor saat ini.</w:t>
@@ -5159,8 +5152,7 @@
           <w:ilvl w:val="0"/>
           <w:numId w:val="9"/>
         </w:numPr>
-        <w:spacing w:after="0" w:line="360" w:lineRule="auto"/>
-        <w:jc w:val="both"/>
+        <w:spacing w:after="0"/>
       </w:pPr>
       <w:r>
         <w:t>Mengetahui bagaimana penerapan State Based Code Editor pada sistem E-Learning berbasis web yang efektif dan efisien.</w:t>
@@ -5173,8 +5165,7 @@
           <w:ilvl w:val="0"/>
           <w:numId w:val="9"/>
         </w:numPr>
-        <w:spacing w:after="0" w:line="360" w:lineRule="auto"/>
-        <w:jc w:val="both"/>
+        <w:spacing w:after="0"/>
       </w:pPr>
       <w:r>
         <w:t>Memberikan alternatif editor kode yang lebih baik bagi kebutuhan pembelajaran pemrograman</w:t>
@@ -5186,15 +5177,14 @@
       </w:pPr>
       <w:bookmarkStart w:id="11" w:name="_Toc127433392"/>
       <w:r>
+        <w:lastRenderedPageBreak/>
         <w:t>Ruang Lingkup Penelitian</w:t>
       </w:r>
       <w:bookmarkEnd w:id="11"/>
     </w:p>
     <w:p>
       <w:pPr>
-        <w:spacing w:after="0" w:line="360" w:lineRule="auto"/>
-        <w:ind w:left="720" w:firstLine="720"/>
-        <w:jc w:val="both"/>
+        <w:pStyle w:val="ListParagraph"/>
       </w:pPr>
       <w:r>
         <w:t xml:space="preserve">Penelitian ini hanya akan membahas tentang penerapan State Based Code Editor dalam sistem E-Learning berbasis web untuk pembelajaran pemrograman, dan tidak akan membahas tentang penerapan sistem E-Learning pada bidang </w:t>
@@ -5223,9 +5213,7 @@
     </w:p>
     <w:p>
       <w:pPr>
-        <w:spacing w:line="360" w:lineRule="auto"/>
-        <w:ind w:left="720" w:firstLine="720"/>
-        <w:jc w:val="both"/>
+        <w:pStyle w:val="ListParagraph"/>
         <w:rPr>
           <w:lang w:val="en-AS"/>
         </w:rPr>
@@ -5249,7 +5237,6 @@
           <w:ilvl w:val="0"/>
           <w:numId w:val="10"/>
         </w:numPr>
-        <w:spacing w:line="360" w:lineRule="auto"/>
         <w:rPr>
           <w:lang w:val="en-AS"/>
         </w:rPr>
@@ -5260,7 +5247,6 @@
           <w:bCs/>
           <w:lang w:val="en-AS"/>
         </w:rPr>
-        <w:lastRenderedPageBreak/>
         <w:t>Bab I Pendahuluan</w:t>
       </w:r>
       <w:r>
@@ -5277,7 +5263,6 @@
           <w:ilvl w:val="0"/>
           <w:numId w:val="10"/>
         </w:numPr>
-        <w:spacing w:line="360" w:lineRule="auto"/>
         <w:rPr>
           <w:lang w:val="en-AS"/>
         </w:rPr>
@@ -5304,7 +5289,6 @@
           <w:ilvl w:val="0"/>
           <w:numId w:val="10"/>
         </w:numPr>
-        <w:spacing w:line="360" w:lineRule="auto"/>
         <w:rPr>
           <w:lang w:val="en-AS"/>
         </w:rPr>
@@ -5331,7 +5315,6 @@
           <w:ilvl w:val="0"/>
           <w:numId w:val="10"/>
         </w:numPr>
-        <w:spacing w:line="360" w:lineRule="auto"/>
         <w:rPr>
           <w:lang w:val="en-AS"/>
         </w:rPr>
@@ -5366,7 +5349,6 @@
           <w:ilvl w:val="0"/>
           <w:numId w:val="10"/>
         </w:numPr>
-        <w:spacing w:line="360" w:lineRule="auto"/>
         <w:rPr>
           <w:lang w:val="en-AS"/>
         </w:rPr>
@@ -5401,7 +5383,6 @@
           <w:ilvl w:val="0"/>
           <w:numId w:val="10"/>
         </w:numPr>
-        <w:spacing w:line="360" w:lineRule="auto"/>
         <w:rPr>
           <w:lang w:val="en-AS"/>
         </w:rPr>
@@ -5423,8 +5404,7 @@
     </w:p>
     <w:p>
       <w:pPr>
-        <w:spacing w:line="360" w:lineRule="auto"/>
-        <w:ind w:left="720" w:firstLine="720"/>
+        <w:pStyle w:val="ListParagraph"/>
         <w:rPr>
           <w:lang w:val="en-AS"/>
         </w:rPr>
@@ -5443,6 +5423,7 @@
         <w:rPr>
           <w:lang w:val="en-AS"/>
         </w:rPr>
+        <w:lastRenderedPageBreak/>
         <w:t>Dengan sistematika penelitian ini, diharapkan akan mempermudah dalam mengidentifikasi bagian-bagian dalam penelitian dan mempermudah pemahaman terhadap isi dari skripsi ini.</w:t>
       </w:r>
     </w:p>
@@ -5552,6 +5533,10 @@
     <w:p>
       <w:pPr>
         <w:pStyle w:val="Heading2"/>
+        <w:tabs>
+          <w:tab w:val="clear" w:pos="720"/>
+        </w:tabs>
+        <w:ind w:left="720" w:hanging="540"/>
       </w:pPr>
       <w:bookmarkStart w:id="17" w:name="_Toc127433395"/>
       <w:r>
@@ -5576,9 +5561,8 @@
     </w:p>
     <w:p>
       <w:pPr>
-        <w:spacing w:after="0" w:line="360" w:lineRule="auto"/>
-        <w:ind w:firstLine="709"/>
-        <w:jc w:val="both"/>
+        <w:pStyle w:val="ListParagraph"/>
+        <w:ind w:left="374" w:firstLine="374"/>
         <w:rPr>
           <w:lang w:val="en-AS"/>
         </w:rPr>
@@ -5618,18 +5602,12 @@
     </w:p>
     <w:p>
       <w:pPr>
-        <w:spacing w:after="0" w:line="360" w:lineRule="auto"/>
-        <w:jc w:val="both"/>
+        <w:pStyle w:val="ListParagraph"/>
+        <w:ind w:left="374" w:firstLine="374"/>
       </w:pPr>
       <w:r>
         <w:t>IDE modern menyediakan beberapa fitur umum yang biasanya terlihat pada sebagian besar IDE berbasis desktop. Dalam fungsinya yang utama, tentu saja terdapat kemampuan untuk menulis atau memodifikasi kode sumber (berupa teks atau visual). Biasanya, editor kode sumber dalam sebuah IDE berbeda dari editor teks biasa dalam jumlah umpan balik yang diterima oleh seorang programmer saat menyesuaikan atau menulis kode sumber.</w:t>
       </w:r>
-    </w:p>
-    <w:p>
-      <w:pPr>
-        <w:spacing w:after="0" w:line="360" w:lineRule="auto"/>
-        <w:jc w:val="both"/>
-      </w:pPr>
     </w:p>
     <w:p>
       <w:pPr>
@@ -5649,7 +5627,7 @@
     <w:p>
       <w:pPr>
         <w:spacing w:after="0" w:line="360" w:lineRule="auto"/>
-        <w:ind w:firstLine="709"/>
+        <w:ind w:firstLine="540"/>
         <w:jc w:val="both"/>
       </w:pPr>
       <w:r>
@@ -5742,40 +5720,33 @@
     </w:p>
     <w:p>
       <w:pPr>
+        <w:pStyle w:val="Heading2"/>
+      </w:pPr>
+      <w:bookmarkStart w:id="21" w:name="_Toc127433397"/>
+      <w:r>
+        <w:rPr>
+          <w:lang w:val="en-AS"/>
+        </w:rPr>
+        <w:t>CI/CD (</w:t>
+      </w:r>
+      <w:r>
+        <w:rPr>
+          <w:lang w:val="en-AS"/>
+        </w:rPr>
+        <w:t>Continuous Integration / Continuous Deployment</w:t>
+      </w:r>
+      <w:r>
+        <w:rPr>
+          <w:lang w:val="en-AS"/>
+        </w:rPr>
+        <w:t>)</w:t>
+      </w:r>
+      <w:bookmarkEnd w:id="21"/>
+    </w:p>
+    <w:p>
+      <w:pPr>
         <w:spacing w:after="0" w:line="360" w:lineRule="auto"/>
-        <w:ind w:firstLine="709"/>
-        <w:jc w:val="both"/>
-      </w:pPr>
-    </w:p>
-    <w:p>
-      <w:pPr>
-        <w:pStyle w:val="Heading2"/>
-      </w:pPr>
-      <w:bookmarkStart w:id="21" w:name="_Toc127433397"/>
-      <w:r>
-        <w:rPr>
-          <w:lang w:val="en-AS"/>
-        </w:rPr>
-        <w:t>CI/CD (</w:t>
-      </w:r>
-      <w:r>
-        <w:rPr>
-          <w:lang w:val="en-AS"/>
-        </w:rPr>
-        <w:t>Continuous Integration / Continuous Deployment</w:t>
-      </w:r>
-      <w:r>
-        <w:rPr>
-          <w:lang w:val="en-AS"/>
-        </w:rPr>
-        <w:t>)</w:t>
-      </w:r>
-      <w:bookmarkEnd w:id="21"/>
-    </w:p>
-    <w:p>
-      <w:pPr>
-        <w:spacing w:after="0" w:line="360" w:lineRule="auto"/>
-        <w:ind w:firstLine="709"/>
+        <w:ind w:firstLine="540"/>
         <w:jc w:val="both"/>
       </w:pPr>
       <w:r>
@@ -5789,14 +5760,7 @@
     <w:p>
       <w:pPr>
         <w:spacing w:after="0" w:line="360" w:lineRule="auto"/>
-        <w:ind w:firstLine="709"/>
-        <w:jc w:val="both"/>
-      </w:pPr>
-    </w:p>
-    <w:p>
-      <w:pPr>
-        <w:spacing w:after="0" w:line="360" w:lineRule="auto"/>
-        <w:ind w:firstLine="709"/>
+        <w:ind w:firstLine="540"/>
         <w:jc w:val="both"/>
       </w:pPr>
       <w:r>
@@ -5861,72 +5825,60 @@
         <w:pStyle w:val="Caption"/>
         <w:jc w:val="center"/>
         <w:rPr>
-          <w:i w:val="0"/>
+          <w:i/>
           <w:iCs w:val="0"/>
-          <w:sz w:val="24"/>
-          <w:szCs w:val="24"/>
-        </w:rPr>
-      </w:pPr>
-      <w:r>
-        <w:rPr>
-          <w:i w:val="0"/>
+          <w:szCs w:val="24"/>
+        </w:rPr>
+      </w:pPr>
+      <w:r>
+        <w:rPr>
           <w:iCs w:val="0"/>
-          <w:sz w:val="24"/>
           <w:szCs w:val="24"/>
         </w:rPr>
         <w:t xml:space="preserve">Figure </w:t>
       </w:r>
       <w:r>
         <w:rPr>
-          <w:i w:val="0"/>
+          <w:i/>
           <w:iCs w:val="0"/>
-          <w:sz w:val="24"/>
           <w:szCs w:val="24"/>
         </w:rPr>
         <w:fldChar w:fldCharType="begin"/>
       </w:r>
       <w:r>
         <w:rPr>
-          <w:i w:val="0"/>
           <w:iCs w:val="0"/>
-          <w:sz w:val="24"/>
           <w:szCs w:val="24"/>
         </w:rPr>
         <w:instrText xml:space="preserve"> SEQ Figure \* ARABIC </w:instrText>
       </w:r>
       <w:r>
         <w:rPr>
-          <w:i w:val="0"/>
+          <w:i/>
           <w:iCs w:val="0"/>
-          <w:sz w:val="24"/>
           <w:szCs w:val="24"/>
         </w:rPr>
         <w:fldChar w:fldCharType="separate"/>
       </w:r>
       <w:r>
         <w:rPr>
-          <w:i w:val="0"/>
           <w:iCs w:val="0"/>
           <w:noProof/>
-          <w:sz w:val="24"/>
           <w:szCs w:val="24"/>
         </w:rPr>
         <w:t>1</w:t>
       </w:r>
       <w:r>
         <w:rPr>
-          <w:i w:val="0"/>
+          <w:i/>
           <w:iCs w:val="0"/>
-          <w:sz w:val="24"/>
           <w:szCs w:val="24"/>
         </w:rPr>
         <w:fldChar w:fldCharType="end"/>
       </w:r>
       <w:r>
         <w:rPr>
-          <w:i w:val="0"/>
           <w:iCs w:val="0"/>
-          <w:sz w:val="24"/>
           <w:szCs w:val="24"/>
           <w:lang w:val="en-AS"/>
         </w:rPr>
@@ -6058,11 +6010,11 @@
       </w:r>
       <w:proofErr w:type="spellEnd"/>
       <w:r>
-        <w:t xml:space="preserve"> pemrograman merupakan </w:t>
+        <w:t xml:space="preserve"> pemrograman merupakan salah satu bagian yang penting dalam bidang informatika. Namun, proses </w:t>
       </w:r>
       <w:r>
         <w:lastRenderedPageBreak/>
-        <w:t>salah satu bagian yang penting dalam bidang informatika. Namun, proses pembelajaran pemrograman seringkali dianggap sebagai hal yang sulit dan membosankan oleh siswa. Oleh karena itu, dibutuhkan alat bantu pembelajaran yang efektif dan menyenangkan untuk mempermudah proses pembelajaran.</w:t>
+        <w:t>pembelajaran pemrograman seringkali dianggap sebagai hal yang sulit dan membosankan oleh siswa. Oleh karena itu, dibutuhkan alat bantu pembelajaran yang efektif dan menyenangkan untuk mempermudah proses pembelajaran.</w:t>
       </w:r>
     </w:p>
     <w:p>
@@ -6102,7 +6054,6 @@
           <w:ilvl w:val="0"/>
           <w:numId w:val="18"/>
         </w:numPr>
-        <w:spacing w:line="360" w:lineRule="auto"/>
         <w:ind w:left="1080"/>
         <w:rPr>
           <w:b/>
@@ -6193,14 +6144,14 @@
         <w:rPr>
           <w:lang w:val="en-AS"/>
         </w:rPr>
-        <w:t xml:space="preserve">Model yang diajukan diuji secara empiris dengan bantuan survei dari pemangku kepentingan E-Learning dari </w:t>
+        <w:t xml:space="preserve">Model yang diajukan diuji secara empiris dengan bantuan survei dari pemangku kepentingan E-Learning dari universitas yang ada di wilayah selatan Arab Saudi. Studi ini menyimpulkan </w:t>
       </w:r>
       <w:r>
         <w:rPr>
           <w:lang w:val="en-AS"/>
         </w:rPr>
         <w:lastRenderedPageBreak/>
-        <w:t xml:space="preserve">universitas yang ada di wilayah selatan Arab Saudi. Studi ini menyimpulkan bahwa dalam menentukan layanan E-Learning di institusi akademis, </w:t>
+        <w:t xml:space="preserve">bahwa dalam menentukan layanan E-Learning di institusi akademis, </w:t>
       </w:r>
       <w:proofErr w:type="spellStart"/>
       <w:r>
@@ -6405,31 +6356,31 @@
         <w:rPr>
           <w:lang w:val="en-AS"/>
         </w:rPr>
+        <w:t>kelebihan utama E-Learning berdasarkan jawaban yang di berikan oleh responden yaitu efisiensi waktu (15.7%), kemudahan</w:t>
+      </w:r>
+      <w:r>
+        <w:rPr>
+          <w:lang w:val="en-AS"/>
+        </w:rPr>
+        <w:t xml:space="preserve"> </w:t>
+      </w:r>
+      <w:r>
+        <w:rPr>
+          <w:lang w:val="en-AS"/>
+        </w:rPr>
+        <w:t>(14.7%) dan aksesibilitas</w:t>
+      </w:r>
+      <w:r>
+        <w:rPr>
+          <w:lang w:val="en-AS"/>
+        </w:rPr>
+        <w:t xml:space="preserve"> </w:t>
+      </w:r>
+      <w:r>
+        <w:rPr>
+          <w:lang w:val="en-AS"/>
+        </w:rPr>
         <w:lastRenderedPageBreak/>
-        <w:t>kelebihan utama E-Learning berdasarkan jawaban yang di berikan oleh responden yaitu efisiensi waktu (15.7%), kemudahan</w:t>
-      </w:r>
-      <w:r>
-        <w:rPr>
-          <w:lang w:val="en-AS"/>
-        </w:rPr>
-        <w:t xml:space="preserve"> </w:t>
-      </w:r>
-      <w:r>
-        <w:rPr>
-          <w:lang w:val="en-AS"/>
-        </w:rPr>
-        <w:t>(14.7%) dan aksesibilitas</w:t>
-      </w:r>
-      <w:r>
-        <w:rPr>
-          <w:lang w:val="en-AS"/>
-        </w:rPr>
-        <w:t xml:space="preserve"> </w:t>
-      </w:r>
-      <w:r>
-        <w:rPr>
-          <w:lang w:val="en-AS"/>
-        </w:rPr>
         <w:t>(11.6%)</w:t>
       </w:r>
       <w:r>
@@ -6727,8 +6678,7 @@
           <w:ilvl w:val="0"/>
           <w:numId w:val="1"/>
         </w:numPr>
-        <w:spacing w:after="120" w:line="360" w:lineRule="auto"/>
-        <w:jc w:val="both"/>
+        <w:spacing w:after="120"/>
         <w:outlineLvl w:val="1"/>
         <w:rPr>
           <w:rFonts w:cs="Arial"/>
@@ -6750,8 +6700,7 @@
           <w:ilvl w:val="1"/>
           <w:numId w:val="1"/>
         </w:numPr>
-        <w:spacing w:after="120" w:line="360" w:lineRule="auto"/>
-        <w:jc w:val="both"/>
+        <w:spacing w:after="120"/>
         <w:outlineLvl w:val="1"/>
         <w:rPr>
           <w:rFonts w:cs="Arial"/>
@@ -6773,8 +6722,7 @@
           <w:ilvl w:val="1"/>
           <w:numId w:val="1"/>
         </w:numPr>
-        <w:spacing w:after="120" w:line="360" w:lineRule="auto"/>
-        <w:jc w:val="both"/>
+        <w:spacing w:after="120"/>
         <w:outlineLvl w:val="1"/>
         <w:rPr>
           <w:rFonts w:cs="Arial"/>
@@ -6796,8 +6744,7 @@
           <w:ilvl w:val="1"/>
           <w:numId w:val="1"/>
         </w:numPr>
-        <w:spacing w:after="120" w:line="360" w:lineRule="auto"/>
-        <w:jc w:val="both"/>
+        <w:spacing w:after="120"/>
         <w:outlineLvl w:val="1"/>
         <w:rPr>
           <w:rFonts w:cs="Arial"/>
@@ -6819,8 +6766,7 @@
           <w:ilvl w:val="1"/>
           <w:numId w:val="1"/>
         </w:numPr>
-        <w:spacing w:after="120" w:line="360" w:lineRule="auto"/>
-        <w:jc w:val="both"/>
+        <w:spacing w:after="120"/>
         <w:outlineLvl w:val="1"/>
         <w:rPr>
           <w:rFonts w:cs="Arial"/>
@@ -6842,8 +6788,7 @@
           <w:ilvl w:val="1"/>
           <w:numId w:val="1"/>
         </w:numPr>
-        <w:spacing w:after="120" w:line="360" w:lineRule="auto"/>
-        <w:jc w:val="both"/>
+        <w:spacing w:after="120"/>
         <w:outlineLvl w:val="1"/>
         <w:rPr>
           <w:rFonts w:cs="Arial"/>
@@ -6865,8 +6810,7 @@
           <w:ilvl w:val="2"/>
           <w:numId w:val="1"/>
         </w:numPr>
-        <w:spacing w:after="120" w:line="360" w:lineRule="auto"/>
-        <w:jc w:val="both"/>
+        <w:spacing w:after="120"/>
         <w:outlineLvl w:val="1"/>
         <w:rPr>
           <w:rFonts w:cs="Arial"/>
@@ -6888,8 +6832,7 @@
           <w:ilvl w:val="2"/>
           <w:numId w:val="1"/>
         </w:numPr>
-        <w:spacing w:after="120" w:line="360" w:lineRule="auto"/>
-        <w:jc w:val="both"/>
+        <w:spacing w:after="120"/>
         <w:outlineLvl w:val="1"/>
         <w:rPr>
           <w:rFonts w:cs="Arial"/>
@@ -6911,8 +6854,7 @@
           <w:ilvl w:val="2"/>
           <w:numId w:val="1"/>
         </w:numPr>
-        <w:spacing w:after="120" w:line="360" w:lineRule="auto"/>
-        <w:jc w:val="both"/>
+        <w:spacing w:after="120"/>
         <w:outlineLvl w:val="1"/>
         <w:rPr>
           <w:rFonts w:cs="Arial"/>
@@ -6934,8 +6876,7 @@
           <w:ilvl w:val="2"/>
           <w:numId w:val="1"/>
         </w:numPr>
-        <w:spacing w:after="120" w:line="360" w:lineRule="auto"/>
-        <w:jc w:val="both"/>
+        <w:spacing w:after="120"/>
         <w:outlineLvl w:val="1"/>
         <w:rPr>
           <w:rFonts w:cs="Arial"/>
@@ -7171,9 +7112,7 @@
     <w:p>
       <w:pPr>
         <w:pStyle w:val="ListParagraph"/>
-        <w:spacing w:line="360" w:lineRule="auto"/>
         <w:ind w:firstLine="720"/>
-        <w:jc w:val="both"/>
         <w:rPr>
           <w:lang w:val="id-ID"/>
         </w:rPr>
@@ -7264,8 +7203,6 @@
           <w:ilvl w:val="0"/>
           <w:numId w:val="11"/>
         </w:numPr>
-        <w:spacing w:line="360" w:lineRule="auto"/>
-        <w:jc w:val="both"/>
         <w:rPr>
           <w:lang w:val="id-ID"/>
         </w:rPr>
@@ -7298,8 +7235,6 @@
           <w:ilvl w:val="0"/>
           <w:numId w:val="11"/>
         </w:numPr>
-        <w:spacing w:line="360" w:lineRule="auto"/>
-        <w:jc w:val="both"/>
         <w:rPr>
           <w:lang w:val="id-ID"/>
         </w:rPr>
@@ -7360,8 +7295,6 @@
           <w:ilvl w:val="0"/>
           <w:numId w:val="11"/>
         </w:numPr>
-        <w:spacing w:line="360" w:lineRule="auto"/>
-        <w:jc w:val="both"/>
         <w:rPr>
           <w:lang w:val="id-ID"/>
         </w:rPr>
@@ -7436,8 +7369,6 @@
           <w:ilvl w:val="0"/>
           <w:numId w:val="11"/>
         </w:numPr>
-        <w:spacing w:line="360" w:lineRule="auto"/>
-        <w:jc w:val="both"/>
         <w:rPr>
           <w:lang w:val="id-ID"/>
         </w:rPr>
@@ -7498,8 +7429,6 @@
           <w:ilvl w:val="0"/>
           <w:numId w:val="11"/>
         </w:numPr>
-        <w:spacing w:line="360" w:lineRule="auto"/>
-        <w:jc w:val="both"/>
         <w:rPr>
           <w:lang w:val="id-ID"/>
         </w:rPr>
@@ -7570,8 +7499,6 @@
     <w:p>
       <w:pPr>
         <w:pStyle w:val="ListParagraph"/>
-        <w:spacing w:line="360" w:lineRule="auto"/>
-        <w:jc w:val="both"/>
         <w:rPr>
           <w:lang w:val="id-ID"/>
         </w:rPr>
@@ -7650,8 +7577,7 @@
         <w:tabs>
           <w:tab w:val="left" w:pos="720"/>
         </w:tabs>
-        <w:spacing w:after="120" w:line="360" w:lineRule="auto"/>
-        <w:jc w:val="both"/>
+        <w:spacing w:after="120"/>
         <w:outlineLvl w:val="1"/>
         <w:rPr>
           <w:rFonts w:eastAsia="Times New Roman" w:cs="Arial"/>
@@ -7676,8 +7602,7 @@
         <w:tabs>
           <w:tab w:val="left" w:pos="720"/>
         </w:tabs>
-        <w:spacing w:after="120" w:line="360" w:lineRule="auto"/>
-        <w:jc w:val="both"/>
+        <w:spacing w:after="120"/>
         <w:outlineLvl w:val="1"/>
         <w:rPr>
           <w:rFonts w:eastAsia="Times New Roman" w:cs="Arial"/>
@@ -7702,8 +7627,7 @@
         <w:tabs>
           <w:tab w:val="left" w:pos="720"/>
         </w:tabs>
-        <w:spacing w:after="120" w:line="360" w:lineRule="auto"/>
-        <w:jc w:val="both"/>
+        <w:spacing w:after="120"/>
         <w:outlineLvl w:val="1"/>
         <w:rPr>
           <w:rFonts w:eastAsia="Times New Roman" w:cs="Arial"/>
@@ -8373,7 +8297,7 @@
                 <w:ilvl w:val="0"/>
                 <w:numId w:val="15"/>
               </w:numPr>
-              <w:spacing w:after="40" w:line="360" w:lineRule="auto"/>
+              <w:spacing w:after="40"/>
               <w:rPr>
                 <w:lang w:val="en-AS"/>
               </w:rPr>
@@ -8543,7 +8467,7 @@
                 <w:ilvl w:val="0"/>
                 <w:numId w:val="15"/>
               </w:numPr>
-              <w:spacing w:after="40" w:line="360" w:lineRule="auto"/>
+              <w:spacing w:after="40"/>
               <w:rPr>
                 <w:lang w:val="en-AS"/>
               </w:rPr>
@@ -8882,7 +8806,7 @@
                 <w:ilvl w:val="1"/>
                 <w:numId w:val="13"/>
               </w:numPr>
-              <w:spacing w:after="40" w:line="360" w:lineRule="auto"/>
+              <w:spacing w:after="40"/>
               <w:rPr>
                 <w:lang w:val="en-AS"/>
               </w:rPr>
@@ -9051,7 +8975,7 @@
                 <w:ilvl w:val="1"/>
                 <w:numId w:val="13"/>
               </w:numPr>
-              <w:spacing w:after="40" w:line="360" w:lineRule="auto"/>
+              <w:spacing w:after="40"/>
               <w:rPr>
                 <w:lang w:val="en-AS"/>
               </w:rPr>
@@ -10757,7 +10681,6 @@
         <w:rPr>
           <w:lang w:val="en-AS"/>
         </w:rPr>
-        <w:lastRenderedPageBreak/>
         <w:t>Metode Pengumpulan Data</w:t>
       </w:r>
       <w:bookmarkEnd w:id="43"/>
@@ -10975,9 +10898,7 @@
         <w:ind w:left="1080" w:hanging="1080"/>
         <w:rPr>
           <w:b/>
-          <w:i w:val="0"/>
-          <w:color w:val="auto"/>
-          <w:sz w:val="24"/>
+          <w:i/>
           <w:szCs w:val="24"/>
         </w:rPr>
       </w:pPr>
@@ -11304,6 +11225,7 @@
           <w:rStyle w:val="Hyperlink"/>
           <w:szCs w:val="24"/>
         </w:rPr>
+        <w:lastRenderedPageBreak/>
         <w:t xml:space="preserve">Program Studi Sistem </w:t>
       </w:r>
       <w:proofErr w:type="spellStart"/>
@@ -11506,9 +11428,8 @@
     <w:p>
       <w:pPr>
         <w:pStyle w:val="ListParagraph"/>
-        <w:spacing w:after="0" w:line="360" w:lineRule="auto"/>
+        <w:spacing w:after="0"/>
         <w:ind w:left="0" w:firstLine="720"/>
-        <w:jc w:val="both"/>
         <w:rPr>
           <w:szCs w:val="24"/>
         </w:rPr>
@@ -11613,9 +11534,8 @@
     <w:p>
       <w:pPr>
         <w:pStyle w:val="ListParagraph"/>
-        <w:spacing w:after="0" w:line="360" w:lineRule="auto"/>
+        <w:spacing w:after="0"/>
         <w:ind w:left="0" w:firstLine="720"/>
-        <w:jc w:val="both"/>
         <w:rPr>
           <w:szCs w:val="24"/>
         </w:rPr>
@@ -12683,9 +12603,8 @@
           <w:ilvl w:val="0"/>
           <w:numId w:val="5"/>
         </w:numPr>
-        <w:spacing w:after="0" w:line="360" w:lineRule="auto"/>
+        <w:spacing w:after="0"/>
         <w:contextualSpacing/>
-        <w:jc w:val="both"/>
       </w:pPr>
       <w:r>
         <w:t xml:space="preserve">Ini adalah template skripsi dari </w:t>
@@ -12795,8 +12714,7 @@
           <w:ilvl w:val="0"/>
           <w:numId w:val="5"/>
         </w:numPr>
-        <w:spacing w:after="0" w:line="360" w:lineRule="auto"/>
-        <w:jc w:val="both"/>
+        <w:spacing w:after="0"/>
       </w:pPr>
       <w:r>
         <w:t xml:space="preserve">Ini adalah template skripsi dari </w:t>
@@ -18396,10 +18314,15 @@
     <w:link w:val="ListParagraphChar"/>
     <w:uiPriority w:val="34"/>
     <w:qFormat/>
-    <w:rsid w:val="00FE4563"/>
+    <w:rsid w:val="00832284"/>
     <w:pPr>
+      <w:spacing w:line="360" w:lineRule="auto"/>
       <w:ind w:left="720"/>
+      <w:jc w:val="both"/>
     </w:pPr>
+    <w:rPr>
+      <w:rFonts w:eastAsiaTheme="minorEastAsia"/>
+    </w:rPr>
   </w:style>
   <w:style w:type="paragraph" w:styleId="TOCHeading">
     <w:name w:val="TOC Heading"/>
@@ -18653,15 +18576,12 @@
     <w:uiPriority w:val="35"/>
     <w:unhideWhenUsed/>
     <w:qFormat/>
-    <w:rsid w:val="00571188"/>
+    <w:rsid w:val="00CC04F0"/>
     <w:pPr>
       <w:spacing w:line="240" w:lineRule="auto"/>
     </w:pPr>
     <w:rPr>
-      <w:i/>
       <w:iCs/>
-      <w:color w:val="44546A" w:themeColor="text2"/>
-      <w:sz w:val="18"/>
       <w:szCs w:val="18"/>
     </w:rPr>
   </w:style>
@@ -18827,9 +18747,9 @@
     <w:link w:val="ListParagraph"/>
     <w:uiPriority w:val="34"/>
     <w:locked/>
-    <w:rsid w:val="008B23D2"/>
+    <w:rsid w:val="00832284"/>
     <w:rPr>
-      <w:rFonts w:ascii="Times New Roman" w:hAnsi="Times New Roman"/>
+      <w:rFonts w:ascii="Times New Roman" w:eastAsiaTheme="minorEastAsia" w:hAnsi="Times New Roman"/>
       <w:sz w:val="24"/>
       <w:szCs w:val="22"/>
     </w:rPr>

</xml_diff>